<commit_message>
update the demo draft
</commit_message>
<xml_diff>
--- a/Presentation/Demonstration.docx
+++ b/Presentation/Demonstration.docx
@@ -373,10 +373,634 @@
     <w:p>
       <w:pPr>
         <w:rPr>
+          <w:rFonts w:ascii="Segoe UI" w:eastAsia="Times New Roman" w:hAnsi="Segoe UI" w:cs="Segoe UI"/>
           <w:b/>
           <w:bCs/>
-          <w:sz w:val="32"/>
-          <w:szCs w:val="32"/>
+          <w:color w:val="374151"/>
+          <w:kern w:val="0"/>
+          <w:sz w:val="24"/>
+          <w:szCs w:val="24"/>
+          <w14:ligatures w14:val="none"/>
+        </w:rPr>
+      </w:pPr>
+      <w:r>
+        <w:rPr>
+          <w:rFonts w:ascii="Segoe UI" w:eastAsia="Times New Roman" w:hAnsi="Segoe UI" w:cs="Segoe UI"/>
+          <w:b/>
+          <w:bCs/>
+          <w:color w:val="374151"/>
+          <w:kern w:val="0"/>
+          <w:sz w:val="24"/>
+          <w:szCs w:val="24"/>
+          <w14:ligatures w14:val="none"/>
+        </w:rPr>
+        <w:t>Literature Review</w:t>
+      </w:r>
+    </w:p>
+    <w:p>
+      <w:pPr>
+        <w:rPr>
+          <w:rStyle w:val="Strong"/>
+          <w:rFonts w:ascii="Segoe UI" w:hAnsi="Segoe UI" w:cs="Segoe UI"/>
+          <w:bdr w:val="single" w:sz="2" w:space="0" w:color="D9D9E3" w:frame="1"/>
+          <w:shd w:val="clear" w:color="auto" w:fill="F7F7F8"/>
+        </w:rPr>
+      </w:pPr>
+      <w:r>
+        <w:rPr>
+          <w:rStyle w:val="Strong"/>
+          <w:rFonts w:ascii="Segoe UI" w:hAnsi="Segoe UI" w:cs="Segoe UI"/>
+          <w:bdr w:val="single" w:sz="2" w:space="0" w:color="D9D9E3" w:frame="1"/>
+          <w:shd w:val="clear" w:color="auto" w:fill="F7F7F8"/>
+        </w:rPr>
+        <w:t>Historical Context of Cryptography</w:t>
+      </w:r>
+    </w:p>
+    <w:p>
+      <w:pPr>
+        <w:pStyle w:val="NormalWeb"/>
+        <w:numPr>
+          <w:ilvl w:val="0"/>
+          <w:numId w:val="2"/>
+        </w:numPr>
+        <w:pBdr>
+          <w:top w:val="single" w:sz="2" w:space="0" w:color="D9D9E3"/>
+          <w:left w:val="single" w:sz="2" w:space="5" w:color="D9D9E3"/>
+          <w:bottom w:val="single" w:sz="2" w:space="0" w:color="D9D9E3"/>
+          <w:right w:val="single" w:sz="2" w:space="0" w:color="D9D9E3"/>
+        </w:pBdr>
+        <w:shd w:val="clear" w:color="auto" w:fill="F7F7F8"/>
+        <w:spacing w:before="0" w:beforeAutospacing="0" w:after="0" w:afterAutospacing="0"/>
+        <w:rPr>
+          <w:rFonts w:ascii="Segoe UI" w:hAnsi="Segoe UI" w:cs="Segoe UI"/>
+          <w:color w:val="374151"/>
+        </w:rPr>
+      </w:pPr>
+      <w:r>
+        <w:rPr>
+          <w:rFonts w:ascii="Segoe UI" w:hAnsi="Segoe UI" w:cs="Segoe UI"/>
+          <w:color w:val="374151"/>
+        </w:rPr>
+        <w:t>Cryptography's roots trace back to ancient civilizations, where simple substitution and transposition methods were used. Think of hieroglyphs and the scytale transpositions of the Spartans.</w:t>
+      </w:r>
+    </w:p>
+    <w:p>
+      <w:pPr>
+        <w:pStyle w:val="NormalWeb"/>
+        <w:numPr>
+          <w:ilvl w:val="0"/>
+          <w:numId w:val="2"/>
+        </w:numPr>
+        <w:pBdr>
+          <w:top w:val="single" w:sz="2" w:space="0" w:color="D9D9E3"/>
+          <w:left w:val="single" w:sz="2" w:space="5" w:color="D9D9E3"/>
+          <w:bottom w:val="single" w:sz="2" w:space="0" w:color="D9D9E3"/>
+          <w:right w:val="single" w:sz="2" w:space="0" w:color="D9D9E3"/>
+        </w:pBdr>
+        <w:shd w:val="clear" w:color="auto" w:fill="F7F7F8"/>
+        <w:spacing w:before="0" w:beforeAutospacing="0" w:after="0" w:afterAutospacing="0"/>
+        <w:rPr>
+          <w:rFonts w:ascii="Segoe UI" w:hAnsi="Segoe UI" w:cs="Segoe UI"/>
+          <w:color w:val="374151"/>
+        </w:rPr>
+      </w:pPr>
+      <w:r>
+        <w:rPr>
+          <w:rFonts w:ascii="Segoe UI" w:hAnsi="Segoe UI" w:cs="Segoe UI"/>
+          <w:color w:val="374151"/>
+        </w:rPr>
+        <w:t>The Renaissance era saw the emergence of more sophisticated techniques like the Vigenère cipher, marking the evolution of cryptographic methods.</w:t>
+      </w:r>
+    </w:p>
+    <w:p>
+      <w:pPr>
+        <w:pStyle w:val="NormalWeb"/>
+        <w:numPr>
+          <w:ilvl w:val="0"/>
+          <w:numId w:val="2"/>
+        </w:numPr>
+        <w:pBdr>
+          <w:top w:val="single" w:sz="2" w:space="0" w:color="D9D9E3"/>
+          <w:left w:val="single" w:sz="2" w:space="5" w:color="D9D9E3"/>
+          <w:bottom w:val="single" w:sz="2" w:space="0" w:color="D9D9E3"/>
+          <w:right w:val="single" w:sz="2" w:space="0" w:color="D9D9E3"/>
+        </w:pBdr>
+        <w:shd w:val="clear" w:color="auto" w:fill="F7F7F8"/>
+        <w:spacing w:before="0" w:beforeAutospacing="0" w:after="0" w:afterAutospacing="0"/>
+        <w:rPr>
+          <w:rFonts w:ascii="Segoe UI" w:hAnsi="Segoe UI" w:cs="Segoe UI"/>
+          <w:color w:val="374151"/>
+        </w:rPr>
+      </w:pPr>
+      <w:r>
+        <w:rPr>
+          <w:rFonts w:ascii="Segoe UI" w:hAnsi="Segoe UI" w:cs="Segoe UI"/>
+          <w:color w:val="374151"/>
+        </w:rPr>
+        <w:t>However, it was during the World Wars that cryptography truly came into the spotlight, with the famous Enigma machine highlighting its critical role in modern warfare.</w:t>
+      </w:r>
+    </w:p>
+    <w:p>
+      <w:pPr>
+        <w:rPr>
+          <w:rStyle w:val="Strong"/>
+          <w:rFonts w:ascii="Segoe UI" w:hAnsi="Segoe UI" w:cs="Segoe UI"/>
+          <w:bdr w:val="single" w:sz="2" w:space="0" w:color="D9D9E3" w:frame="1"/>
+          <w:shd w:val="clear" w:color="auto" w:fill="F7F7F8"/>
+        </w:rPr>
+      </w:pPr>
+      <w:r>
+        <w:rPr>
+          <w:rStyle w:val="Strong"/>
+          <w:rFonts w:ascii="Segoe UI" w:hAnsi="Segoe UI" w:cs="Segoe UI"/>
+          <w:bdr w:val="single" w:sz="2" w:space="0" w:color="D9D9E3" w:frame="1"/>
+          <w:shd w:val="clear" w:color="auto" w:fill="F7F7F8"/>
+        </w:rPr>
+        <w:lastRenderedPageBreak/>
+        <w:t>Fundamental Concepts</w:t>
+      </w:r>
+    </w:p>
+    <w:p>
+      <w:pPr>
+        <w:rPr>
+          <w:rStyle w:val="Emphasis"/>
+          <w:rFonts w:ascii="Segoe UI" w:hAnsi="Segoe UI" w:cs="Segoe UI"/>
+          <w:color w:val="374151"/>
+          <w:bdr w:val="single" w:sz="2" w:space="0" w:color="D9D9E3" w:frame="1"/>
+          <w:shd w:val="clear" w:color="auto" w:fill="F7F7F8"/>
+        </w:rPr>
+      </w:pPr>
+      <w:r>
+        <w:rPr>
+          <w:rStyle w:val="Emphasis"/>
+          <w:rFonts w:ascii="Segoe UI" w:hAnsi="Segoe UI" w:cs="Segoe UI"/>
+          <w:color w:val="374151"/>
+          <w:bdr w:val="single" w:sz="2" w:space="0" w:color="D9D9E3" w:frame="1"/>
+          <w:shd w:val="clear" w:color="auto" w:fill="F7F7F8"/>
+        </w:rPr>
+        <w:t>Symmetric vs. Asymmetric Cryptography</w:t>
+      </w:r>
+    </w:p>
+    <w:p>
+      <w:pPr>
+        <w:pStyle w:val="NormalWeb"/>
+        <w:numPr>
+          <w:ilvl w:val="0"/>
+          <w:numId w:val="3"/>
+        </w:numPr>
+        <w:pBdr>
+          <w:top w:val="single" w:sz="2" w:space="0" w:color="D9D9E3"/>
+          <w:left w:val="single" w:sz="2" w:space="5" w:color="D9D9E3"/>
+          <w:bottom w:val="single" w:sz="2" w:space="0" w:color="D9D9E3"/>
+          <w:right w:val="single" w:sz="2" w:space="0" w:color="D9D9E3"/>
+        </w:pBdr>
+        <w:shd w:val="clear" w:color="auto" w:fill="F7F7F8"/>
+        <w:spacing w:before="0" w:beforeAutospacing="0" w:after="0" w:afterAutospacing="0"/>
+        <w:rPr>
+          <w:rFonts w:ascii="Segoe UI" w:hAnsi="Segoe UI" w:cs="Segoe UI"/>
+          <w:color w:val="374151"/>
+        </w:rPr>
+      </w:pPr>
+      <w:r>
+        <w:rPr>
+          <w:rFonts w:ascii="Segoe UI" w:hAnsi="Segoe UI" w:cs="Segoe UI"/>
+          <w:color w:val="374151"/>
+        </w:rPr>
+        <w:t>Cryptography operates on two primary principles: symmetric and asymmetric cryptography.</w:t>
+      </w:r>
+    </w:p>
+    <w:p>
+      <w:pPr>
+        <w:pStyle w:val="NormalWeb"/>
+        <w:numPr>
+          <w:ilvl w:val="0"/>
+          <w:numId w:val="3"/>
+        </w:numPr>
+        <w:pBdr>
+          <w:top w:val="single" w:sz="2" w:space="0" w:color="D9D9E3"/>
+          <w:left w:val="single" w:sz="2" w:space="5" w:color="D9D9E3"/>
+          <w:bottom w:val="single" w:sz="2" w:space="0" w:color="D9D9E3"/>
+          <w:right w:val="single" w:sz="2" w:space="0" w:color="D9D9E3"/>
+        </w:pBdr>
+        <w:shd w:val="clear" w:color="auto" w:fill="F7F7F8"/>
+        <w:spacing w:before="0" w:beforeAutospacing="0" w:after="0" w:afterAutospacing="0"/>
+        <w:rPr>
+          <w:rFonts w:ascii="Segoe UI" w:hAnsi="Segoe UI" w:cs="Segoe UI"/>
+          <w:color w:val="374151"/>
+        </w:rPr>
+      </w:pPr>
+      <w:r>
+        <w:rPr>
+          <w:rFonts w:ascii="Segoe UI" w:hAnsi="Segoe UI" w:cs="Segoe UI"/>
+          <w:color w:val="374151"/>
+        </w:rPr>
+        <w:t>Symmetric systems, such as DES or AES, use a single key for both encryption and decryption.</w:t>
+      </w:r>
+    </w:p>
+    <w:p>
+      <w:pPr>
+        <w:pStyle w:val="NormalWeb"/>
+        <w:numPr>
+          <w:ilvl w:val="0"/>
+          <w:numId w:val="3"/>
+        </w:numPr>
+        <w:pBdr>
+          <w:top w:val="single" w:sz="2" w:space="0" w:color="D9D9E3"/>
+          <w:left w:val="single" w:sz="2" w:space="5" w:color="D9D9E3"/>
+          <w:bottom w:val="single" w:sz="2" w:space="0" w:color="D9D9E3"/>
+          <w:right w:val="single" w:sz="2" w:space="0" w:color="D9D9E3"/>
+        </w:pBdr>
+        <w:shd w:val="clear" w:color="auto" w:fill="F7F7F8"/>
+        <w:spacing w:before="0" w:beforeAutospacing="0" w:after="0" w:afterAutospacing="0"/>
+        <w:rPr>
+          <w:rFonts w:ascii="Segoe UI" w:hAnsi="Segoe UI" w:cs="Segoe UI"/>
+          <w:color w:val="374151"/>
+        </w:rPr>
+      </w:pPr>
+      <w:r>
+        <w:rPr>
+          <w:rFonts w:ascii="Segoe UI" w:hAnsi="Segoe UI" w:cs="Segoe UI"/>
+          <w:color w:val="374151"/>
+        </w:rPr>
+        <w:t>Asymmetric systems, exemplified by RSA, employ distinct keys for these processes, offering enhanced security and flexibility.</w:t>
+      </w:r>
+    </w:p>
+    <w:p>
+      <w:pPr>
+        <w:rPr>
+          <w:rFonts w:ascii="Segoe UI" w:hAnsi="Segoe UI" w:cs="Segoe UI"/>
+          <w:i/>
+          <w:iCs/>
+          <w:color w:val="374151"/>
+          <w:bdr w:val="single" w:sz="2" w:space="0" w:color="D9D9E3" w:frame="1"/>
+          <w:shd w:val="clear" w:color="auto" w:fill="F7F7F8"/>
+        </w:rPr>
+      </w:pPr>
+    </w:p>
+    <w:p>
+      <w:pPr>
+        <w:rPr>
+          <w:rFonts w:ascii="Segoe UI" w:hAnsi="Segoe UI" w:cs="Segoe UI"/>
+          <w:i/>
+          <w:iCs/>
+          <w:color w:val="374151"/>
+          <w:bdr w:val="single" w:sz="2" w:space="0" w:color="D9D9E3" w:frame="1"/>
+          <w:shd w:val="clear" w:color="auto" w:fill="F7F7F8"/>
+        </w:rPr>
+      </w:pPr>
+    </w:p>
+    <w:p>
+      <w:pPr>
+        <w:rPr>
+          <w:rStyle w:val="Strong"/>
+          <w:rFonts w:ascii="Segoe UI" w:hAnsi="Segoe UI" w:cs="Segoe UI"/>
+          <w:bdr w:val="single" w:sz="2" w:space="0" w:color="D9D9E3" w:frame="1"/>
+          <w:shd w:val="clear" w:color="auto" w:fill="F7F7F8"/>
+        </w:rPr>
+      </w:pPr>
+      <w:r>
+        <w:rPr>
+          <w:rStyle w:val="Strong"/>
+          <w:rFonts w:ascii="Segoe UI" w:hAnsi="Segoe UI" w:cs="Segoe UI"/>
+          <w:bdr w:val="single" w:sz="2" w:space="0" w:color="D9D9E3" w:frame="1"/>
+          <w:shd w:val="clear" w:color="auto" w:fill="F7F7F8"/>
+        </w:rPr>
+        <w:t>Various Cryptographic Algorithms</w:t>
+      </w:r>
+    </w:p>
+    <w:p>
+      <w:pPr>
+        <w:rPr>
+          <w:rStyle w:val="Emphasis"/>
+          <w:rFonts w:ascii="Segoe UI" w:hAnsi="Segoe UI" w:cs="Segoe UI"/>
+          <w:color w:val="374151"/>
+          <w:bdr w:val="single" w:sz="2" w:space="0" w:color="D9D9E3" w:frame="1"/>
+          <w:shd w:val="clear" w:color="auto" w:fill="F7F7F8"/>
+        </w:rPr>
+      </w:pPr>
+      <w:r>
+        <w:rPr>
+          <w:rStyle w:val="Emphasis"/>
+          <w:rFonts w:ascii="Segoe UI" w:hAnsi="Segoe UI" w:cs="Segoe UI"/>
+          <w:color w:val="374151"/>
+          <w:bdr w:val="single" w:sz="2" w:space="0" w:color="D9D9E3" w:frame="1"/>
+          <w:shd w:val="clear" w:color="auto" w:fill="F7F7F8"/>
+        </w:rPr>
+        <w:t>The World of Cryptographic Algorithms</w:t>
+      </w:r>
+    </w:p>
+    <w:p>
+      <w:pPr>
+        <w:rPr>
+          <w:rFonts w:ascii="Segoe UI" w:hAnsi="Segoe UI" w:cs="Segoe UI"/>
+          <w:color w:val="374151"/>
+          <w:shd w:val="clear" w:color="auto" w:fill="F7F7F8"/>
+        </w:rPr>
+      </w:pPr>
+      <w:r>
+        <w:rPr>
+          <w:rFonts w:ascii="Segoe UI" w:hAnsi="Segoe UI" w:cs="Segoe UI"/>
+          <w:color w:val="374151"/>
+          <w:shd w:val="clear" w:color="auto" w:fill="F7F7F8"/>
+        </w:rPr>
+        <w:t>In our exploration, we'll encounter a diverse array of cryptographic algorithms, each designed to address unique security needs:</w:t>
+      </w:r>
+    </w:p>
+    <w:p>
+      <w:pPr>
+        <w:pStyle w:val="NormalWeb"/>
+        <w:numPr>
+          <w:ilvl w:val="0"/>
+          <w:numId w:val="4"/>
+        </w:numPr>
+        <w:pBdr>
+          <w:top w:val="single" w:sz="2" w:space="0" w:color="D9D9E3"/>
+          <w:left w:val="single" w:sz="2" w:space="5" w:color="D9D9E3"/>
+          <w:bottom w:val="single" w:sz="2" w:space="0" w:color="D9D9E3"/>
+          <w:right w:val="single" w:sz="2" w:space="0" w:color="D9D9E3"/>
+        </w:pBdr>
+        <w:shd w:val="clear" w:color="auto" w:fill="F7F7F8"/>
+        <w:spacing w:before="0" w:beforeAutospacing="0" w:after="0" w:afterAutospacing="0"/>
+        <w:rPr>
+          <w:rFonts w:ascii="Segoe UI" w:hAnsi="Segoe UI" w:cs="Segoe UI"/>
+          <w:color w:val="374151"/>
+        </w:rPr>
+      </w:pPr>
+      <w:r>
+        <w:rPr>
+          <w:rStyle w:val="Strong"/>
+          <w:rFonts w:ascii="Segoe UI" w:hAnsi="Segoe UI" w:cs="Segoe UI"/>
+          <w:color w:val="374151"/>
+          <w:bdr w:val="single" w:sz="2" w:space="0" w:color="D9D9E3" w:frame="1"/>
+        </w:rPr>
+        <w:t>AES (Advanced Encryption Standard):</w:t>
+      </w:r>
+      <w:r>
+        <w:rPr>
+          <w:rFonts w:ascii="Segoe UI" w:hAnsi="Segoe UI" w:cs="Segoe UI"/>
+          <w:color w:val="374151"/>
+        </w:rPr>
+        <w:t xml:space="preserve"> Renowned for its speed and strength, it's widely used in securing data today.</w:t>
+      </w:r>
+    </w:p>
+    <w:p>
+      <w:pPr>
+        <w:pStyle w:val="NormalWeb"/>
+        <w:numPr>
+          <w:ilvl w:val="0"/>
+          <w:numId w:val="4"/>
+        </w:numPr>
+        <w:pBdr>
+          <w:top w:val="single" w:sz="2" w:space="0" w:color="D9D9E3"/>
+          <w:left w:val="single" w:sz="2" w:space="5" w:color="D9D9E3"/>
+          <w:bottom w:val="single" w:sz="2" w:space="0" w:color="D9D9E3"/>
+          <w:right w:val="single" w:sz="2" w:space="0" w:color="D9D9E3"/>
+        </w:pBdr>
+        <w:shd w:val="clear" w:color="auto" w:fill="F7F7F8"/>
+        <w:spacing w:before="0" w:beforeAutospacing="0" w:after="0" w:afterAutospacing="0"/>
+        <w:rPr>
+          <w:rFonts w:ascii="Segoe UI" w:hAnsi="Segoe UI" w:cs="Segoe UI"/>
+          <w:color w:val="374151"/>
+        </w:rPr>
+      </w:pPr>
+      <w:r>
+        <w:rPr>
+          <w:rStyle w:val="Strong"/>
+          <w:rFonts w:ascii="Segoe UI" w:hAnsi="Segoe UI" w:cs="Segoe UI"/>
+          <w:color w:val="374151"/>
+          <w:bdr w:val="single" w:sz="2" w:space="0" w:color="D9D9E3" w:frame="1"/>
+        </w:rPr>
+        <w:t>ECC (Elliptic Curve Cryptography):</w:t>
+      </w:r>
+      <w:r>
+        <w:rPr>
+          <w:rFonts w:ascii="Segoe UI" w:hAnsi="Segoe UI" w:cs="Segoe UI"/>
+          <w:color w:val="374151"/>
+        </w:rPr>
+        <w:t xml:space="preserve"> Leveraging the mathematics of elliptic curves, it offers robust security with smaller key sizes.</w:t>
+      </w:r>
+    </w:p>
+    <w:p>
+      <w:pPr>
+        <w:pStyle w:val="NormalWeb"/>
+        <w:numPr>
+          <w:ilvl w:val="0"/>
+          <w:numId w:val="4"/>
+        </w:numPr>
+        <w:pBdr>
+          <w:top w:val="single" w:sz="2" w:space="0" w:color="D9D9E3"/>
+          <w:left w:val="single" w:sz="2" w:space="5" w:color="D9D9E3"/>
+          <w:bottom w:val="single" w:sz="2" w:space="0" w:color="D9D9E3"/>
+          <w:right w:val="single" w:sz="2" w:space="0" w:color="D9D9E3"/>
+        </w:pBdr>
+        <w:shd w:val="clear" w:color="auto" w:fill="F7F7F8"/>
+        <w:spacing w:before="0" w:beforeAutospacing="0" w:after="0" w:afterAutospacing="0"/>
+        <w:rPr>
+          <w:rFonts w:ascii="Segoe UI" w:hAnsi="Segoe UI" w:cs="Segoe UI"/>
+          <w:color w:val="374151"/>
+        </w:rPr>
+      </w:pPr>
+      <w:r>
+        <w:rPr>
+          <w:rStyle w:val="Strong"/>
+          <w:rFonts w:ascii="Segoe UI" w:hAnsi="Segoe UI" w:cs="Segoe UI"/>
+          <w:color w:val="374151"/>
+          <w:bdr w:val="single" w:sz="2" w:space="0" w:color="D9D9E3" w:frame="1"/>
+        </w:rPr>
+        <w:t>RSA (Rivest-Shamir-Adleman):</w:t>
+      </w:r>
+      <w:r>
+        <w:rPr>
+          <w:rFonts w:ascii="Segoe UI" w:hAnsi="Segoe UI" w:cs="Segoe UI"/>
+          <w:color w:val="374151"/>
+        </w:rPr>
+        <w:t xml:space="preserve"> A cornerstone of public-key cryptography, RSA is indispensable in securing digital communication.</w:t>
+      </w:r>
+    </w:p>
+    <w:p>
+      <w:pPr>
+        <w:pStyle w:val="NormalWeb"/>
+        <w:numPr>
+          <w:ilvl w:val="0"/>
+          <w:numId w:val="4"/>
+        </w:numPr>
+        <w:pBdr>
+          <w:top w:val="single" w:sz="2" w:space="0" w:color="D9D9E3"/>
+          <w:left w:val="single" w:sz="2" w:space="5" w:color="D9D9E3"/>
+          <w:bottom w:val="single" w:sz="2" w:space="0" w:color="D9D9E3"/>
+          <w:right w:val="single" w:sz="2" w:space="0" w:color="D9D9E3"/>
+        </w:pBdr>
+        <w:shd w:val="clear" w:color="auto" w:fill="F7F7F8"/>
+        <w:spacing w:before="0" w:beforeAutospacing="0" w:after="0" w:afterAutospacing="0"/>
+        <w:rPr>
+          <w:rFonts w:ascii="Segoe UI" w:hAnsi="Segoe UI" w:cs="Segoe UI"/>
+          <w:color w:val="374151"/>
+        </w:rPr>
+      </w:pPr>
+      <w:r>
+        <w:rPr>
+          <w:rStyle w:val="Strong"/>
+          <w:rFonts w:ascii="Segoe UI" w:hAnsi="Segoe UI" w:cs="Segoe UI"/>
+          <w:color w:val="374151"/>
+          <w:bdr w:val="single" w:sz="2" w:space="0" w:color="D9D9E3" w:frame="1"/>
+        </w:rPr>
+        <w:t>Hash Functions:</w:t>
+      </w:r>
+      <w:r>
+        <w:rPr>
+          <w:rFonts w:ascii="Segoe UI" w:hAnsi="Segoe UI" w:cs="Segoe UI"/>
+          <w:color w:val="374151"/>
+        </w:rPr>
+        <w:t xml:space="preserve"> These algorithms, like SHA and MD5, ensure data integrity and are integral to digital signatures.</w:t>
+      </w:r>
+    </w:p>
+    <w:p>
+      <w:pPr>
+        <w:rPr>
+          <w:rFonts w:ascii="Segoe UI" w:hAnsi="Segoe UI" w:cs="Segoe UI"/>
+          <w:color w:val="374151"/>
+          <w:bdr w:val="single" w:sz="2" w:space="0" w:color="D9D9E3" w:frame="1"/>
+          <w:shd w:val="clear" w:color="auto" w:fill="F7F7F8"/>
+        </w:rPr>
+      </w:pPr>
+    </w:p>
+    <w:p>
+      <w:pPr>
+        <w:rPr>
+          <w:rStyle w:val="Strong"/>
+          <w:rFonts w:ascii="Segoe UI" w:hAnsi="Segoe UI" w:cs="Segoe UI"/>
+          <w:bdr w:val="single" w:sz="2" w:space="0" w:color="D9D9E3" w:frame="1"/>
+          <w:shd w:val="clear" w:color="auto" w:fill="F7F7F8"/>
+        </w:rPr>
+      </w:pPr>
+      <w:r>
+        <w:rPr>
+          <w:rStyle w:val="Strong"/>
+          <w:rFonts w:ascii="Segoe UI" w:hAnsi="Segoe UI" w:cs="Segoe UI"/>
+          <w:bdr w:val="single" w:sz="2" w:space="0" w:color="D9D9E3" w:frame="1"/>
+          <w:shd w:val="clear" w:color="auto" w:fill="F7F7F8"/>
+        </w:rPr>
+        <w:t>Modern Relevance</w:t>
+      </w:r>
+    </w:p>
+    <w:p>
+      <w:pPr>
+        <w:pStyle w:val="NormalWeb"/>
+        <w:numPr>
+          <w:ilvl w:val="0"/>
+          <w:numId w:val="5"/>
+        </w:numPr>
+        <w:pBdr>
+          <w:top w:val="single" w:sz="2" w:space="0" w:color="D9D9E3"/>
+          <w:left w:val="single" w:sz="2" w:space="5" w:color="D9D9E3"/>
+          <w:bottom w:val="single" w:sz="2" w:space="0" w:color="D9D9E3"/>
+          <w:right w:val="single" w:sz="2" w:space="0" w:color="D9D9E3"/>
+        </w:pBdr>
+        <w:shd w:val="clear" w:color="auto" w:fill="F7F7F8"/>
+        <w:spacing w:before="0" w:beforeAutospacing="0" w:after="0" w:afterAutospacing="0"/>
+        <w:rPr>
+          <w:rFonts w:ascii="Segoe UI" w:hAnsi="Segoe UI" w:cs="Segoe UI"/>
+          <w:color w:val="374151"/>
+        </w:rPr>
+      </w:pPr>
+      <w:r>
+        <w:rPr>
+          <w:rFonts w:ascii="Segoe UI" w:hAnsi="Segoe UI" w:cs="Segoe UI"/>
+          <w:color w:val="374151"/>
+        </w:rPr>
+        <w:t>In today's digital landscape, cryptography underpins our online security. It protects financial transactions, secures sensitive personal data, and preserves user privacy.</w:t>
+      </w:r>
+    </w:p>
+    <w:p>
+      <w:pPr>
+        <w:pStyle w:val="NormalWeb"/>
+        <w:numPr>
+          <w:ilvl w:val="0"/>
+          <w:numId w:val="5"/>
+        </w:numPr>
+        <w:pBdr>
+          <w:top w:val="single" w:sz="2" w:space="0" w:color="D9D9E3"/>
+          <w:left w:val="single" w:sz="2" w:space="5" w:color="D9D9E3"/>
+          <w:bottom w:val="single" w:sz="2" w:space="0" w:color="D9D9E3"/>
+          <w:right w:val="single" w:sz="2" w:space="0" w:color="D9D9E3"/>
+        </w:pBdr>
+        <w:shd w:val="clear" w:color="auto" w:fill="F7F7F8"/>
+        <w:spacing w:before="0" w:beforeAutospacing="0" w:after="0" w:afterAutospacing="0"/>
+        <w:rPr>
+          <w:rFonts w:ascii="Segoe UI" w:hAnsi="Segoe UI" w:cs="Segoe UI"/>
+          <w:color w:val="374151"/>
+        </w:rPr>
+      </w:pPr>
+      <w:r>
+        <w:rPr>
+          <w:rFonts w:ascii="Segoe UI" w:hAnsi="Segoe UI" w:cs="Segoe UI"/>
+          <w:color w:val="374151"/>
+        </w:rPr>
+        <w:t>Cryptography is the backbone of groundbreaking technologies like blockchain and cryptocurrencies, revolutionizing industries.</w:t>
+      </w:r>
+    </w:p>
+    <w:p>
+      <w:pPr>
+        <w:pStyle w:val="NormalWeb"/>
+        <w:numPr>
+          <w:ilvl w:val="0"/>
+          <w:numId w:val="5"/>
+        </w:numPr>
+        <w:pBdr>
+          <w:top w:val="single" w:sz="2" w:space="0" w:color="D9D9E3"/>
+          <w:left w:val="single" w:sz="2" w:space="5" w:color="D9D9E3"/>
+          <w:bottom w:val="single" w:sz="2" w:space="0" w:color="D9D9E3"/>
+          <w:right w:val="single" w:sz="2" w:space="0" w:color="D9D9E3"/>
+        </w:pBdr>
+        <w:shd w:val="clear" w:color="auto" w:fill="F7F7F8"/>
+        <w:spacing w:before="0" w:beforeAutospacing="0" w:after="0" w:afterAutospacing="0"/>
+        <w:rPr>
+          <w:rFonts w:ascii="Segoe UI" w:hAnsi="Segoe UI" w:cs="Segoe UI"/>
+          <w:color w:val="374151"/>
+        </w:rPr>
+      </w:pPr>
+      <w:r>
+        <w:rPr>
+          <w:rFonts w:ascii="Segoe UI" w:hAnsi="Segoe UI" w:cs="Segoe UI"/>
+          <w:color w:val="374151"/>
+        </w:rPr>
+        <w:t>In an era marked by data breaches and cybersecurity threats, cryptographic principles are more pertinent than ever, providing the shield that defends against digital adversaries.</w:t>
+      </w:r>
+    </w:p>
+    <w:p>
+      <w:pPr>
+        <w:rPr>
+          <w:rFonts w:ascii="Segoe UI" w:hAnsi="Segoe UI" w:cs="Segoe UI"/>
+          <w:color w:val="374151"/>
+          <w:bdr w:val="single" w:sz="2" w:space="0" w:color="D9D9E3" w:frame="1"/>
+          <w:shd w:val="clear" w:color="auto" w:fill="F7F7F8"/>
+        </w:rPr>
+      </w:pPr>
+    </w:p>
+    <w:p>
+      <w:pPr>
+        <w:rPr>
+          <w:rFonts w:ascii="Segoe UI" w:hAnsi="Segoe UI" w:cs="Segoe UI"/>
+          <w:color w:val="374151"/>
+          <w:shd w:val="clear" w:color="auto" w:fill="F7F7F8"/>
+        </w:rPr>
+      </w:pPr>
+      <w:r>
+        <w:rPr>
+          <w:rFonts w:ascii="Segoe UI" w:hAnsi="Segoe UI" w:cs="Segoe UI"/>
+          <w:color w:val="374151"/>
+          <w:shd w:val="clear" w:color="auto" w:fill="F7F7F8"/>
+        </w:rPr>
+        <w:t>As we proceed, we'll delve into the practical aspects, showcasing how cryptographic algorithms are applied and their profound impact on data security and privacy in the contemporary world.</w:t>
+      </w:r>
+    </w:p>
+    <w:p>
+      <w:pPr>
+        <w:rPr>
+          <w:rFonts w:ascii="Segoe UI" w:hAnsi="Segoe UI" w:cs="Segoe UI"/>
+          <w:color w:val="374151"/>
+          <w:bdr w:val="single" w:sz="2" w:space="0" w:color="D9D9E3" w:frame="1"/>
+          <w:shd w:val="clear" w:color="auto" w:fill="F7F7F8"/>
         </w:rPr>
       </w:pPr>
     </w:p>
@@ -393,6 +1017,155 @@
 <file path=word/numbering.xml><?xml version="1.0" encoding="utf-8"?>
 <w:numbering xmlns:wpc="http://schemas.microsoft.com/office/word/2010/wordprocessingCanvas" xmlns:cx="http://schemas.microsoft.com/office/drawing/2014/chartex" xmlns:cx1="http://schemas.microsoft.com/office/drawing/2015/9/8/chartex" xmlns:cx2="http://schemas.microsoft.com/office/drawing/2015/10/21/chartex" xmlns:cx3="http://schemas.microsoft.com/office/drawing/2016/5/9/chartex" xmlns:cx4="http://schemas.microsoft.com/office/drawing/2016/5/10/chartex" xmlns:cx5="http://schemas.microsoft.com/office/drawing/2016/5/11/chartex" xmlns:cx6="http://schemas.microsoft.com/office/drawing/2016/5/12/chartex" xmlns:cx7="http://schemas.microsoft.com/office/drawing/2016/5/13/chartex" xmlns:cx8="http://schemas.microsoft.com/office/drawing/2016/5/14/chartex" xmlns:mc="http://schemas.openxmlformats.org/markup-compatibility/2006" xmlns:aink="http://schemas.microsoft.com/office/drawing/2016/ink" xmlns:am3d="http://schemas.microsoft.com/office/drawing/2017/model3d" xmlns:o="urn:schemas-microsoft-com:office:office" xmlns:oel="http://schemas.microsoft.com/office/2019/extlst" xmlns:r="http://schemas.openxmlformats.org/officeDocument/2006/relationships" xmlns:m="http://schemas.openxmlformats.org/officeDocument/2006/math" xmlns:v="urn:schemas-microsoft-com:vml" xmlns:wp14="http://schemas.microsoft.com/office/word/2010/wordprocessingDrawing" xmlns:wp="http://schemas.openxmlformats.org/drawingml/2006/wordprocessingDrawing" xmlns:w10="urn:schemas-microsoft-com:office:word" xmlns:w="http://schemas.openxmlformats.org/wordprocessingml/2006/main" xmlns:w14="http://schemas.microsoft.com/office/word/2010/wordml" xmlns:w15="http://schemas.microsoft.com/office/word/2012/wordml" xmlns:w16cex="http://schemas.microsoft.com/office/word/2018/wordml/cex" xmlns:w16cid="http://schemas.microsoft.com/office/word/2016/wordml/cid" xmlns:w16="http://schemas.microsoft.com/office/word/2018/wordml" xmlns:w16sdtdh="http://schemas.microsoft.com/office/word/2020/wordml/sdtdatahash" xmlns:w16se="http://schemas.microsoft.com/office/word/2015/wordml/symex" xmlns:wpg="http://schemas.microsoft.com/office/word/2010/wordprocessingGroup" xmlns:wpi="http://schemas.microsoft.com/office/word/2010/wordprocessingInk" xmlns:wne="http://schemas.microsoft.com/office/word/2006/wordml" xmlns:wps="http://schemas.microsoft.com/office/word/2010/wordprocessingShape" mc:Ignorable="w14 w15 w16se w16cid w16 w16cex w16sdtdh wp14">
   <w:abstractNum w:abstractNumId="0" w15:restartNumberingAfterBreak="0">
+    <w:nsid w:val="0C2E6DB1"/>
+    <w:multiLevelType w:val="multilevel"/>
+    <w:tmpl w:val="F71A3EF4"/>
+    <w:lvl w:ilvl="0">
+      <w:start w:val="1"/>
+      <w:numFmt w:val="bullet"/>
+      <w:lvlText w:val=""/>
+      <w:lvlJc w:val="left"/>
+      <w:pPr>
+        <w:tabs>
+          <w:tab w:val="num" w:pos="720"/>
+        </w:tabs>
+        <w:ind w:left="720" w:hanging="360"/>
+      </w:pPr>
+      <w:rPr>
+        <w:rFonts w:ascii="Symbol" w:hAnsi="Symbol" w:hint="default"/>
+        <w:sz w:val="20"/>
+      </w:rPr>
+    </w:lvl>
+    <w:lvl w:ilvl="1" w:tentative="1">
+      <w:start w:val="1"/>
+      <w:numFmt w:val="bullet"/>
+      <w:lvlText w:val=""/>
+      <w:lvlJc w:val="left"/>
+      <w:pPr>
+        <w:tabs>
+          <w:tab w:val="num" w:pos="1440"/>
+        </w:tabs>
+        <w:ind w:left="1440" w:hanging="360"/>
+      </w:pPr>
+      <w:rPr>
+        <w:rFonts w:ascii="Symbol" w:hAnsi="Symbol" w:hint="default"/>
+        <w:sz w:val="20"/>
+      </w:rPr>
+    </w:lvl>
+    <w:lvl w:ilvl="2" w:tentative="1">
+      <w:start w:val="1"/>
+      <w:numFmt w:val="bullet"/>
+      <w:lvlText w:val=""/>
+      <w:lvlJc w:val="left"/>
+      <w:pPr>
+        <w:tabs>
+          <w:tab w:val="num" w:pos="2160"/>
+        </w:tabs>
+        <w:ind w:left="2160" w:hanging="360"/>
+      </w:pPr>
+      <w:rPr>
+        <w:rFonts w:ascii="Symbol" w:hAnsi="Symbol" w:hint="default"/>
+        <w:sz w:val="20"/>
+      </w:rPr>
+    </w:lvl>
+    <w:lvl w:ilvl="3" w:tentative="1">
+      <w:start w:val="1"/>
+      <w:numFmt w:val="bullet"/>
+      <w:lvlText w:val=""/>
+      <w:lvlJc w:val="left"/>
+      <w:pPr>
+        <w:tabs>
+          <w:tab w:val="num" w:pos="2880"/>
+        </w:tabs>
+        <w:ind w:left="2880" w:hanging="360"/>
+      </w:pPr>
+      <w:rPr>
+        <w:rFonts w:ascii="Symbol" w:hAnsi="Symbol" w:hint="default"/>
+        <w:sz w:val="20"/>
+      </w:rPr>
+    </w:lvl>
+    <w:lvl w:ilvl="4" w:tentative="1">
+      <w:start w:val="1"/>
+      <w:numFmt w:val="bullet"/>
+      <w:lvlText w:val=""/>
+      <w:lvlJc w:val="left"/>
+      <w:pPr>
+        <w:tabs>
+          <w:tab w:val="num" w:pos="3600"/>
+        </w:tabs>
+        <w:ind w:left="3600" w:hanging="360"/>
+      </w:pPr>
+      <w:rPr>
+        <w:rFonts w:ascii="Symbol" w:hAnsi="Symbol" w:hint="default"/>
+        <w:sz w:val="20"/>
+      </w:rPr>
+    </w:lvl>
+    <w:lvl w:ilvl="5" w:tentative="1">
+      <w:start w:val="1"/>
+      <w:numFmt w:val="bullet"/>
+      <w:lvlText w:val=""/>
+      <w:lvlJc w:val="left"/>
+      <w:pPr>
+        <w:tabs>
+          <w:tab w:val="num" w:pos="4320"/>
+        </w:tabs>
+        <w:ind w:left="4320" w:hanging="360"/>
+      </w:pPr>
+      <w:rPr>
+        <w:rFonts w:ascii="Symbol" w:hAnsi="Symbol" w:hint="default"/>
+        <w:sz w:val="20"/>
+      </w:rPr>
+    </w:lvl>
+    <w:lvl w:ilvl="6" w:tentative="1">
+      <w:start w:val="1"/>
+      <w:numFmt w:val="bullet"/>
+      <w:lvlText w:val=""/>
+      <w:lvlJc w:val="left"/>
+      <w:pPr>
+        <w:tabs>
+          <w:tab w:val="num" w:pos="5040"/>
+        </w:tabs>
+        <w:ind w:left="5040" w:hanging="360"/>
+      </w:pPr>
+      <w:rPr>
+        <w:rFonts w:ascii="Symbol" w:hAnsi="Symbol" w:hint="default"/>
+        <w:sz w:val="20"/>
+      </w:rPr>
+    </w:lvl>
+    <w:lvl w:ilvl="7" w:tentative="1">
+      <w:start w:val="1"/>
+      <w:numFmt w:val="bullet"/>
+      <w:lvlText w:val=""/>
+      <w:lvlJc w:val="left"/>
+      <w:pPr>
+        <w:tabs>
+          <w:tab w:val="num" w:pos="5760"/>
+        </w:tabs>
+        <w:ind w:left="5760" w:hanging="360"/>
+      </w:pPr>
+      <w:rPr>
+        <w:rFonts w:ascii="Symbol" w:hAnsi="Symbol" w:hint="default"/>
+        <w:sz w:val="20"/>
+      </w:rPr>
+    </w:lvl>
+    <w:lvl w:ilvl="8" w:tentative="1">
+      <w:start w:val="1"/>
+      <w:numFmt w:val="bullet"/>
+      <w:lvlText w:val=""/>
+      <w:lvlJc w:val="left"/>
+      <w:pPr>
+        <w:tabs>
+          <w:tab w:val="num" w:pos="6480"/>
+        </w:tabs>
+        <w:ind w:left="6480" w:hanging="360"/>
+      </w:pPr>
+      <w:rPr>
+        <w:rFonts w:ascii="Symbol" w:hAnsi="Symbol" w:hint="default"/>
+        <w:sz w:val="20"/>
+      </w:rPr>
+    </w:lvl>
+  </w:abstractNum>
+  <w:abstractNum w:abstractNumId="1" w15:restartNumberingAfterBreak="0">
     <w:nsid w:val="15B97D55"/>
     <w:multiLevelType w:val="multilevel"/>
     <w:tmpl w:val="FFD4F616"/>
@@ -505,7 +1278,466 @@
       </w:pPr>
     </w:lvl>
   </w:abstractNum>
+  <w:abstractNum w:abstractNumId="2" w15:restartNumberingAfterBreak="0">
+    <w:nsid w:val="2ABB1364"/>
+    <w:multiLevelType w:val="multilevel"/>
+    <w:tmpl w:val="524C82C0"/>
+    <w:lvl w:ilvl="0">
+      <w:start w:val="1"/>
+      <w:numFmt w:val="bullet"/>
+      <w:lvlText w:val=""/>
+      <w:lvlJc w:val="left"/>
+      <w:pPr>
+        <w:tabs>
+          <w:tab w:val="num" w:pos="720"/>
+        </w:tabs>
+        <w:ind w:left="720" w:hanging="360"/>
+      </w:pPr>
+      <w:rPr>
+        <w:rFonts w:ascii="Symbol" w:hAnsi="Symbol" w:hint="default"/>
+        <w:sz w:val="20"/>
+      </w:rPr>
+    </w:lvl>
+    <w:lvl w:ilvl="1" w:tentative="1">
+      <w:start w:val="1"/>
+      <w:numFmt w:val="bullet"/>
+      <w:lvlText w:val=""/>
+      <w:lvlJc w:val="left"/>
+      <w:pPr>
+        <w:tabs>
+          <w:tab w:val="num" w:pos="1440"/>
+        </w:tabs>
+        <w:ind w:left="1440" w:hanging="360"/>
+      </w:pPr>
+      <w:rPr>
+        <w:rFonts w:ascii="Symbol" w:hAnsi="Symbol" w:hint="default"/>
+        <w:sz w:val="20"/>
+      </w:rPr>
+    </w:lvl>
+    <w:lvl w:ilvl="2" w:tentative="1">
+      <w:start w:val="1"/>
+      <w:numFmt w:val="bullet"/>
+      <w:lvlText w:val=""/>
+      <w:lvlJc w:val="left"/>
+      <w:pPr>
+        <w:tabs>
+          <w:tab w:val="num" w:pos="2160"/>
+        </w:tabs>
+        <w:ind w:left="2160" w:hanging="360"/>
+      </w:pPr>
+      <w:rPr>
+        <w:rFonts w:ascii="Symbol" w:hAnsi="Symbol" w:hint="default"/>
+        <w:sz w:val="20"/>
+      </w:rPr>
+    </w:lvl>
+    <w:lvl w:ilvl="3" w:tentative="1">
+      <w:start w:val="1"/>
+      <w:numFmt w:val="bullet"/>
+      <w:lvlText w:val=""/>
+      <w:lvlJc w:val="left"/>
+      <w:pPr>
+        <w:tabs>
+          <w:tab w:val="num" w:pos="2880"/>
+        </w:tabs>
+        <w:ind w:left="2880" w:hanging="360"/>
+      </w:pPr>
+      <w:rPr>
+        <w:rFonts w:ascii="Symbol" w:hAnsi="Symbol" w:hint="default"/>
+        <w:sz w:val="20"/>
+      </w:rPr>
+    </w:lvl>
+    <w:lvl w:ilvl="4" w:tentative="1">
+      <w:start w:val="1"/>
+      <w:numFmt w:val="bullet"/>
+      <w:lvlText w:val=""/>
+      <w:lvlJc w:val="left"/>
+      <w:pPr>
+        <w:tabs>
+          <w:tab w:val="num" w:pos="3600"/>
+        </w:tabs>
+        <w:ind w:left="3600" w:hanging="360"/>
+      </w:pPr>
+      <w:rPr>
+        <w:rFonts w:ascii="Symbol" w:hAnsi="Symbol" w:hint="default"/>
+        <w:sz w:val="20"/>
+      </w:rPr>
+    </w:lvl>
+    <w:lvl w:ilvl="5" w:tentative="1">
+      <w:start w:val="1"/>
+      <w:numFmt w:val="bullet"/>
+      <w:lvlText w:val=""/>
+      <w:lvlJc w:val="left"/>
+      <w:pPr>
+        <w:tabs>
+          <w:tab w:val="num" w:pos="4320"/>
+        </w:tabs>
+        <w:ind w:left="4320" w:hanging="360"/>
+      </w:pPr>
+      <w:rPr>
+        <w:rFonts w:ascii="Symbol" w:hAnsi="Symbol" w:hint="default"/>
+        <w:sz w:val="20"/>
+      </w:rPr>
+    </w:lvl>
+    <w:lvl w:ilvl="6" w:tentative="1">
+      <w:start w:val="1"/>
+      <w:numFmt w:val="bullet"/>
+      <w:lvlText w:val=""/>
+      <w:lvlJc w:val="left"/>
+      <w:pPr>
+        <w:tabs>
+          <w:tab w:val="num" w:pos="5040"/>
+        </w:tabs>
+        <w:ind w:left="5040" w:hanging="360"/>
+      </w:pPr>
+      <w:rPr>
+        <w:rFonts w:ascii="Symbol" w:hAnsi="Symbol" w:hint="default"/>
+        <w:sz w:val="20"/>
+      </w:rPr>
+    </w:lvl>
+    <w:lvl w:ilvl="7" w:tentative="1">
+      <w:start w:val="1"/>
+      <w:numFmt w:val="bullet"/>
+      <w:lvlText w:val=""/>
+      <w:lvlJc w:val="left"/>
+      <w:pPr>
+        <w:tabs>
+          <w:tab w:val="num" w:pos="5760"/>
+        </w:tabs>
+        <w:ind w:left="5760" w:hanging="360"/>
+      </w:pPr>
+      <w:rPr>
+        <w:rFonts w:ascii="Symbol" w:hAnsi="Symbol" w:hint="default"/>
+        <w:sz w:val="20"/>
+      </w:rPr>
+    </w:lvl>
+    <w:lvl w:ilvl="8" w:tentative="1">
+      <w:start w:val="1"/>
+      <w:numFmt w:val="bullet"/>
+      <w:lvlText w:val=""/>
+      <w:lvlJc w:val="left"/>
+      <w:pPr>
+        <w:tabs>
+          <w:tab w:val="num" w:pos="6480"/>
+        </w:tabs>
+        <w:ind w:left="6480" w:hanging="360"/>
+      </w:pPr>
+      <w:rPr>
+        <w:rFonts w:ascii="Symbol" w:hAnsi="Symbol" w:hint="default"/>
+        <w:sz w:val="20"/>
+      </w:rPr>
+    </w:lvl>
+  </w:abstractNum>
+  <w:abstractNum w:abstractNumId="3" w15:restartNumberingAfterBreak="0">
+    <w:nsid w:val="463C2010"/>
+    <w:multiLevelType w:val="multilevel"/>
+    <w:tmpl w:val="5CA80564"/>
+    <w:lvl w:ilvl="0">
+      <w:start w:val="1"/>
+      <w:numFmt w:val="bullet"/>
+      <w:lvlText w:val=""/>
+      <w:lvlJc w:val="left"/>
+      <w:pPr>
+        <w:tabs>
+          <w:tab w:val="num" w:pos="720"/>
+        </w:tabs>
+        <w:ind w:left="720" w:hanging="360"/>
+      </w:pPr>
+      <w:rPr>
+        <w:rFonts w:ascii="Symbol" w:hAnsi="Symbol" w:hint="default"/>
+        <w:sz w:val="20"/>
+      </w:rPr>
+    </w:lvl>
+    <w:lvl w:ilvl="1" w:tentative="1">
+      <w:start w:val="1"/>
+      <w:numFmt w:val="bullet"/>
+      <w:lvlText w:val=""/>
+      <w:lvlJc w:val="left"/>
+      <w:pPr>
+        <w:tabs>
+          <w:tab w:val="num" w:pos="1440"/>
+        </w:tabs>
+        <w:ind w:left="1440" w:hanging="360"/>
+      </w:pPr>
+      <w:rPr>
+        <w:rFonts w:ascii="Symbol" w:hAnsi="Symbol" w:hint="default"/>
+        <w:sz w:val="20"/>
+      </w:rPr>
+    </w:lvl>
+    <w:lvl w:ilvl="2" w:tentative="1">
+      <w:start w:val="1"/>
+      <w:numFmt w:val="bullet"/>
+      <w:lvlText w:val=""/>
+      <w:lvlJc w:val="left"/>
+      <w:pPr>
+        <w:tabs>
+          <w:tab w:val="num" w:pos="2160"/>
+        </w:tabs>
+        <w:ind w:left="2160" w:hanging="360"/>
+      </w:pPr>
+      <w:rPr>
+        <w:rFonts w:ascii="Symbol" w:hAnsi="Symbol" w:hint="default"/>
+        <w:sz w:val="20"/>
+      </w:rPr>
+    </w:lvl>
+    <w:lvl w:ilvl="3" w:tentative="1">
+      <w:start w:val="1"/>
+      <w:numFmt w:val="bullet"/>
+      <w:lvlText w:val=""/>
+      <w:lvlJc w:val="left"/>
+      <w:pPr>
+        <w:tabs>
+          <w:tab w:val="num" w:pos="2880"/>
+        </w:tabs>
+        <w:ind w:left="2880" w:hanging="360"/>
+      </w:pPr>
+      <w:rPr>
+        <w:rFonts w:ascii="Symbol" w:hAnsi="Symbol" w:hint="default"/>
+        <w:sz w:val="20"/>
+      </w:rPr>
+    </w:lvl>
+    <w:lvl w:ilvl="4" w:tentative="1">
+      <w:start w:val="1"/>
+      <w:numFmt w:val="bullet"/>
+      <w:lvlText w:val=""/>
+      <w:lvlJc w:val="left"/>
+      <w:pPr>
+        <w:tabs>
+          <w:tab w:val="num" w:pos="3600"/>
+        </w:tabs>
+        <w:ind w:left="3600" w:hanging="360"/>
+      </w:pPr>
+      <w:rPr>
+        <w:rFonts w:ascii="Symbol" w:hAnsi="Symbol" w:hint="default"/>
+        <w:sz w:val="20"/>
+      </w:rPr>
+    </w:lvl>
+    <w:lvl w:ilvl="5" w:tentative="1">
+      <w:start w:val="1"/>
+      <w:numFmt w:val="bullet"/>
+      <w:lvlText w:val=""/>
+      <w:lvlJc w:val="left"/>
+      <w:pPr>
+        <w:tabs>
+          <w:tab w:val="num" w:pos="4320"/>
+        </w:tabs>
+        <w:ind w:left="4320" w:hanging="360"/>
+      </w:pPr>
+      <w:rPr>
+        <w:rFonts w:ascii="Symbol" w:hAnsi="Symbol" w:hint="default"/>
+        <w:sz w:val="20"/>
+      </w:rPr>
+    </w:lvl>
+    <w:lvl w:ilvl="6" w:tentative="1">
+      <w:start w:val="1"/>
+      <w:numFmt w:val="bullet"/>
+      <w:lvlText w:val=""/>
+      <w:lvlJc w:val="left"/>
+      <w:pPr>
+        <w:tabs>
+          <w:tab w:val="num" w:pos="5040"/>
+        </w:tabs>
+        <w:ind w:left="5040" w:hanging="360"/>
+      </w:pPr>
+      <w:rPr>
+        <w:rFonts w:ascii="Symbol" w:hAnsi="Symbol" w:hint="default"/>
+        <w:sz w:val="20"/>
+      </w:rPr>
+    </w:lvl>
+    <w:lvl w:ilvl="7" w:tentative="1">
+      <w:start w:val="1"/>
+      <w:numFmt w:val="bullet"/>
+      <w:lvlText w:val=""/>
+      <w:lvlJc w:val="left"/>
+      <w:pPr>
+        <w:tabs>
+          <w:tab w:val="num" w:pos="5760"/>
+        </w:tabs>
+        <w:ind w:left="5760" w:hanging="360"/>
+      </w:pPr>
+      <w:rPr>
+        <w:rFonts w:ascii="Symbol" w:hAnsi="Symbol" w:hint="default"/>
+        <w:sz w:val="20"/>
+      </w:rPr>
+    </w:lvl>
+    <w:lvl w:ilvl="8" w:tentative="1">
+      <w:start w:val="1"/>
+      <w:numFmt w:val="bullet"/>
+      <w:lvlText w:val=""/>
+      <w:lvlJc w:val="left"/>
+      <w:pPr>
+        <w:tabs>
+          <w:tab w:val="num" w:pos="6480"/>
+        </w:tabs>
+        <w:ind w:left="6480" w:hanging="360"/>
+      </w:pPr>
+      <w:rPr>
+        <w:rFonts w:ascii="Symbol" w:hAnsi="Symbol" w:hint="default"/>
+        <w:sz w:val="20"/>
+      </w:rPr>
+    </w:lvl>
+  </w:abstractNum>
+  <w:abstractNum w:abstractNumId="4" w15:restartNumberingAfterBreak="0">
+    <w:nsid w:val="6B683DA6"/>
+    <w:multiLevelType w:val="multilevel"/>
+    <w:tmpl w:val="85F80A4A"/>
+    <w:lvl w:ilvl="0">
+      <w:start w:val="1"/>
+      <w:numFmt w:val="bullet"/>
+      <w:lvlText w:val=""/>
+      <w:lvlJc w:val="left"/>
+      <w:pPr>
+        <w:tabs>
+          <w:tab w:val="num" w:pos="720"/>
+        </w:tabs>
+        <w:ind w:left="720" w:hanging="360"/>
+      </w:pPr>
+      <w:rPr>
+        <w:rFonts w:ascii="Symbol" w:hAnsi="Symbol" w:hint="default"/>
+        <w:sz w:val="20"/>
+      </w:rPr>
+    </w:lvl>
+    <w:lvl w:ilvl="1" w:tentative="1">
+      <w:start w:val="1"/>
+      <w:numFmt w:val="bullet"/>
+      <w:lvlText w:val=""/>
+      <w:lvlJc w:val="left"/>
+      <w:pPr>
+        <w:tabs>
+          <w:tab w:val="num" w:pos="1440"/>
+        </w:tabs>
+        <w:ind w:left="1440" w:hanging="360"/>
+      </w:pPr>
+      <w:rPr>
+        <w:rFonts w:ascii="Symbol" w:hAnsi="Symbol" w:hint="default"/>
+        <w:sz w:val="20"/>
+      </w:rPr>
+    </w:lvl>
+    <w:lvl w:ilvl="2" w:tentative="1">
+      <w:start w:val="1"/>
+      <w:numFmt w:val="bullet"/>
+      <w:lvlText w:val=""/>
+      <w:lvlJc w:val="left"/>
+      <w:pPr>
+        <w:tabs>
+          <w:tab w:val="num" w:pos="2160"/>
+        </w:tabs>
+        <w:ind w:left="2160" w:hanging="360"/>
+      </w:pPr>
+      <w:rPr>
+        <w:rFonts w:ascii="Symbol" w:hAnsi="Symbol" w:hint="default"/>
+        <w:sz w:val="20"/>
+      </w:rPr>
+    </w:lvl>
+    <w:lvl w:ilvl="3" w:tentative="1">
+      <w:start w:val="1"/>
+      <w:numFmt w:val="bullet"/>
+      <w:lvlText w:val=""/>
+      <w:lvlJc w:val="left"/>
+      <w:pPr>
+        <w:tabs>
+          <w:tab w:val="num" w:pos="2880"/>
+        </w:tabs>
+        <w:ind w:left="2880" w:hanging="360"/>
+      </w:pPr>
+      <w:rPr>
+        <w:rFonts w:ascii="Symbol" w:hAnsi="Symbol" w:hint="default"/>
+        <w:sz w:val="20"/>
+      </w:rPr>
+    </w:lvl>
+    <w:lvl w:ilvl="4" w:tentative="1">
+      <w:start w:val="1"/>
+      <w:numFmt w:val="bullet"/>
+      <w:lvlText w:val=""/>
+      <w:lvlJc w:val="left"/>
+      <w:pPr>
+        <w:tabs>
+          <w:tab w:val="num" w:pos="3600"/>
+        </w:tabs>
+        <w:ind w:left="3600" w:hanging="360"/>
+      </w:pPr>
+      <w:rPr>
+        <w:rFonts w:ascii="Symbol" w:hAnsi="Symbol" w:hint="default"/>
+        <w:sz w:val="20"/>
+      </w:rPr>
+    </w:lvl>
+    <w:lvl w:ilvl="5" w:tentative="1">
+      <w:start w:val="1"/>
+      <w:numFmt w:val="bullet"/>
+      <w:lvlText w:val=""/>
+      <w:lvlJc w:val="left"/>
+      <w:pPr>
+        <w:tabs>
+          <w:tab w:val="num" w:pos="4320"/>
+        </w:tabs>
+        <w:ind w:left="4320" w:hanging="360"/>
+      </w:pPr>
+      <w:rPr>
+        <w:rFonts w:ascii="Symbol" w:hAnsi="Symbol" w:hint="default"/>
+        <w:sz w:val="20"/>
+      </w:rPr>
+    </w:lvl>
+    <w:lvl w:ilvl="6" w:tentative="1">
+      <w:start w:val="1"/>
+      <w:numFmt w:val="bullet"/>
+      <w:lvlText w:val=""/>
+      <w:lvlJc w:val="left"/>
+      <w:pPr>
+        <w:tabs>
+          <w:tab w:val="num" w:pos="5040"/>
+        </w:tabs>
+        <w:ind w:left="5040" w:hanging="360"/>
+      </w:pPr>
+      <w:rPr>
+        <w:rFonts w:ascii="Symbol" w:hAnsi="Symbol" w:hint="default"/>
+        <w:sz w:val="20"/>
+      </w:rPr>
+    </w:lvl>
+    <w:lvl w:ilvl="7" w:tentative="1">
+      <w:start w:val="1"/>
+      <w:numFmt w:val="bullet"/>
+      <w:lvlText w:val=""/>
+      <w:lvlJc w:val="left"/>
+      <w:pPr>
+        <w:tabs>
+          <w:tab w:val="num" w:pos="5760"/>
+        </w:tabs>
+        <w:ind w:left="5760" w:hanging="360"/>
+      </w:pPr>
+      <w:rPr>
+        <w:rFonts w:ascii="Symbol" w:hAnsi="Symbol" w:hint="default"/>
+        <w:sz w:val="20"/>
+      </w:rPr>
+    </w:lvl>
+    <w:lvl w:ilvl="8" w:tentative="1">
+      <w:start w:val="1"/>
+      <w:numFmt w:val="bullet"/>
+      <w:lvlText w:val=""/>
+      <w:lvlJc w:val="left"/>
+      <w:pPr>
+        <w:tabs>
+          <w:tab w:val="num" w:pos="6480"/>
+        </w:tabs>
+        <w:ind w:left="6480" w:hanging="360"/>
+      </w:pPr>
+      <w:rPr>
+        <w:rFonts w:ascii="Symbol" w:hAnsi="Symbol" w:hint="default"/>
+        <w:sz w:val="20"/>
+      </w:rPr>
+    </w:lvl>
+  </w:abstractNum>
   <w:num w:numId="1" w16cid:durableId="506292310">
+    <w:abstractNumId w:val="1"/>
+  </w:num>
+  <w:num w:numId="2" w16cid:durableId="1745639387">
+    <w:abstractNumId w:val="2"/>
+  </w:num>
+  <w:num w:numId="3" w16cid:durableId="1260913840">
+    <w:abstractNumId w:val="4"/>
+  </w:num>
+  <w:num w:numId="4" w16cid:durableId="1939871924">
+    <w:abstractNumId w:val="3"/>
+  </w:num>
+  <w:num w:numId="5" w16cid:durableId="1390807198">
     <w:abstractNumId w:val="0"/>
   </w:num>
 </w:numbering>
@@ -957,6 +2189,28 @@
       <w14:ligatures w14:val="none"/>
     </w:rPr>
   </w:style>
+  <w:style w:type="character" w:styleId="Strong">
+    <w:name w:val="Strong"/>
+    <w:basedOn w:val="DefaultParagraphFont"/>
+    <w:uiPriority w:val="22"/>
+    <w:qFormat/>
+    <w:rsid w:val="00D43F4C"/>
+    <w:rPr>
+      <w:b/>
+      <w:bCs/>
+    </w:rPr>
+  </w:style>
+  <w:style w:type="character" w:styleId="Emphasis">
+    <w:name w:val="Emphasis"/>
+    <w:basedOn w:val="DefaultParagraphFont"/>
+    <w:uiPriority w:val="20"/>
+    <w:qFormat/>
+    <w:rsid w:val="009E279C"/>
+    <w:rPr>
+      <w:i/>
+      <w:iCs/>
+    </w:rPr>
+  </w:style>
 </w:styles>
 </file>
 

</xml_diff>

<commit_message>
add table and figures
</commit_message>
<xml_diff>
--- a/Presentation/Demonstration.docx
+++ b/Presentation/Demonstration.docx
@@ -8768,6 +8768,3989 @@
         </w:rPr>
       </w:pPr>
     </w:p>
+    <w:p>
+      <w:pPr>
+        <w:rPr>
+          <w:rStyle w:val="Strong"/>
+          <w:rFonts w:ascii="Times New Roman" w:hAnsi="Times New Roman" w:cs="Times New Roman"/>
+          <w:bdr w:val="single" w:sz="2" w:space="0" w:color="D9D9E3" w:frame="1"/>
+          <w:shd w:val="clear" w:color="auto" w:fill="F7F7F8"/>
+        </w:rPr>
+      </w:pPr>
+    </w:p>
+    <w:p>
+      <w:pPr>
+        <w:rPr>
+          <w:rStyle w:val="Strong"/>
+          <w:rFonts w:ascii="Times New Roman" w:hAnsi="Times New Roman" w:cs="Times New Roman"/>
+          <w:bdr w:val="single" w:sz="2" w:space="0" w:color="D9D9E3" w:frame="1"/>
+          <w:shd w:val="clear" w:color="auto" w:fill="F7F7F8"/>
+        </w:rPr>
+      </w:pPr>
+    </w:p>
+    <w:p>
+      <w:pPr>
+        <w:rPr>
+          <w:rStyle w:val="Strong"/>
+          <w:rFonts w:ascii="Times New Roman" w:hAnsi="Times New Roman" w:cs="Times New Roman"/>
+          <w:bdr w:val="single" w:sz="2" w:space="0" w:color="D9D9E3" w:frame="1"/>
+          <w:shd w:val="clear" w:color="auto" w:fill="F7F7F8"/>
+        </w:rPr>
+      </w:pPr>
+      <w:r>
+        <w:rPr>
+          <w:rStyle w:val="Strong"/>
+          <w:rFonts w:ascii="Times New Roman" w:hAnsi="Times New Roman" w:cs="Times New Roman"/>
+          <w:bdr w:val="single" w:sz="2" w:space="0" w:color="D9D9E3" w:frame="1"/>
+          <w:shd w:val="clear" w:color="auto" w:fill="F7F7F8"/>
+        </w:rPr>
+        <w:lastRenderedPageBreak/>
+        <w:t>Results and Analysis</w:t>
+      </w:r>
+    </w:p>
+    <w:p>
+      <w:pPr>
+        <w:pStyle w:val="Heading4"/>
+        <w:spacing w:line="360" w:lineRule="auto"/>
+        <w:rPr>
+          <w:sz w:val="24"/>
+          <w:szCs w:val="24"/>
+        </w:rPr>
+      </w:pPr>
+      <w:r>
+        <w:rPr>
+          <w:sz w:val="24"/>
+          <w:szCs w:val="24"/>
+        </w:rPr>
+        <w:t>A.1 Raw Data for AES Benchmarks</w:t>
+      </w:r>
+    </w:p>
+    <w:tbl>
+      <w:tblPr>
+        <w:tblStyle w:val="TableGrid"/>
+        <w:tblW w:w="0" w:type="auto"/>
+        <w:jc w:val="center"/>
+        <w:tblLook w:val="04A0" w:firstRow="1" w:lastRow="0" w:firstColumn="1" w:lastColumn="0" w:noHBand="0" w:noVBand="1"/>
+      </w:tblPr>
+      <w:tblGrid>
+        <w:gridCol w:w="2160"/>
+        <w:gridCol w:w="2160"/>
+        <w:gridCol w:w="2160"/>
+        <w:gridCol w:w="2160"/>
+      </w:tblGrid>
+      <w:tr>
+        <w:trPr>
+          <w:jc w:val="center"/>
+        </w:trPr>
+        <w:tc>
+          <w:tcPr>
+            <w:tcW w:w="2160" w:type="dxa"/>
+          </w:tcPr>
+          <w:p>
+            <w:pPr>
+              <w:pStyle w:val="Heading4"/>
+              <w:spacing w:line="360" w:lineRule="auto"/>
+              <w:rPr>
+                <w:sz w:val="24"/>
+                <w:szCs w:val="24"/>
+              </w:rPr>
+            </w:pPr>
+            <w:r>
+              <w:rPr>
+                <w:sz w:val="24"/>
+                <w:szCs w:val="24"/>
+              </w:rPr>
+              <w:t>Test Number</w:t>
+            </w:r>
+          </w:p>
+        </w:tc>
+        <w:tc>
+          <w:tcPr>
+            <w:tcW w:w="2160" w:type="dxa"/>
+          </w:tcPr>
+          <w:p>
+            <w:pPr>
+              <w:pStyle w:val="Heading4"/>
+              <w:spacing w:line="360" w:lineRule="auto"/>
+              <w:rPr>
+                <w:sz w:val="24"/>
+                <w:szCs w:val="24"/>
+              </w:rPr>
+            </w:pPr>
+            <w:r>
+              <w:rPr>
+                <w:sz w:val="24"/>
+                <w:szCs w:val="24"/>
+              </w:rPr>
+              <w:t>Key Size (bits)</w:t>
+            </w:r>
+          </w:p>
+        </w:tc>
+        <w:tc>
+          <w:tcPr>
+            <w:tcW w:w="2160" w:type="dxa"/>
+          </w:tcPr>
+          <w:p>
+            <w:pPr>
+              <w:pStyle w:val="Heading4"/>
+              <w:spacing w:line="360" w:lineRule="auto"/>
+              <w:rPr>
+                <w:sz w:val="24"/>
+                <w:szCs w:val="24"/>
+              </w:rPr>
+            </w:pPr>
+            <w:r>
+              <w:rPr>
+                <w:sz w:val="24"/>
+                <w:szCs w:val="24"/>
+              </w:rPr>
+              <w:t>Encryption Time (</w:t>
+            </w:r>
+            <w:proofErr w:type="spellStart"/>
+            <w:r>
+              <w:rPr>
+                <w:sz w:val="24"/>
+                <w:szCs w:val="24"/>
+              </w:rPr>
+              <w:t>ms</w:t>
+            </w:r>
+            <w:proofErr w:type="spellEnd"/>
+            <w:r>
+              <w:rPr>
+                <w:sz w:val="24"/>
+                <w:szCs w:val="24"/>
+              </w:rPr>
+              <w:t>)</w:t>
+            </w:r>
+          </w:p>
+        </w:tc>
+        <w:tc>
+          <w:tcPr>
+            <w:tcW w:w="2160" w:type="dxa"/>
+          </w:tcPr>
+          <w:p>
+            <w:pPr>
+              <w:pStyle w:val="Heading4"/>
+              <w:spacing w:line="360" w:lineRule="auto"/>
+              <w:rPr>
+                <w:sz w:val="24"/>
+                <w:szCs w:val="24"/>
+              </w:rPr>
+            </w:pPr>
+            <w:r>
+              <w:rPr>
+                <w:sz w:val="24"/>
+                <w:szCs w:val="24"/>
+              </w:rPr>
+              <w:t>Decryption Time (</w:t>
+            </w:r>
+            <w:proofErr w:type="spellStart"/>
+            <w:r>
+              <w:rPr>
+                <w:sz w:val="24"/>
+                <w:szCs w:val="24"/>
+              </w:rPr>
+              <w:t>ms</w:t>
+            </w:r>
+            <w:proofErr w:type="spellEnd"/>
+            <w:r>
+              <w:rPr>
+                <w:sz w:val="24"/>
+                <w:szCs w:val="24"/>
+              </w:rPr>
+              <w:t>)</w:t>
+            </w:r>
+          </w:p>
+        </w:tc>
+      </w:tr>
+      <w:tr>
+        <w:trPr>
+          <w:jc w:val="center"/>
+        </w:trPr>
+        <w:tc>
+          <w:tcPr>
+            <w:tcW w:w="2160" w:type="dxa"/>
+          </w:tcPr>
+          <w:p>
+            <w:pPr>
+              <w:pStyle w:val="Heading4"/>
+              <w:spacing w:line="360" w:lineRule="auto"/>
+              <w:rPr>
+                <w:sz w:val="24"/>
+                <w:szCs w:val="24"/>
+              </w:rPr>
+            </w:pPr>
+            <w:r>
+              <w:rPr>
+                <w:sz w:val="24"/>
+                <w:szCs w:val="24"/>
+              </w:rPr>
+              <w:t>1</w:t>
+            </w:r>
+          </w:p>
+        </w:tc>
+        <w:tc>
+          <w:tcPr>
+            <w:tcW w:w="2160" w:type="dxa"/>
+          </w:tcPr>
+          <w:p>
+            <w:pPr>
+              <w:pStyle w:val="Heading4"/>
+              <w:spacing w:line="360" w:lineRule="auto"/>
+              <w:rPr>
+                <w:sz w:val="24"/>
+                <w:szCs w:val="24"/>
+              </w:rPr>
+            </w:pPr>
+            <w:r>
+              <w:rPr>
+                <w:sz w:val="24"/>
+                <w:szCs w:val="24"/>
+              </w:rPr>
+              <w:t>128</w:t>
+            </w:r>
+          </w:p>
+        </w:tc>
+        <w:tc>
+          <w:tcPr>
+            <w:tcW w:w="2160" w:type="dxa"/>
+          </w:tcPr>
+          <w:p>
+            <w:pPr>
+              <w:pStyle w:val="Heading4"/>
+              <w:spacing w:line="360" w:lineRule="auto"/>
+              <w:rPr>
+                <w:sz w:val="24"/>
+                <w:szCs w:val="24"/>
+              </w:rPr>
+            </w:pPr>
+            <w:r>
+              <w:rPr>
+                <w:sz w:val="24"/>
+                <w:szCs w:val="24"/>
+              </w:rPr>
+              <w:t>1.2</w:t>
+            </w:r>
+          </w:p>
+        </w:tc>
+        <w:tc>
+          <w:tcPr>
+            <w:tcW w:w="2160" w:type="dxa"/>
+          </w:tcPr>
+          <w:p>
+            <w:pPr>
+              <w:pStyle w:val="Heading4"/>
+              <w:spacing w:line="360" w:lineRule="auto"/>
+              <w:rPr>
+                <w:sz w:val="24"/>
+                <w:szCs w:val="24"/>
+              </w:rPr>
+            </w:pPr>
+            <w:r>
+              <w:rPr>
+                <w:sz w:val="24"/>
+                <w:szCs w:val="24"/>
+              </w:rPr>
+              <w:t>1.1</w:t>
+            </w:r>
+          </w:p>
+        </w:tc>
+      </w:tr>
+      <w:tr>
+        <w:trPr>
+          <w:jc w:val="center"/>
+        </w:trPr>
+        <w:tc>
+          <w:tcPr>
+            <w:tcW w:w="2160" w:type="dxa"/>
+          </w:tcPr>
+          <w:p>
+            <w:pPr>
+              <w:pStyle w:val="Heading4"/>
+              <w:spacing w:line="360" w:lineRule="auto"/>
+              <w:rPr>
+                <w:sz w:val="24"/>
+                <w:szCs w:val="24"/>
+              </w:rPr>
+            </w:pPr>
+            <w:r>
+              <w:rPr>
+                <w:sz w:val="24"/>
+                <w:szCs w:val="24"/>
+              </w:rPr>
+              <w:t>2</w:t>
+            </w:r>
+          </w:p>
+        </w:tc>
+        <w:tc>
+          <w:tcPr>
+            <w:tcW w:w="2160" w:type="dxa"/>
+          </w:tcPr>
+          <w:p>
+            <w:pPr>
+              <w:pStyle w:val="Heading4"/>
+              <w:spacing w:line="360" w:lineRule="auto"/>
+              <w:rPr>
+                <w:sz w:val="24"/>
+                <w:szCs w:val="24"/>
+              </w:rPr>
+            </w:pPr>
+            <w:r>
+              <w:rPr>
+                <w:sz w:val="24"/>
+                <w:szCs w:val="24"/>
+              </w:rPr>
+              <w:t>128</w:t>
+            </w:r>
+          </w:p>
+        </w:tc>
+        <w:tc>
+          <w:tcPr>
+            <w:tcW w:w="2160" w:type="dxa"/>
+          </w:tcPr>
+          <w:p>
+            <w:pPr>
+              <w:pStyle w:val="Heading4"/>
+              <w:spacing w:line="360" w:lineRule="auto"/>
+              <w:rPr>
+                <w:sz w:val="24"/>
+                <w:szCs w:val="24"/>
+              </w:rPr>
+            </w:pPr>
+            <w:r>
+              <w:rPr>
+                <w:sz w:val="24"/>
+                <w:szCs w:val="24"/>
+              </w:rPr>
+              <w:t>1.3</w:t>
+            </w:r>
+          </w:p>
+        </w:tc>
+        <w:tc>
+          <w:tcPr>
+            <w:tcW w:w="2160" w:type="dxa"/>
+          </w:tcPr>
+          <w:p>
+            <w:pPr>
+              <w:pStyle w:val="Heading4"/>
+              <w:spacing w:line="360" w:lineRule="auto"/>
+              <w:rPr>
+                <w:sz w:val="24"/>
+                <w:szCs w:val="24"/>
+              </w:rPr>
+            </w:pPr>
+            <w:r>
+              <w:rPr>
+                <w:sz w:val="24"/>
+                <w:szCs w:val="24"/>
+              </w:rPr>
+              <w:t>1.2</w:t>
+            </w:r>
+          </w:p>
+        </w:tc>
+      </w:tr>
+      <w:tr>
+        <w:trPr>
+          <w:jc w:val="center"/>
+        </w:trPr>
+        <w:tc>
+          <w:tcPr>
+            <w:tcW w:w="2160" w:type="dxa"/>
+          </w:tcPr>
+          <w:p>
+            <w:pPr>
+              <w:pStyle w:val="Heading4"/>
+              <w:spacing w:line="360" w:lineRule="auto"/>
+              <w:rPr>
+                <w:sz w:val="24"/>
+                <w:szCs w:val="24"/>
+              </w:rPr>
+            </w:pPr>
+            <w:r>
+              <w:rPr>
+                <w:sz w:val="24"/>
+                <w:szCs w:val="24"/>
+              </w:rPr>
+              <w:t>3</w:t>
+            </w:r>
+          </w:p>
+        </w:tc>
+        <w:tc>
+          <w:tcPr>
+            <w:tcW w:w="2160" w:type="dxa"/>
+          </w:tcPr>
+          <w:p>
+            <w:pPr>
+              <w:pStyle w:val="Heading4"/>
+              <w:spacing w:line="360" w:lineRule="auto"/>
+              <w:rPr>
+                <w:sz w:val="24"/>
+                <w:szCs w:val="24"/>
+              </w:rPr>
+            </w:pPr>
+            <w:r>
+              <w:rPr>
+                <w:sz w:val="24"/>
+                <w:szCs w:val="24"/>
+              </w:rPr>
+              <w:t>256</w:t>
+            </w:r>
+          </w:p>
+        </w:tc>
+        <w:tc>
+          <w:tcPr>
+            <w:tcW w:w="2160" w:type="dxa"/>
+          </w:tcPr>
+          <w:p>
+            <w:pPr>
+              <w:pStyle w:val="Heading4"/>
+              <w:spacing w:line="360" w:lineRule="auto"/>
+              <w:rPr>
+                <w:sz w:val="24"/>
+                <w:szCs w:val="24"/>
+              </w:rPr>
+            </w:pPr>
+            <w:r>
+              <w:rPr>
+                <w:sz w:val="24"/>
+                <w:szCs w:val="24"/>
+              </w:rPr>
+              <w:t>2.1</w:t>
+            </w:r>
+          </w:p>
+        </w:tc>
+        <w:tc>
+          <w:tcPr>
+            <w:tcW w:w="2160" w:type="dxa"/>
+          </w:tcPr>
+          <w:p>
+            <w:pPr>
+              <w:pStyle w:val="Heading4"/>
+              <w:spacing w:line="360" w:lineRule="auto"/>
+              <w:rPr>
+                <w:sz w:val="24"/>
+                <w:szCs w:val="24"/>
+              </w:rPr>
+            </w:pPr>
+            <w:r>
+              <w:rPr>
+                <w:sz w:val="24"/>
+                <w:szCs w:val="24"/>
+              </w:rPr>
+              <w:t>2.0</w:t>
+            </w:r>
+          </w:p>
+        </w:tc>
+      </w:tr>
+      <w:tr>
+        <w:trPr>
+          <w:jc w:val="center"/>
+        </w:trPr>
+        <w:tc>
+          <w:tcPr>
+            <w:tcW w:w="2160" w:type="dxa"/>
+          </w:tcPr>
+          <w:p>
+            <w:pPr>
+              <w:pStyle w:val="Heading4"/>
+              <w:spacing w:line="360" w:lineRule="auto"/>
+              <w:rPr>
+                <w:sz w:val="24"/>
+                <w:szCs w:val="24"/>
+              </w:rPr>
+            </w:pPr>
+            <w:r>
+              <w:rPr>
+                <w:sz w:val="24"/>
+                <w:szCs w:val="24"/>
+              </w:rPr>
+              <w:t>4</w:t>
+            </w:r>
+          </w:p>
+        </w:tc>
+        <w:tc>
+          <w:tcPr>
+            <w:tcW w:w="2160" w:type="dxa"/>
+          </w:tcPr>
+          <w:p>
+            <w:pPr>
+              <w:pStyle w:val="Heading4"/>
+              <w:spacing w:line="360" w:lineRule="auto"/>
+              <w:rPr>
+                <w:sz w:val="24"/>
+                <w:szCs w:val="24"/>
+              </w:rPr>
+            </w:pPr>
+            <w:r>
+              <w:rPr>
+                <w:sz w:val="24"/>
+                <w:szCs w:val="24"/>
+              </w:rPr>
+              <w:t>256</w:t>
+            </w:r>
+          </w:p>
+        </w:tc>
+        <w:tc>
+          <w:tcPr>
+            <w:tcW w:w="2160" w:type="dxa"/>
+          </w:tcPr>
+          <w:p>
+            <w:pPr>
+              <w:pStyle w:val="Heading4"/>
+              <w:spacing w:line="360" w:lineRule="auto"/>
+              <w:rPr>
+                <w:sz w:val="24"/>
+                <w:szCs w:val="24"/>
+              </w:rPr>
+            </w:pPr>
+            <w:r>
+              <w:rPr>
+                <w:sz w:val="24"/>
+                <w:szCs w:val="24"/>
+              </w:rPr>
+              <w:t>2.2</w:t>
+            </w:r>
+          </w:p>
+        </w:tc>
+        <w:tc>
+          <w:tcPr>
+            <w:tcW w:w="2160" w:type="dxa"/>
+          </w:tcPr>
+          <w:p>
+            <w:pPr>
+              <w:pStyle w:val="Heading4"/>
+              <w:spacing w:line="360" w:lineRule="auto"/>
+              <w:rPr>
+                <w:sz w:val="24"/>
+                <w:szCs w:val="24"/>
+              </w:rPr>
+            </w:pPr>
+            <w:r>
+              <w:rPr>
+                <w:sz w:val="24"/>
+                <w:szCs w:val="24"/>
+              </w:rPr>
+              <w:t>2.1</w:t>
+            </w:r>
+          </w:p>
+        </w:tc>
+      </w:tr>
+      <w:tr>
+        <w:trPr>
+          <w:jc w:val="center"/>
+        </w:trPr>
+        <w:tc>
+          <w:tcPr>
+            <w:tcW w:w="2160" w:type="dxa"/>
+          </w:tcPr>
+          <w:p>
+            <w:pPr>
+              <w:pStyle w:val="Heading4"/>
+              <w:spacing w:line="360" w:lineRule="auto"/>
+              <w:rPr>
+                <w:sz w:val="24"/>
+                <w:szCs w:val="24"/>
+              </w:rPr>
+            </w:pPr>
+            <w:r>
+              <w:rPr>
+                <w:sz w:val="24"/>
+                <w:szCs w:val="24"/>
+              </w:rPr>
+              <w:t>5</w:t>
+            </w:r>
+          </w:p>
+        </w:tc>
+        <w:tc>
+          <w:tcPr>
+            <w:tcW w:w="2160" w:type="dxa"/>
+          </w:tcPr>
+          <w:p>
+            <w:pPr>
+              <w:pStyle w:val="Heading4"/>
+              <w:spacing w:line="360" w:lineRule="auto"/>
+              <w:rPr>
+                <w:sz w:val="24"/>
+                <w:szCs w:val="24"/>
+              </w:rPr>
+            </w:pPr>
+            <w:r>
+              <w:rPr>
+                <w:sz w:val="24"/>
+                <w:szCs w:val="24"/>
+              </w:rPr>
+              <w:t>512</w:t>
+            </w:r>
+          </w:p>
+        </w:tc>
+        <w:tc>
+          <w:tcPr>
+            <w:tcW w:w="2160" w:type="dxa"/>
+          </w:tcPr>
+          <w:p>
+            <w:pPr>
+              <w:pStyle w:val="Heading4"/>
+              <w:spacing w:line="360" w:lineRule="auto"/>
+              <w:rPr>
+                <w:sz w:val="24"/>
+                <w:szCs w:val="24"/>
+              </w:rPr>
+            </w:pPr>
+            <w:r>
+              <w:rPr>
+                <w:sz w:val="24"/>
+                <w:szCs w:val="24"/>
+              </w:rPr>
+              <w:t>3.5</w:t>
+            </w:r>
+          </w:p>
+        </w:tc>
+        <w:tc>
+          <w:tcPr>
+            <w:tcW w:w="2160" w:type="dxa"/>
+          </w:tcPr>
+          <w:p>
+            <w:pPr>
+              <w:pStyle w:val="Heading4"/>
+              <w:spacing w:line="360" w:lineRule="auto"/>
+              <w:rPr>
+                <w:sz w:val="24"/>
+                <w:szCs w:val="24"/>
+              </w:rPr>
+            </w:pPr>
+            <w:r>
+              <w:rPr>
+                <w:sz w:val="24"/>
+                <w:szCs w:val="24"/>
+              </w:rPr>
+              <w:t>3.4</w:t>
+            </w:r>
+          </w:p>
+        </w:tc>
+      </w:tr>
+    </w:tbl>
+    <w:p>
+      <w:pPr>
+        <w:pStyle w:val="Heading4"/>
+        <w:spacing w:line="360" w:lineRule="auto"/>
+        <w:rPr>
+          <w:sz w:val="24"/>
+          <w:szCs w:val="24"/>
+        </w:rPr>
+      </w:pPr>
+      <w:r>
+        <w:rPr>
+          <w:sz w:val="24"/>
+          <w:szCs w:val="24"/>
+        </w:rPr>
+        <w:t>A.2 Raw Data for ECC Benchmarks</w:t>
+      </w:r>
+    </w:p>
+    <w:tbl>
+      <w:tblPr>
+        <w:tblStyle w:val="TableGrid"/>
+        <w:tblW w:w="0" w:type="auto"/>
+        <w:jc w:val="center"/>
+        <w:tblLook w:val="04A0" w:firstRow="1" w:lastRow="0" w:firstColumn="1" w:lastColumn="0" w:noHBand="0" w:noVBand="1"/>
+      </w:tblPr>
+      <w:tblGrid>
+        <w:gridCol w:w="2160"/>
+        <w:gridCol w:w="2160"/>
+        <w:gridCol w:w="2160"/>
+        <w:gridCol w:w="2160"/>
+      </w:tblGrid>
+      <w:tr>
+        <w:trPr>
+          <w:jc w:val="center"/>
+        </w:trPr>
+        <w:tc>
+          <w:tcPr>
+            <w:tcW w:w="2160" w:type="dxa"/>
+          </w:tcPr>
+          <w:p>
+            <w:pPr>
+              <w:pStyle w:val="Heading4"/>
+              <w:spacing w:line="360" w:lineRule="auto"/>
+              <w:rPr>
+                <w:sz w:val="24"/>
+                <w:szCs w:val="24"/>
+              </w:rPr>
+            </w:pPr>
+            <w:r>
+              <w:rPr>
+                <w:sz w:val="24"/>
+                <w:szCs w:val="24"/>
+              </w:rPr>
+              <w:t>Test Number</w:t>
+            </w:r>
+          </w:p>
+        </w:tc>
+        <w:tc>
+          <w:tcPr>
+            <w:tcW w:w="2160" w:type="dxa"/>
+          </w:tcPr>
+          <w:p>
+            <w:pPr>
+              <w:pStyle w:val="Heading4"/>
+              <w:spacing w:line="360" w:lineRule="auto"/>
+              <w:rPr>
+                <w:sz w:val="24"/>
+                <w:szCs w:val="24"/>
+              </w:rPr>
+            </w:pPr>
+            <w:r>
+              <w:rPr>
+                <w:sz w:val="24"/>
+                <w:szCs w:val="24"/>
+              </w:rPr>
+              <w:t>Curve Type</w:t>
+            </w:r>
+          </w:p>
+        </w:tc>
+        <w:tc>
+          <w:tcPr>
+            <w:tcW w:w="2160" w:type="dxa"/>
+          </w:tcPr>
+          <w:p>
+            <w:pPr>
+              <w:pStyle w:val="Heading4"/>
+              <w:spacing w:line="360" w:lineRule="auto"/>
+              <w:rPr>
+                <w:sz w:val="24"/>
+                <w:szCs w:val="24"/>
+              </w:rPr>
+            </w:pPr>
+            <w:r>
+              <w:rPr>
+                <w:sz w:val="24"/>
+                <w:szCs w:val="24"/>
+              </w:rPr>
+              <w:t>Key Generation Time (</w:t>
+            </w:r>
+            <w:proofErr w:type="spellStart"/>
+            <w:r>
+              <w:rPr>
+                <w:sz w:val="24"/>
+                <w:szCs w:val="24"/>
+              </w:rPr>
+              <w:t>ms</w:t>
+            </w:r>
+            <w:proofErr w:type="spellEnd"/>
+            <w:r>
+              <w:rPr>
+                <w:sz w:val="24"/>
+                <w:szCs w:val="24"/>
+              </w:rPr>
+              <w:t>)</w:t>
+            </w:r>
+          </w:p>
+        </w:tc>
+        <w:tc>
+          <w:tcPr>
+            <w:tcW w:w="2160" w:type="dxa"/>
+          </w:tcPr>
+          <w:p>
+            <w:pPr>
+              <w:pStyle w:val="Heading4"/>
+              <w:spacing w:line="360" w:lineRule="auto"/>
+              <w:rPr>
+                <w:sz w:val="24"/>
+                <w:szCs w:val="24"/>
+              </w:rPr>
+            </w:pPr>
+            <w:r>
+              <w:rPr>
+                <w:sz w:val="24"/>
+                <w:szCs w:val="24"/>
+              </w:rPr>
+              <w:t>Encryption Time (</w:t>
+            </w:r>
+            <w:proofErr w:type="spellStart"/>
+            <w:r>
+              <w:rPr>
+                <w:sz w:val="24"/>
+                <w:szCs w:val="24"/>
+              </w:rPr>
+              <w:t>ms</w:t>
+            </w:r>
+            <w:proofErr w:type="spellEnd"/>
+            <w:r>
+              <w:rPr>
+                <w:sz w:val="24"/>
+                <w:szCs w:val="24"/>
+              </w:rPr>
+              <w:t>)</w:t>
+            </w:r>
+          </w:p>
+        </w:tc>
+      </w:tr>
+      <w:tr>
+        <w:trPr>
+          <w:jc w:val="center"/>
+        </w:trPr>
+        <w:tc>
+          <w:tcPr>
+            <w:tcW w:w="2160" w:type="dxa"/>
+          </w:tcPr>
+          <w:p>
+            <w:pPr>
+              <w:pStyle w:val="Heading4"/>
+              <w:spacing w:line="360" w:lineRule="auto"/>
+              <w:rPr>
+                <w:sz w:val="24"/>
+                <w:szCs w:val="24"/>
+              </w:rPr>
+            </w:pPr>
+            <w:r>
+              <w:rPr>
+                <w:sz w:val="24"/>
+                <w:szCs w:val="24"/>
+              </w:rPr>
+              <w:t>1</w:t>
+            </w:r>
+          </w:p>
+        </w:tc>
+        <w:tc>
+          <w:tcPr>
+            <w:tcW w:w="2160" w:type="dxa"/>
+          </w:tcPr>
+          <w:p>
+            <w:pPr>
+              <w:pStyle w:val="Heading4"/>
+              <w:spacing w:line="360" w:lineRule="auto"/>
+              <w:rPr>
+                <w:sz w:val="24"/>
+                <w:szCs w:val="24"/>
+              </w:rPr>
+            </w:pPr>
+            <w:r>
+              <w:rPr>
+                <w:sz w:val="24"/>
+                <w:szCs w:val="24"/>
+              </w:rPr>
+              <w:t>P-256</w:t>
+            </w:r>
+          </w:p>
+        </w:tc>
+        <w:tc>
+          <w:tcPr>
+            <w:tcW w:w="2160" w:type="dxa"/>
+          </w:tcPr>
+          <w:p>
+            <w:pPr>
+              <w:pStyle w:val="Heading4"/>
+              <w:spacing w:line="360" w:lineRule="auto"/>
+              <w:rPr>
+                <w:sz w:val="24"/>
+                <w:szCs w:val="24"/>
+              </w:rPr>
+            </w:pPr>
+            <w:r>
+              <w:rPr>
+                <w:sz w:val="24"/>
+                <w:szCs w:val="24"/>
+              </w:rPr>
+              <w:t>4.2</w:t>
+            </w:r>
+          </w:p>
+        </w:tc>
+        <w:tc>
+          <w:tcPr>
+            <w:tcW w:w="2160" w:type="dxa"/>
+          </w:tcPr>
+          <w:p>
+            <w:pPr>
+              <w:pStyle w:val="Heading4"/>
+              <w:spacing w:line="360" w:lineRule="auto"/>
+              <w:rPr>
+                <w:sz w:val="24"/>
+                <w:szCs w:val="24"/>
+              </w:rPr>
+            </w:pPr>
+            <w:r>
+              <w:rPr>
+                <w:sz w:val="24"/>
+                <w:szCs w:val="24"/>
+              </w:rPr>
+              <w:t>3.8</w:t>
+            </w:r>
+          </w:p>
+        </w:tc>
+      </w:tr>
+      <w:tr>
+        <w:trPr>
+          <w:jc w:val="center"/>
+        </w:trPr>
+        <w:tc>
+          <w:tcPr>
+            <w:tcW w:w="2160" w:type="dxa"/>
+          </w:tcPr>
+          <w:p>
+            <w:pPr>
+              <w:pStyle w:val="Heading4"/>
+              <w:spacing w:line="360" w:lineRule="auto"/>
+              <w:rPr>
+                <w:sz w:val="24"/>
+                <w:szCs w:val="24"/>
+              </w:rPr>
+            </w:pPr>
+            <w:r>
+              <w:rPr>
+                <w:sz w:val="24"/>
+                <w:szCs w:val="24"/>
+              </w:rPr>
+              <w:t>2</w:t>
+            </w:r>
+          </w:p>
+        </w:tc>
+        <w:tc>
+          <w:tcPr>
+            <w:tcW w:w="2160" w:type="dxa"/>
+          </w:tcPr>
+          <w:p>
+            <w:pPr>
+              <w:pStyle w:val="Heading4"/>
+              <w:spacing w:line="360" w:lineRule="auto"/>
+              <w:rPr>
+                <w:sz w:val="24"/>
+                <w:szCs w:val="24"/>
+              </w:rPr>
+            </w:pPr>
+            <w:r>
+              <w:rPr>
+                <w:sz w:val="24"/>
+                <w:szCs w:val="24"/>
+              </w:rPr>
+              <w:t>P-256</w:t>
+            </w:r>
+          </w:p>
+        </w:tc>
+        <w:tc>
+          <w:tcPr>
+            <w:tcW w:w="2160" w:type="dxa"/>
+          </w:tcPr>
+          <w:p>
+            <w:pPr>
+              <w:pStyle w:val="Heading4"/>
+              <w:spacing w:line="360" w:lineRule="auto"/>
+              <w:rPr>
+                <w:sz w:val="24"/>
+                <w:szCs w:val="24"/>
+              </w:rPr>
+            </w:pPr>
+            <w:r>
+              <w:rPr>
+                <w:sz w:val="24"/>
+                <w:szCs w:val="24"/>
+              </w:rPr>
+              <w:t>4.1</w:t>
+            </w:r>
+          </w:p>
+        </w:tc>
+        <w:tc>
+          <w:tcPr>
+            <w:tcW w:w="2160" w:type="dxa"/>
+          </w:tcPr>
+          <w:p>
+            <w:pPr>
+              <w:pStyle w:val="Heading4"/>
+              <w:spacing w:line="360" w:lineRule="auto"/>
+              <w:rPr>
+                <w:sz w:val="24"/>
+                <w:szCs w:val="24"/>
+              </w:rPr>
+            </w:pPr>
+            <w:r>
+              <w:rPr>
+                <w:sz w:val="24"/>
+                <w:szCs w:val="24"/>
+              </w:rPr>
+              <w:t>3.7</w:t>
+            </w:r>
+          </w:p>
+        </w:tc>
+      </w:tr>
+      <w:tr>
+        <w:trPr>
+          <w:jc w:val="center"/>
+        </w:trPr>
+        <w:tc>
+          <w:tcPr>
+            <w:tcW w:w="2160" w:type="dxa"/>
+          </w:tcPr>
+          <w:p>
+            <w:pPr>
+              <w:pStyle w:val="Heading4"/>
+              <w:spacing w:line="360" w:lineRule="auto"/>
+              <w:rPr>
+                <w:sz w:val="24"/>
+                <w:szCs w:val="24"/>
+              </w:rPr>
+            </w:pPr>
+            <w:r>
+              <w:rPr>
+                <w:sz w:val="24"/>
+                <w:szCs w:val="24"/>
+              </w:rPr>
+              <w:t>3</w:t>
+            </w:r>
+          </w:p>
+        </w:tc>
+        <w:tc>
+          <w:tcPr>
+            <w:tcW w:w="2160" w:type="dxa"/>
+          </w:tcPr>
+          <w:p>
+            <w:pPr>
+              <w:pStyle w:val="Heading4"/>
+              <w:spacing w:line="360" w:lineRule="auto"/>
+              <w:rPr>
+                <w:sz w:val="24"/>
+                <w:szCs w:val="24"/>
+              </w:rPr>
+            </w:pPr>
+            <w:r>
+              <w:rPr>
+                <w:sz w:val="24"/>
+                <w:szCs w:val="24"/>
+              </w:rPr>
+              <w:t>P-384</w:t>
+            </w:r>
+          </w:p>
+        </w:tc>
+        <w:tc>
+          <w:tcPr>
+            <w:tcW w:w="2160" w:type="dxa"/>
+          </w:tcPr>
+          <w:p>
+            <w:pPr>
+              <w:pStyle w:val="Heading4"/>
+              <w:spacing w:line="360" w:lineRule="auto"/>
+              <w:rPr>
+                <w:sz w:val="24"/>
+                <w:szCs w:val="24"/>
+              </w:rPr>
+            </w:pPr>
+            <w:r>
+              <w:rPr>
+                <w:sz w:val="24"/>
+                <w:szCs w:val="24"/>
+              </w:rPr>
+              <w:t>5.5</w:t>
+            </w:r>
+          </w:p>
+        </w:tc>
+        <w:tc>
+          <w:tcPr>
+            <w:tcW w:w="2160" w:type="dxa"/>
+          </w:tcPr>
+          <w:p>
+            <w:pPr>
+              <w:pStyle w:val="Heading4"/>
+              <w:spacing w:line="360" w:lineRule="auto"/>
+              <w:rPr>
+                <w:sz w:val="24"/>
+                <w:szCs w:val="24"/>
+              </w:rPr>
+            </w:pPr>
+            <w:r>
+              <w:rPr>
+                <w:sz w:val="24"/>
+                <w:szCs w:val="24"/>
+              </w:rPr>
+              <w:t>5.0</w:t>
+            </w:r>
+          </w:p>
+        </w:tc>
+      </w:tr>
+      <w:tr>
+        <w:trPr>
+          <w:jc w:val="center"/>
+        </w:trPr>
+        <w:tc>
+          <w:tcPr>
+            <w:tcW w:w="2160" w:type="dxa"/>
+          </w:tcPr>
+          <w:p>
+            <w:pPr>
+              <w:pStyle w:val="Heading4"/>
+              <w:spacing w:line="360" w:lineRule="auto"/>
+              <w:rPr>
+                <w:sz w:val="24"/>
+                <w:szCs w:val="24"/>
+              </w:rPr>
+            </w:pPr>
+            <w:r>
+              <w:rPr>
+                <w:sz w:val="24"/>
+                <w:szCs w:val="24"/>
+              </w:rPr>
+              <w:t>4</w:t>
+            </w:r>
+          </w:p>
+        </w:tc>
+        <w:tc>
+          <w:tcPr>
+            <w:tcW w:w="2160" w:type="dxa"/>
+          </w:tcPr>
+          <w:p>
+            <w:pPr>
+              <w:pStyle w:val="Heading4"/>
+              <w:spacing w:line="360" w:lineRule="auto"/>
+              <w:rPr>
+                <w:sz w:val="24"/>
+                <w:szCs w:val="24"/>
+              </w:rPr>
+            </w:pPr>
+            <w:r>
+              <w:rPr>
+                <w:sz w:val="24"/>
+                <w:szCs w:val="24"/>
+              </w:rPr>
+              <w:t>P-384</w:t>
+            </w:r>
+          </w:p>
+        </w:tc>
+        <w:tc>
+          <w:tcPr>
+            <w:tcW w:w="2160" w:type="dxa"/>
+          </w:tcPr>
+          <w:p>
+            <w:pPr>
+              <w:pStyle w:val="Heading4"/>
+              <w:spacing w:line="360" w:lineRule="auto"/>
+              <w:rPr>
+                <w:sz w:val="24"/>
+                <w:szCs w:val="24"/>
+              </w:rPr>
+            </w:pPr>
+            <w:r>
+              <w:rPr>
+                <w:sz w:val="24"/>
+                <w:szCs w:val="24"/>
+              </w:rPr>
+              <w:t>5.6</w:t>
+            </w:r>
+          </w:p>
+        </w:tc>
+        <w:tc>
+          <w:tcPr>
+            <w:tcW w:w="2160" w:type="dxa"/>
+          </w:tcPr>
+          <w:p>
+            <w:pPr>
+              <w:pStyle w:val="Heading4"/>
+              <w:spacing w:line="360" w:lineRule="auto"/>
+              <w:rPr>
+                <w:sz w:val="24"/>
+                <w:szCs w:val="24"/>
+              </w:rPr>
+            </w:pPr>
+            <w:r>
+              <w:rPr>
+                <w:sz w:val="24"/>
+                <w:szCs w:val="24"/>
+              </w:rPr>
+              <w:t>5.1</w:t>
+            </w:r>
+          </w:p>
+        </w:tc>
+      </w:tr>
+      <w:tr>
+        <w:trPr>
+          <w:jc w:val="center"/>
+        </w:trPr>
+        <w:tc>
+          <w:tcPr>
+            <w:tcW w:w="2160" w:type="dxa"/>
+          </w:tcPr>
+          <w:p>
+            <w:pPr>
+              <w:pStyle w:val="Heading4"/>
+              <w:spacing w:line="360" w:lineRule="auto"/>
+              <w:rPr>
+                <w:sz w:val="24"/>
+                <w:szCs w:val="24"/>
+              </w:rPr>
+            </w:pPr>
+            <w:r>
+              <w:rPr>
+                <w:sz w:val="24"/>
+                <w:szCs w:val="24"/>
+              </w:rPr>
+              <w:t>5</w:t>
+            </w:r>
+          </w:p>
+        </w:tc>
+        <w:tc>
+          <w:tcPr>
+            <w:tcW w:w="2160" w:type="dxa"/>
+          </w:tcPr>
+          <w:p>
+            <w:pPr>
+              <w:pStyle w:val="Heading4"/>
+              <w:spacing w:line="360" w:lineRule="auto"/>
+              <w:rPr>
+                <w:sz w:val="24"/>
+                <w:szCs w:val="24"/>
+              </w:rPr>
+            </w:pPr>
+            <w:r>
+              <w:rPr>
+                <w:sz w:val="24"/>
+                <w:szCs w:val="24"/>
+              </w:rPr>
+              <w:t>P-521</w:t>
+            </w:r>
+          </w:p>
+        </w:tc>
+        <w:tc>
+          <w:tcPr>
+            <w:tcW w:w="2160" w:type="dxa"/>
+          </w:tcPr>
+          <w:p>
+            <w:pPr>
+              <w:pStyle w:val="Heading4"/>
+              <w:spacing w:line="360" w:lineRule="auto"/>
+              <w:rPr>
+                <w:sz w:val="24"/>
+                <w:szCs w:val="24"/>
+              </w:rPr>
+            </w:pPr>
+            <w:r>
+              <w:rPr>
+                <w:sz w:val="24"/>
+                <w:szCs w:val="24"/>
+              </w:rPr>
+              <w:t>6.7</w:t>
+            </w:r>
+          </w:p>
+        </w:tc>
+        <w:tc>
+          <w:tcPr>
+            <w:tcW w:w="2160" w:type="dxa"/>
+          </w:tcPr>
+          <w:p>
+            <w:pPr>
+              <w:pStyle w:val="Heading4"/>
+              <w:spacing w:line="360" w:lineRule="auto"/>
+              <w:rPr>
+                <w:sz w:val="24"/>
+                <w:szCs w:val="24"/>
+              </w:rPr>
+            </w:pPr>
+            <w:r>
+              <w:rPr>
+                <w:sz w:val="24"/>
+                <w:szCs w:val="24"/>
+              </w:rPr>
+              <w:t>6.2</w:t>
+            </w:r>
+          </w:p>
+        </w:tc>
+      </w:tr>
+    </w:tbl>
+    <w:p>
+      <w:pPr>
+        <w:pStyle w:val="Heading4"/>
+        <w:spacing w:line="360" w:lineRule="auto"/>
+        <w:rPr>
+          <w:sz w:val="24"/>
+          <w:szCs w:val="24"/>
+        </w:rPr>
+      </w:pPr>
+      <w:r>
+        <w:rPr>
+          <w:sz w:val="24"/>
+          <w:szCs w:val="24"/>
+        </w:rPr>
+        <w:t>A.3 Raw Data for RSA Benchmarks</w:t>
+      </w:r>
+    </w:p>
+    <w:tbl>
+      <w:tblPr>
+        <w:tblStyle w:val="TableGrid"/>
+        <w:tblW w:w="0" w:type="auto"/>
+        <w:jc w:val="center"/>
+        <w:tblLook w:val="04A0" w:firstRow="1" w:lastRow="0" w:firstColumn="1" w:lastColumn="0" w:noHBand="0" w:noVBand="1"/>
+      </w:tblPr>
+      <w:tblGrid>
+        <w:gridCol w:w="1728"/>
+        <w:gridCol w:w="1728"/>
+        <w:gridCol w:w="1728"/>
+        <w:gridCol w:w="1728"/>
+        <w:gridCol w:w="1728"/>
+      </w:tblGrid>
+      <w:tr>
+        <w:trPr>
+          <w:jc w:val="center"/>
+        </w:trPr>
+        <w:tc>
+          <w:tcPr>
+            <w:tcW w:w="1728" w:type="dxa"/>
+          </w:tcPr>
+          <w:p>
+            <w:pPr>
+              <w:pStyle w:val="Heading4"/>
+              <w:spacing w:line="360" w:lineRule="auto"/>
+              <w:rPr>
+                <w:sz w:val="24"/>
+                <w:szCs w:val="24"/>
+              </w:rPr>
+            </w:pPr>
+            <w:r>
+              <w:rPr>
+                <w:sz w:val="24"/>
+                <w:szCs w:val="24"/>
+              </w:rPr>
+              <w:t>Test Number</w:t>
+            </w:r>
+          </w:p>
+        </w:tc>
+        <w:tc>
+          <w:tcPr>
+            <w:tcW w:w="1728" w:type="dxa"/>
+          </w:tcPr>
+          <w:p>
+            <w:pPr>
+              <w:pStyle w:val="Heading4"/>
+              <w:spacing w:line="360" w:lineRule="auto"/>
+              <w:rPr>
+                <w:sz w:val="24"/>
+                <w:szCs w:val="24"/>
+              </w:rPr>
+            </w:pPr>
+            <w:r>
+              <w:rPr>
+                <w:sz w:val="24"/>
+                <w:szCs w:val="24"/>
+              </w:rPr>
+              <w:t>Key Size (bits)</w:t>
+            </w:r>
+          </w:p>
+        </w:tc>
+        <w:tc>
+          <w:tcPr>
+            <w:tcW w:w="1728" w:type="dxa"/>
+          </w:tcPr>
+          <w:p>
+            <w:pPr>
+              <w:pStyle w:val="Heading4"/>
+              <w:spacing w:line="360" w:lineRule="auto"/>
+              <w:rPr>
+                <w:sz w:val="24"/>
+                <w:szCs w:val="24"/>
+              </w:rPr>
+            </w:pPr>
+            <w:r>
+              <w:rPr>
+                <w:sz w:val="24"/>
+                <w:szCs w:val="24"/>
+              </w:rPr>
+              <w:t>Key Generation Time (</w:t>
+            </w:r>
+            <w:proofErr w:type="spellStart"/>
+            <w:r>
+              <w:rPr>
+                <w:sz w:val="24"/>
+                <w:szCs w:val="24"/>
+              </w:rPr>
+              <w:t>ms</w:t>
+            </w:r>
+            <w:proofErr w:type="spellEnd"/>
+            <w:r>
+              <w:rPr>
+                <w:sz w:val="24"/>
+                <w:szCs w:val="24"/>
+              </w:rPr>
+              <w:t>)</w:t>
+            </w:r>
+          </w:p>
+        </w:tc>
+        <w:tc>
+          <w:tcPr>
+            <w:tcW w:w="1728" w:type="dxa"/>
+          </w:tcPr>
+          <w:p>
+            <w:pPr>
+              <w:pStyle w:val="Heading4"/>
+              <w:spacing w:line="360" w:lineRule="auto"/>
+              <w:rPr>
+                <w:sz w:val="24"/>
+                <w:szCs w:val="24"/>
+              </w:rPr>
+            </w:pPr>
+            <w:r>
+              <w:rPr>
+                <w:sz w:val="24"/>
+                <w:szCs w:val="24"/>
+              </w:rPr>
+              <w:t>Encryption Time (</w:t>
+            </w:r>
+            <w:proofErr w:type="spellStart"/>
+            <w:r>
+              <w:rPr>
+                <w:sz w:val="24"/>
+                <w:szCs w:val="24"/>
+              </w:rPr>
+              <w:t>ms</w:t>
+            </w:r>
+            <w:proofErr w:type="spellEnd"/>
+            <w:r>
+              <w:rPr>
+                <w:sz w:val="24"/>
+                <w:szCs w:val="24"/>
+              </w:rPr>
+              <w:t>)</w:t>
+            </w:r>
+          </w:p>
+        </w:tc>
+        <w:tc>
+          <w:tcPr>
+            <w:tcW w:w="1728" w:type="dxa"/>
+          </w:tcPr>
+          <w:p>
+            <w:pPr>
+              <w:pStyle w:val="Heading4"/>
+              <w:spacing w:line="360" w:lineRule="auto"/>
+              <w:rPr>
+                <w:sz w:val="24"/>
+                <w:szCs w:val="24"/>
+              </w:rPr>
+            </w:pPr>
+            <w:r>
+              <w:rPr>
+                <w:sz w:val="24"/>
+                <w:szCs w:val="24"/>
+              </w:rPr>
+              <w:t>Decryption Time (</w:t>
+            </w:r>
+            <w:proofErr w:type="spellStart"/>
+            <w:r>
+              <w:rPr>
+                <w:sz w:val="24"/>
+                <w:szCs w:val="24"/>
+              </w:rPr>
+              <w:t>ms</w:t>
+            </w:r>
+            <w:proofErr w:type="spellEnd"/>
+            <w:r>
+              <w:rPr>
+                <w:sz w:val="24"/>
+                <w:szCs w:val="24"/>
+              </w:rPr>
+              <w:t>)</w:t>
+            </w:r>
+          </w:p>
+        </w:tc>
+      </w:tr>
+      <w:tr>
+        <w:trPr>
+          <w:jc w:val="center"/>
+        </w:trPr>
+        <w:tc>
+          <w:tcPr>
+            <w:tcW w:w="1728" w:type="dxa"/>
+          </w:tcPr>
+          <w:p>
+            <w:pPr>
+              <w:pStyle w:val="Heading4"/>
+              <w:spacing w:line="360" w:lineRule="auto"/>
+              <w:rPr>
+                <w:sz w:val="24"/>
+                <w:szCs w:val="24"/>
+              </w:rPr>
+            </w:pPr>
+            <w:r>
+              <w:rPr>
+                <w:sz w:val="24"/>
+                <w:szCs w:val="24"/>
+              </w:rPr>
+              <w:t>1</w:t>
+            </w:r>
+          </w:p>
+        </w:tc>
+        <w:tc>
+          <w:tcPr>
+            <w:tcW w:w="1728" w:type="dxa"/>
+          </w:tcPr>
+          <w:p>
+            <w:pPr>
+              <w:pStyle w:val="Heading4"/>
+              <w:spacing w:line="360" w:lineRule="auto"/>
+              <w:rPr>
+                <w:sz w:val="24"/>
+                <w:szCs w:val="24"/>
+              </w:rPr>
+            </w:pPr>
+            <w:r>
+              <w:rPr>
+                <w:sz w:val="24"/>
+                <w:szCs w:val="24"/>
+              </w:rPr>
+              <w:t>1024</w:t>
+            </w:r>
+          </w:p>
+        </w:tc>
+        <w:tc>
+          <w:tcPr>
+            <w:tcW w:w="1728" w:type="dxa"/>
+          </w:tcPr>
+          <w:p>
+            <w:pPr>
+              <w:pStyle w:val="Heading4"/>
+              <w:spacing w:line="360" w:lineRule="auto"/>
+              <w:rPr>
+                <w:sz w:val="24"/>
+                <w:szCs w:val="24"/>
+              </w:rPr>
+            </w:pPr>
+            <w:r>
+              <w:rPr>
+                <w:sz w:val="24"/>
+                <w:szCs w:val="24"/>
+              </w:rPr>
+              <w:t>10.2</w:t>
+            </w:r>
+          </w:p>
+        </w:tc>
+        <w:tc>
+          <w:tcPr>
+            <w:tcW w:w="1728" w:type="dxa"/>
+          </w:tcPr>
+          <w:p>
+            <w:pPr>
+              <w:pStyle w:val="Heading4"/>
+              <w:spacing w:line="360" w:lineRule="auto"/>
+              <w:rPr>
+                <w:sz w:val="24"/>
+                <w:szCs w:val="24"/>
+              </w:rPr>
+            </w:pPr>
+            <w:r>
+              <w:rPr>
+                <w:sz w:val="24"/>
+                <w:szCs w:val="24"/>
+              </w:rPr>
+              <w:t>2.8</w:t>
+            </w:r>
+          </w:p>
+        </w:tc>
+        <w:tc>
+          <w:tcPr>
+            <w:tcW w:w="1728" w:type="dxa"/>
+          </w:tcPr>
+          <w:p>
+            <w:pPr>
+              <w:pStyle w:val="Heading4"/>
+              <w:spacing w:line="360" w:lineRule="auto"/>
+              <w:rPr>
+                <w:sz w:val="24"/>
+                <w:szCs w:val="24"/>
+              </w:rPr>
+            </w:pPr>
+            <w:r>
+              <w:rPr>
+                <w:sz w:val="24"/>
+                <w:szCs w:val="24"/>
+              </w:rPr>
+              <w:t>2.9</w:t>
+            </w:r>
+          </w:p>
+        </w:tc>
+      </w:tr>
+      <w:tr>
+        <w:trPr>
+          <w:jc w:val="center"/>
+        </w:trPr>
+        <w:tc>
+          <w:tcPr>
+            <w:tcW w:w="1728" w:type="dxa"/>
+          </w:tcPr>
+          <w:p>
+            <w:pPr>
+              <w:pStyle w:val="Heading4"/>
+              <w:spacing w:line="360" w:lineRule="auto"/>
+              <w:rPr>
+                <w:sz w:val="24"/>
+                <w:szCs w:val="24"/>
+              </w:rPr>
+            </w:pPr>
+            <w:r>
+              <w:rPr>
+                <w:sz w:val="24"/>
+                <w:szCs w:val="24"/>
+              </w:rPr>
+              <w:t>2</w:t>
+            </w:r>
+          </w:p>
+        </w:tc>
+        <w:tc>
+          <w:tcPr>
+            <w:tcW w:w="1728" w:type="dxa"/>
+          </w:tcPr>
+          <w:p>
+            <w:pPr>
+              <w:pStyle w:val="Heading4"/>
+              <w:spacing w:line="360" w:lineRule="auto"/>
+              <w:rPr>
+                <w:sz w:val="24"/>
+                <w:szCs w:val="24"/>
+              </w:rPr>
+            </w:pPr>
+            <w:r>
+              <w:rPr>
+                <w:sz w:val="24"/>
+                <w:szCs w:val="24"/>
+              </w:rPr>
+              <w:t>1024</w:t>
+            </w:r>
+          </w:p>
+        </w:tc>
+        <w:tc>
+          <w:tcPr>
+            <w:tcW w:w="1728" w:type="dxa"/>
+          </w:tcPr>
+          <w:p>
+            <w:pPr>
+              <w:pStyle w:val="Heading4"/>
+              <w:spacing w:line="360" w:lineRule="auto"/>
+              <w:rPr>
+                <w:sz w:val="24"/>
+                <w:szCs w:val="24"/>
+              </w:rPr>
+            </w:pPr>
+            <w:r>
+              <w:rPr>
+                <w:sz w:val="24"/>
+                <w:szCs w:val="24"/>
+              </w:rPr>
+              <w:t>10.1</w:t>
+            </w:r>
+          </w:p>
+        </w:tc>
+        <w:tc>
+          <w:tcPr>
+            <w:tcW w:w="1728" w:type="dxa"/>
+          </w:tcPr>
+          <w:p>
+            <w:pPr>
+              <w:pStyle w:val="Heading4"/>
+              <w:spacing w:line="360" w:lineRule="auto"/>
+              <w:rPr>
+                <w:sz w:val="24"/>
+                <w:szCs w:val="24"/>
+              </w:rPr>
+            </w:pPr>
+            <w:r>
+              <w:rPr>
+                <w:sz w:val="24"/>
+                <w:szCs w:val="24"/>
+              </w:rPr>
+              <w:t>2.7</w:t>
+            </w:r>
+          </w:p>
+        </w:tc>
+        <w:tc>
+          <w:tcPr>
+            <w:tcW w:w="1728" w:type="dxa"/>
+          </w:tcPr>
+          <w:p>
+            <w:pPr>
+              <w:pStyle w:val="Heading4"/>
+              <w:spacing w:line="360" w:lineRule="auto"/>
+              <w:rPr>
+                <w:sz w:val="24"/>
+                <w:szCs w:val="24"/>
+              </w:rPr>
+            </w:pPr>
+            <w:r>
+              <w:rPr>
+                <w:sz w:val="24"/>
+                <w:szCs w:val="24"/>
+              </w:rPr>
+              <w:t>2.8</w:t>
+            </w:r>
+          </w:p>
+        </w:tc>
+      </w:tr>
+      <w:tr>
+        <w:trPr>
+          <w:jc w:val="center"/>
+        </w:trPr>
+        <w:tc>
+          <w:tcPr>
+            <w:tcW w:w="1728" w:type="dxa"/>
+          </w:tcPr>
+          <w:p>
+            <w:pPr>
+              <w:pStyle w:val="Heading4"/>
+              <w:spacing w:line="360" w:lineRule="auto"/>
+              <w:rPr>
+                <w:sz w:val="24"/>
+                <w:szCs w:val="24"/>
+              </w:rPr>
+            </w:pPr>
+            <w:r>
+              <w:rPr>
+                <w:sz w:val="24"/>
+                <w:szCs w:val="24"/>
+              </w:rPr>
+              <w:t>3</w:t>
+            </w:r>
+          </w:p>
+        </w:tc>
+        <w:tc>
+          <w:tcPr>
+            <w:tcW w:w="1728" w:type="dxa"/>
+          </w:tcPr>
+          <w:p>
+            <w:pPr>
+              <w:pStyle w:val="Heading4"/>
+              <w:spacing w:line="360" w:lineRule="auto"/>
+              <w:rPr>
+                <w:sz w:val="24"/>
+                <w:szCs w:val="24"/>
+              </w:rPr>
+            </w:pPr>
+            <w:r>
+              <w:rPr>
+                <w:sz w:val="24"/>
+                <w:szCs w:val="24"/>
+              </w:rPr>
+              <w:t>2048</w:t>
+            </w:r>
+          </w:p>
+        </w:tc>
+        <w:tc>
+          <w:tcPr>
+            <w:tcW w:w="1728" w:type="dxa"/>
+          </w:tcPr>
+          <w:p>
+            <w:pPr>
+              <w:pStyle w:val="Heading4"/>
+              <w:spacing w:line="360" w:lineRule="auto"/>
+              <w:rPr>
+                <w:sz w:val="24"/>
+                <w:szCs w:val="24"/>
+              </w:rPr>
+            </w:pPr>
+            <w:r>
+              <w:rPr>
+                <w:sz w:val="24"/>
+                <w:szCs w:val="24"/>
+              </w:rPr>
+              <w:t>20.5</w:t>
+            </w:r>
+          </w:p>
+        </w:tc>
+        <w:tc>
+          <w:tcPr>
+            <w:tcW w:w="1728" w:type="dxa"/>
+          </w:tcPr>
+          <w:p>
+            <w:pPr>
+              <w:pStyle w:val="Heading4"/>
+              <w:spacing w:line="360" w:lineRule="auto"/>
+              <w:rPr>
+                <w:sz w:val="24"/>
+                <w:szCs w:val="24"/>
+              </w:rPr>
+            </w:pPr>
+            <w:r>
+              <w:rPr>
+                <w:sz w:val="24"/>
+                <w:szCs w:val="24"/>
+              </w:rPr>
+              <w:t>5.0</w:t>
+            </w:r>
+          </w:p>
+        </w:tc>
+        <w:tc>
+          <w:tcPr>
+            <w:tcW w:w="1728" w:type="dxa"/>
+          </w:tcPr>
+          <w:p>
+            <w:pPr>
+              <w:pStyle w:val="Heading4"/>
+              <w:spacing w:line="360" w:lineRule="auto"/>
+              <w:rPr>
+                <w:sz w:val="24"/>
+                <w:szCs w:val="24"/>
+              </w:rPr>
+            </w:pPr>
+            <w:r>
+              <w:rPr>
+                <w:sz w:val="24"/>
+                <w:szCs w:val="24"/>
+              </w:rPr>
+              <w:t>5.2</w:t>
+            </w:r>
+          </w:p>
+        </w:tc>
+      </w:tr>
+      <w:tr>
+        <w:trPr>
+          <w:jc w:val="center"/>
+        </w:trPr>
+        <w:tc>
+          <w:tcPr>
+            <w:tcW w:w="1728" w:type="dxa"/>
+          </w:tcPr>
+          <w:p>
+            <w:pPr>
+              <w:pStyle w:val="Heading4"/>
+              <w:spacing w:line="360" w:lineRule="auto"/>
+              <w:rPr>
+                <w:sz w:val="24"/>
+                <w:szCs w:val="24"/>
+              </w:rPr>
+            </w:pPr>
+            <w:r>
+              <w:rPr>
+                <w:sz w:val="24"/>
+                <w:szCs w:val="24"/>
+              </w:rPr>
+              <w:t>4</w:t>
+            </w:r>
+          </w:p>
+        </w:tc>
+        <w:tc>
+          <w:tcPr>
+            <w:tcW w:w="1728" w:type="dxa"/>
+          </w:tcPr>
+          <w:p>
+            <w:pPr>
+              <w:pStyle w:val="Heading4"/>
+              <w:spacing w:line="360" w:lineRule="auto"/>
+              <w:rPr>
+                <w:sz w:val="24"/>
+                <w:szCs w:val="24"/>
+              </w:rPr>
+            </w:pPr>
+            <w:r>
+              <w:rPr>
+                <w:sz w:val="24"/>
+                <w:szCs w:val="24"/>
+              </w:rPr>
+              <w:t>2048</w:t>
+            </w:r>
+          </w:p>
+        </w:tc>
+        <w:tc>
+          <w:tcPr>
+            <w:tcW w:w="1728" w:type="dxa"/>
+          </w:tcPr>
+          <w:p>
+            <w:pPr>
+              <w:pStyle w:val="Heading4"/>
+              <w:spacing w:line="360" w:lineRule="auto"/>
+              <w:rPr>
+                <w:sz w:val="24"/>
+                <w:szCs w:val="24"/>
+              </w:rPr>
+            </w:pPr>
+            <w:r>
+              <w:rPr>
+                <w:sz w:val="24"/>
+                <w:szCs w:val="24"/>
+              </w:rPr>
+              <w:t>20.6</w:t>
+            </w:r>
+          </w:p>
+        </w:tc>
+        <w:tc>
+          <w:tcPr>
+            <w:tcW w:w="1728" w:type="dxa"/>
+          </w:tcPr>
+          <w:p>
+            <w:pPr>
+              <w:pStyle w:val="Heading4"/>
+              <w:spacing w:line="360" w:lineRule="auto"/>
+              <w:rPr>
+                <w:sz w:val="24"/>
+                <w:szCs w:val="24"/>
+              </w:rPr>
+            </w:pPr>
+            <w:r>
+              <w:rPr>
+                <w:sz w:val="24"/>
+                <w:szCs w:val="24"/>
+              </w:rPr>
+              <w:t>5.1</w:t>
+            </w:r>
+          </w:p>
+        </w:tc>
+        <w:tc>
+          <w:tcPr>
+            <w:tcW w:w="1728" w:type="dxa"/>
+          </w:tcPr>
+          <w:p>
+            <w:pPr>
+              <w:pStyle w:val="Heading4"/>
+              <w:spacing w:line="360" w:lineRule="auto"/>
+              <w:rPr>
+                <w:sz w:val="24"/>
+                <w:szCs w:val="24"/>
+              </w:rPr>
+            </w:pPr>
+            <w:r>
+              <w:rPr>
+                <w:sz w:val="24"/>
+                <w:szCs w:val="24"/>
+              </w:rPr>
+              <w:t>5.3</w:t>
+            </w:r>
+          </w:p>
+        </w:tc>
+      </w:tr>
+      <w:tr>
+        <w:trPr>
+          <w:jc w:val="center"/>
+        </w:trPr>
+        <w:tc>
+          <w:tcPr>
+            <w:tcW w:w="1728" w:type="dxa"/>
+          </w:tcPr>
+          <w:p>
+            <w:pPr>
+              <w:pStyle w:val="Heading4"/>
+              <w:spacing w:line="360" w:lineRule="auto"/>
+              <w:rPr>
+                <w:sz w:val="24"/>
+                <w:szCs w:val="24"/>
+              </w:rPr>
+            </w:pPr>
+            <w:r>
+              <w:rPr>
+                <w:sz w:val="24"/>
+                <w:szCs w:val="24"/>
+              </w:rPr>
+              <w:t>5</w:t>
+            </w:r>
+          </w:p>
+        </w:tc>
+        <w:tc>
+          <w:tcPr>
+            <w:tcW w:w="1728" w:type="dxa"/>
+          </w:tcPr>
+          <w:p>
+            <w:pPr>
+              <w:pStyle w:val="Heading4"/>
+              <w:spacing w:line="360" w:lineRule="auto"/>
+              <w:rPr>
+                <w:sz w:val="24"/>
+                <w:szCs w:val="24"/>
+              </w:rPr>
+            </w:pPr>
+            <w:r>
+              <w:rPr>
+                <w:sz w:val="24"/>
+                <w:szCs w:val="24"/>
+              </w:rPr>
+              <w:t>4096</w:t>
+            </w:r>
+          </w:p>
+        </w:tc>
+        <w:tc>
+          <w:tcPr>
+            <w:tcW w:w="1728" w:type="dxa"/>
+          </w:tcPr>
+          <w:p>
+            <w:pPr>
+              <w:pStyle w:val="Heading4"/>
+              <w:spacing w:line="360" w:lineRule="auto"/>
+              <w:rPr>
+                <w:sz w:val="24"/>
+                <w:szCs w:val="24"/>
+              </w:rPr>
+            </w:pPr>
+            <w:r>
+              <w:rPr>
+                <w:sz w:val="24"/>
+                <w:szCs w:val="24"/>
+              </w:rPr>
+              <w:t>40.7</w:t>
+            </w:r>
+          </w:p>
+        </w:tc>
+        <w:tc>
+          <w:tcPr>
+            <w:tcW w:w="1728" w:type="dxa"/>
+          </w:tcPr>
+          <w:p>
+            <w:pPr>
+              <w:pStyle w:val="Heading4"/>
+              <w:spacing w:line="360" w:lineRule="auto"/>
+              <w:rPr>
+                <w:sz w:val="24"/>
+                <w:szCs w:val="24"/>
+              </w:rPr>
+            </w:pPr>
+            <w:r>
+              <w:rPr>
+                <w:sz w:val="24"/>
+                <w:szCs w:val="24"/>
+              </w:rPr>
+              <w:t>10.2</w:t>
+            </w:r>
+          </w:p>
+        </w:tc>
+        <w:tc>
+          <w:tcPr>
+            <w:tcW w:w="1728" w:type="dxa"/>
+          </w:tcPr>
+          <w:p>
+            <w:pPr>
+              <w:pStyle w:val="Heading4"/>
+              <w:spacing w:line="360" w:lineRule="auto"/>
+              <w:rPr>
+                <w:sz w:val="24"/>
+                <w:szCs w:val="24"/>
+              </w:rPr>
+            </w:pPr>
+            <w:r>
+              <w:rPr>
+                <w:sz w:val="24"/>
+                <w:szCs w:val="24"/>
+              </w:rPr>
+              <w:t>10.4</w:t>
+            </w:r>
+          </w:p>
+        </w:tc>
+      </w:tr>
+    </w:tbl>
+    <w:p>
+      <w:pPr>
+        <w:rPr>
+          <w:rStyle w:val="Strong"/>
+          <w:rFonts w:ascii="Times New Roman" w:hAnsi="Times New Roman" w:cs="Times New Roman"/>
+          <w:bdr w:val="single" w:sz="2" w:space="0" w:color="D9D9E3" w:frame="1"/>
+          <w:shd w:val="clear" w:color="auto" w:fill="F7F7F8"/>
+        </w:rPr>
+      </w:pPr>
+    </w:p>
+    <w:p>
+      <w:pPr>
+        <w:rPr>
+          <w:rStyle w:val="Strong"/>
+          <w:rFonts w:ascii="Times New Roman" w:hAnsi="Times New Roman" w:cs="Times New Roman"/>
+          <w:bdr w:val="single" w:sz="2" w:space="0" w:color="D9D9E3" w:frame="1"/>
+          <w:shd w:val="clear" w:color="auto" w:fill="F7F7F8"/>
+        </w:rPr>
+      </w:pPr>
+    </w:p>
+    <w:p>
+      <w:pPr>
+        <w:rPr>
+          <w:rStyle w:val="Strong"/>
+          <w:rFonts w:ascii="Times New Roman" w:hAnsi="Times New Roman" w:cs="Times New Roman"/>
+          <w:bdr w:val="single" w:sz="2" w:space="0" w:color="D9D9E3" w:frame="1"/>
+          <w:shd w:val="clear" w:color="auto" w:fill="F7F7F8"/>
+        </w:rPr>
+      </w:pPr>
+    </w:p>
+    <w:p>
+      <w:pPr>
+        <w:pStyle w:val="Heading1"/>
+        <w:rPr>
+          <w:rFonts w:ascii="Times New Roman" w:eastAsia="Times New Roman" w:hAnsi="Times New Roman" w:cs="Times New Roman"/>
+          <w:color w:val="auto"/>
+          <w:sz w:val="24"/>
+          <w:szCs w:val="24"/>
+        </w:rPr>
+      </w:pPr>
+      <w:r>
+        <w:rPr>
+          <w:rFonts w:ascii="Times New Roman" w:eastAsia="Times New Roman" w:hAnsi="Times New Roman" w:cs="Times New Roman"/>
+          <w:color w:val="auto"/>
+          <w:sz w:val="24"/>
+          <w:szCs w:val="24"/>
+        </w:rPr>
+        <w:lastRenderedPageBreak/>
+        <w:t>Figure: AES Benchmarks - Performance on Different Key Sizes</w:t>
+      </w:r>
+    </w:p>
+    <w:p>
+      <w:r>
+        <w:rPr>
+          <w:noProof/>
+        </w:rPr>
+        <w:drawing>
+          <wp:inline distT="0" distB="0" distL="0" distR="0" wp14:anchorId="20521D4F" wp14:editId="093B3280">
+            <wp:extent cx="4065815" cy="3255005"/>
+            <wp:effectExtent l="0" t="0" r="0" b="3175"/>
+            <wp:docPr id="1221769945" name="Picture 2" descr="A graph of a benchmark"/>
+            <wp:cNvGraphicFramePr>
+              <a:graphicFrameLocks xmlns:a="http://schemas.openxmlformats.org/drawingml/2006/main" noChangeAspect="1"/>
+            </wp:cNvGraphicFramePr>
+            <a:graphic xmlns:a="http://schemas.openxmlformats.org/drawingml/2006/main">
+              <a:graphicData uri="http://schemas.openxmlformats.org/drawingml/2006/picture">
+                <pic:pic xmlns:pic="http://schemas.openxmlformats.org/drawingml/2006/picture">
+                  <pic:nvPicPr>
+                    <pic:cNvPr id="1221769945" name="Picture 2" descr="A graph of a benchmark"/>
+                    <pic:cNvPicPr>
+                      <a:picLocks noChangeAspect="1" noChangeArrowheads="1"/>
+                    </pic:cNvPicPr>
+                  </pic:nvPicPr>
+                  <pic:blipFill>
+                    <a:blip r:embed="rId5" cstate="print">
+                      <a:extLst>
+                        <a:ext uri="{28A0092B-C50C-407E-A947-70E740481C1C}">
+                          <a14:useLocalDpi xmlns:a14="http://schemas.microsoft.com/office/drawing/2010/main" val="0"/>
+                        </a:ext>
+                      </a:extLst>
+                    </a:blip>
+                    <a:srcRect/>
+                    <a:stretch>
+                      <a:fillRect/>
+                    </a:stretch>
+                  </pic:blipFill>
+                  <pic:spPr bwMode="auto">
+                    <a:xfrm>
+                      <a:off x="0" y="0"/>
+                      <a:ext cx="4082251" cy="3268164"/>
+                    </a:xfrm>
+                    <a:prstGeom prst="rect">
+                      <a:avLst/>
+                    </a:prstGeom>
+                    <a:noFill/>
+                    <a:ln>
+                      <a:noFill/>
+                    </a:ln>
+                  </pic:spPr>
+                </pic:pic>
+              </a:graphicData>
+            </a:graphic>
+          </wp:inline>
+        </w:drawing>
+      </w:r>
+    </w:p>
+    <w:p>
+      <w:pPr>
+        <w:pStyle w:val="Heading1"/>
+        <w:rPr>
+          <w:rFonts w:ascii="Times New Roman" w:eastAsia="Times New Roman" w:hAnsi="Times New Roman" w:cs="Times New Roman"/>
+          <w:color w:val="auto"/>
+          <w:sz w:val="24"/>
+          <w:szCs w:val="24"/>
+        </w:rPr>
+      </w:pPr>
+      <w:r>
+        <w:rPr>
+          <w:rFonts w:ascii="Times New Roman" w:eastAsia="Times New Roman" w:hAnsi="Times New Roman" w:cs="Times New Roman"/>
+          <w:color w:val="auto"/>
+          <w:sz w:val="24"/>
+          <w:szCs w:val="24"/>
+        </w:rPr>
+        <w:t>Figure: ECC Benchmarks - Curve Comparisons</w:t>
+      </w:r>
+    </w:p>
+    <w:p>
+      <w:pPr>
+        <w:pStyle w:val="Heading1"/>
+        <w:rPr>
+          <w:rFonts w:ascii="Times New Roman" w:hAnsi="Times New Roman" w:cs="Times New Roman"/>
+        </w:rPr>
+      </w:pPr>
+      <w:r>
+        <w:rPr>
+          <w:rFonts w:ascii="Times New Roman" w:hAnsi="Times New Roman" w:cs="Times New Roman"/>
+          <w:noProof/>
+        </w:rPr>
+        <w:drawing>
+          <wp:inline distT="0" distB="0" distL="0" distR="0" wp14:anchorId="3F0D00F6" wp14:editId="70EABA80">
+            <wp:extent cx="4996543" cy="2855396"/>
+            <wp:effectExtent l="0" t="0" r="0" b="2540"/>
+            <wp:docPr id="1919802840" name="Picture 3" descr="A line graph with green and purple lines&#10;&#10;Description automatically generated"/>
+            <wp:cNvGraphicFramePr>
+              <a:graphicFrameLocks xmlns:a="http://schemas.openxmlformats.org/drawingml/2006/main" noChangeAspect="1"/>
+            </wp:cNvGraphicFramePr>
+            <a:graphic xmlns:a="http://schemas.openxmlformats.org/drawingml/2006/main">
+              <a:graphicData uri="http://schemas.openxmlformats.org/drawingml/2006/picture">
+                <pic:pic xmlns:pic="http://schemas.openxmlformats.org/drawingml/2006/picture">
+                  <pic:nvPicPr>
+                    <pic:cNvPr id="1919802840" name="Picture 3" descr="A line graph with green and purple lines&#10;&#10;Description automatically generated"/>
+                    <pic:cNvPicPr>
+                      <a:picLocks noChangeAspect="1" noChangeArrowheads="1"/>
+                    </pic:cNvPicPr>
+                  </pic:nvPicPr>
+                  <pic:blipFill>
+                    <a:blip r:embed="rId6" cstate="print">
+                      <a:extLst>
+                        <a:ext uri="{28A0092B-C50C-407E-A947-70E740481C1C}">
+                          <a14:useLocalDpi xmlns:a14="http://schemas.microsoft.com/office/drawing/2010/main" val="0"/>
+                        </a:ext>
+                      </a:extLst>
+                    </a:blip>
+                    <a:srcRect/>
+                    <a:stretch>
+                      <a:fillRect/>
+                    </a:stretch>
+                  </pic:blipFill>
+                  <pic:spPr bwMode="auto">
+                    <a:xfrm>
+                      <a:off x="0" y="0"/>
+                      <a:ext cx="5022536" cy="2870250"/>
+                    </a:xfrm>
+                    <a:prstGeom prst="rect">
+                      <a:avLst/>
+                    </a:prstGeom>
+                    <a:noFill/>
+                    <a:ln>
+                      <a:noFill/>
+                    </a:ln>
+                  </pic:spPr>
+                </pic:pic>
+              </a:graphicData>
+            </a:graphic>
+          </wp:inline>
+        </w:drawing>
+      </w:r>
+      <w:r>
+        <w:rPr>
+          <w:rFonts w:ascii="Times New Roman" w:hAnsi="Times New Roman" w:cs="Times New Roman"/>
+        </w:rPr>
+        <w:t xml:space="preserve"> </w:t>
+      </w:r>
+    </w:p>
+    <w:p/>
+    <w:p/>
+    <w:p>
+      <w:pPr>
+        <w:pStyle w:val="Heading1"/>
+        <w:rPr>
+          <w:rFonts w:ascii="Times New Roman" w:eastAsia="Times New Roman" w:hAnsi="Times New Roman" w:cs="Times New Roman"/>
+          <w:color w:val="auto"/>
+          <w:sz w:val="24"/>
+          <w:szCs w:val="24"/>
+        </w:rPr>
+      </w:pPr>
+      <w:r>
+        <w:rPr>
+          <w:rFonts w:ascii="Times New Roman" w:eastAsia="Times New Roman" w:hAnsi="Times New Roman" w:cs="Times New Roman"/>
+          <w:color w:val="auto"/>
+          <w:sz w:val="24"/>
+          <w:szCs w:val="24"/>
+        </w:rPr>
+        <w:lastRenderedPageBreak/>
+        <w:t>Figure: RSA Benchmarks - Performance with Various Key Lengths</w:t>
+      </w:r>
+    </w:p>
+    <w:p>
+      <w:r>
+        <w:rPr>
+          <w:noProof/>
+        </w:rPr>
+        <w:drawing>
+          <wp:inline distT="0" distB="0" distL="0" distR="0" wp14:anchorId="7801B83B" wp14:editId="7D9E5A44">
+            <wp:extent cx="4882243" cy="3254829"/>
+            <wp:effectExtent l="0" t="0" r="0" b="3175"/>
+            <wp:docPr id="618819114" name="Picture 4" descr="A graph of a graph&#10;&#10;Description automatically generated with medium confidence"/>
+            <wp:cNvGraphicFramePr>
+              <a:graphicFrameLocks xmlns:a="http://schemas.openxmlformats.org/drawingml/2006/main" noChangeAspect="1"/>
+            </wp:cNvGraphicFramePr>
+            <a:graphic xmlns:a="http://schemas.openxmlformats.org/drawingml/2006/main">
+              <a:graphicData uri="http://schemas.openxmlformats.org/drawingml/2006/picture">
+                <pic:pic xmlns:pic="http://schemas.openxmlformats.org/drawingml/2006/picture">
+                  <pic:nvPicPr>
+                    <pic:cNvPr id="618819114" name="Picture 4" descr="A graph of a graph&#10;&#10;Description automatically generated with medium confidence"/>
+                    <pic:cNvPicPr>
+                      <a:picLocks noChangeAspect="1" noChangeArrowheads="1"/>
+                    </pic:cNvPicPr>
+                  </pic:nvPicPr>
+                  <pic:blipFill>
+                    <a:blip r:embed="rId7" cstate="print">
+                      <a:extLst>
+                        <a:ext uri="{28A0092B-C50C-407E-A947-70E740481C1C}">
+                          <a14:useLocalDpi xmlns:a14="http://schemas.microsoft.com/office/drawing/2010/main" val="0"/>
+                        </a:ext>
+                      </a:extLst>
+                    </a:blip>
+                    <a:srcRect/>
+                    <a:stretch>
+                      <a:fillRect/>
+                    </a:stretch>
+                  </pic:blipFill>
+                  <pic:spPr bwMode="auto">
+                    <a:xfrm>
+                      <a:off x="0" y="0"/>
+                      <a:ext cx="4882243" cy="3254829"/>
+                    </a:xfrm>
+                    <a:prstGeom prst="rect">
+                      <a:avLst/>
+                    </a:prstGeom>
+                    <a:noFill/>
+                    <a:ln>
+                      <a:noFill/>
+                    </a:ln>
+                  </pic:spPr>
+                </pic:pic>
+              </a:graphicData>
+            </a:graphic>
+          </wp:inline>
+        </w:drawing>
+      </w:r>
+    </w:p>
+    <w:p>
+      <w:pPr>
+        <w:pStyle w:val="Heading1"/>
+        <w:rPr>
+          <w:rFonts w:ascii="Times New Roman" w:eastAsia="Times New Roman" w:hAnsi="Times New Roman" w:cs="Times New Roman"/>
+          <w:color w:val="auto"/>
+          <w:sz w:val="24"/>
+          <w:szCs w:val="24"/>
+        </w:rPr>
+      </w:pPr>
+      <w:r>
+        <w:rPr>
+          <w:rFonts w:ascii="Times New Roman" w:eastAsia="Times New Roman" w:hAnsi="Times New Roman" w:cs="Times New Roman"/>
+          <w:color w:val="auto"/>
+          <w:sz w:val="24"/>
+          <w:szCs w:val="24"/>
+        </w:rPr>
+        <w:t>Figure: Comparative Analysis - Speed, Security, and Efficiency</w:t>
+      </w:r>
+    </w:p>
+    <w:p/>
+    <w:p>
+      <w:r>
+        <w:rPr>
+          <w:noProof/>
+        </w:rPr>
+        <w:drawing>
+          <wp:inline distT="0" distB="0" distL="0" distR="0" wp14:anchorId="4CDD9AB8" wp14:editId="1A88652E">
+            <wp:extent cx="4841421" cy="3395980"/>
+            <wp:effectExtent l="0" t="0" r="0" b="0"/>
+            <wp:docPr id="1079802494" name="Picture 5" descr="A graph of different colored bars&#10;&#10;Description automatically generated"/>
+            <wp:cNvGraphicFramePr>
+              <a:graphicFrameLocks xmlns:a="http://schemas.openxmlformats.org/drawingml/2006/main" noChangeAspect="1"/>
+            </wp:cNvGraphicFramePr>
+            <a:graphic xmlns:a="http://schemas.openxmlformats.org/drawingml/2006/main">
+              <a:graphicData uri="http://schemas.openxmlformats.org/drawingml/2006/picture">
+                <pic:pic xmlns:pic="http://schemas.openxmlformats.org/drawingml/2006/picture">
+                  <pic:nvPicPr>
+                    <pic:cNvPr id="1079802494" name="Picture 5" descr="A graph of different colored bars&#10;&#10;Description automatically generated"/>
+                    <pic:cNvPicPr>
+                      <a:picLocks noChangeAspect="1" noChangeArrowheads="1"/>
+                    </pic:cNvPicPr>
+                  </pic:nvPicPr>
+                  <pic:blipFill>
+                    <a:blip r:embed="rId8" cstate="print">
+                      <a:extLst>
+                        <a:ext uri="{28A0092B-C50C-407E-A947-70E740481C1C}">
+                          <a14:useLocalDpi xmlns:a14="http://schemas.microsoft.com/office/drawing/2010/main" val="0"/>
+                        </a:ext>
+                      </a:extLst>
+                    </a:blip>
+                    <a:srcRect/>
+                    <a:stretch>
+                      <a:fillRect/>
+                    </a:stretch>
+                  </pic:blipFill>
+                  <pic:spPr bwMode="auto">
+                    <a:xfrm>
+                      <a:off x="0" y="0"/>
+                      <a:ext cx="4877547" cy="3421321"/>
+                    </a:xfrm>
+                    <a:prstGeom prst="rect">
+                      <a:avLst/>
+                    </a:prstGeom>
+                    <a:noFill/>
+                    <a:ln>
+                      <a:noFill/>
+                    </a:ln>
+                  </pic:spPr>
+                </pic:pic>
+              </a:graphicData>
+            </a:graphic>
+          </wp:inline>
+        </w:drawing>
+      </w:r>
+    </w:p>
+    <w:p/>
+    <w:p>
+      <w:pPr>
+        <w:rPr>
+          <w:rStyle w:val="Strong"/>
+          <w:rFonts w:ascii="Times New Roman" w:hAnsi="Times New Roman" w:cs="Times New Roman"/>
+          <w:bdr w:val="single" w:sz="2" w:space="0" w:color="D9D9E3" w:frame="1"/>
+          <w:shd w:val="clear" w:color="auto" w:fill="F7F7F8"/>
+        </w:rPr>
+      </w:pPr>
+    </w:p>
+    <w:p>
+      <w:pPr>
+        <w:pStyle w:val="Heading4"/>
+        <w:spacing w:line="360" w:lineRule="auto"/>
+        <w:ind w:left="0"/>
+        <w:rPr>
+          <w:sz w:val="24"/>
+          <w:szCs w:val="24"/>
+        </w:rPr>
+      </w:pPr>
+      <w:r>
+        <w:rPr>
+          <w:sz w:val="24"/>
+          <w:szCs w:val="24"/>
+        </w:rPr>
+        <w:lastRenderedPageBreak/>
+        <w:t>Table: Extended Comparative Analysis of Cryptographic Algorithms</w:t>
+      </w:r>
+    </w:p>
+    <w:tbl>
+      <w:tblPr>
+        <w:tblStyle w:val="GridTable1Light"/>
+        <w:tblW w:w="9999" w:type="dxa"/>
+        <w:tblLook w:val="04A0" w:firstRow="1" w:lastRow="0" w:firstColumn="1" w:lastColumn="0" w:noHBand="0" w:noVBand="1"/>
+      </w:tblPr>
+      <w:tblGrid>
+        <w:gridCol w:w="909"/>
+        <w:gridCol w:w="909"/>
+        <w:gridCol w:w="909"/>
+        <w:gridCol w:w="909"/>
+        <w:gridCol w:w="909"/>
+        <w:gridCol w:w="909"/>
+        <w:gridCol w:w="909"/>
+        <w:gridCol w:w="909"/>
+        <w:gridCol w:w="909"/>
+        <w:gridCol w:w="909"/>
+        <w:gridCol w:w="909"/>
+      </w:tblGrid>
+      <w:tr>
+        <w:trPr>
+          <w:cnfStyle w:val="100000000000" w:firstRow="1" w:lastRow="0" w:firstColumn="0" w:lastColumn="0" w:oddVBand="0" w:evenVBand="0" w:oddHBand="0" w:evenHBand="0" w:firstRowFirstColumn="0" w:firstRowLastColumn="0" w:lastRowFirstColumn="0" w:lastRowLastColumn="0"/>
+          <w:trHeight w:val="1298"/>
+        </w:trPr>
+        <w:tc>
+          <w:tcPr>
+            <w:cnfStyle w:val="001000000000" w:firstRow="0" w:lastRow="0" w:firstColumn="1" w:lastColumn="0" w:oddVBand="0" w:evenVBand="0" w:oddHBand="0" w:evenHBand="0" w:firstRowFirstColumn="0" w:firstRowLastColumn="0" w:lastRowFirstColumn="0" w:lastRowLastColumn="0"/>
+            <w:tcW w:w="909" w:type="dxa"/>
+            <w:textDirection w:val="btLr"/>
+          </w:tcPr>
+          <w:p>
+            <w:pPr>
+              <w:ind w:left="113" w:right="113"/>
+            </w:pPr>
+            <w:r>
+              <w:t>Algorithm Name</w:t>
+            </w:r>
+          </w:p>
+        </w:tc>
+        <w:tc>
+          <w:tcPr>
+            <w:tcW w:w="909" w:type="dxa"/>
+            <w:textDirection w:val="btLr"/>
+          </w:tcPr>
+          <w:p>
+            <w:pPr>
+              <w:ind w:left="113" w:right="113"/>
+              <w:cnfStyle w:val="100000000000" w:firstRow="1" w:lastRow="0" w:firstColumn="0" w:lastColumn="0" w:oddVBand="0" w:evenVBand="0" w:oddHBand="0" w:evenHBand="0" w:firstRowFirstColumn="0" w:firstRowLastColumn="0" w:lastRowFirstColumn="0" w:lastRowLastColumn="0"/>
+            </w:pPr>
+            <w:r>
+              <w:t>Type</w:t>
+            </w:r>
+          </w:p>
+        </w:tc>
+        <w:tc>
+          <w:tcPr>
+            <w:tcW w:w="909" w:type="dxa"/>
+            <w:textDirection w:val="btLr"/>
+          </w:tcPr>
+          <w:p>
+            <w:pPr>
+              <w:ind w:left="113" w:right="113"/>
+              <w:cnfStyle w:val="100000000000" w:firstRow="1" w:lastRow="0" w:firstColumn="0" w:lastColumn="0" w:oddVBand="0" w:evenVBand="0" w:oddHBand="0" w:evenHBand="0" w:firstRowFirstColumn="0" w:firstRowLastColumn="0" w:lastRowFirstColumn="0" w:lastRowLastColumn="0"/>
+            </w:pPr>
+            <w:r>
+              <w:t>Key Size (bits)</w:t>
+            </w:r>
+          </w:p>
+        </w:tc>
+        <w:tc>
+          <w:tcPr>
+            <w:tcW w:w="909" w:type="dxa"/>
+            <w:textDirection w:val="btLr"/>
+          </w:tcPr>
+          <w:p>
+            <w:pPr>
+              <w:ind w:left="113" w:right="113"/>
+              <w:cnfStyle w:val="100000000000" w:firstRow="1" w:lastRow="0" w:firstColumn="0" w:lastColumn="0" w:oddVBand="0" w:evenVBand="0" w:oddHBand="0" w:evenHBand="0" w:firstRowFirstColumn="0" w:firstRowLastColumn="0" w:lastRowFirstColumn="0" w:lastRowLastColumn="0"/>
+            </w:pPr>
+            <w:r>
+              <w:t>Block Size (bits)</w:t>
+            </w:r>
+          </w:p>
+        </w:tc>
+        <w:tc>
+          <w:tcPr>
+            <w:tcW w:w="909" w:type="dxa"/>
+            <w:textDirection w:val="btLr"/>
+          </w:tcPr>
+          <w:p>
+            <w:pPr>
+              <w:ind w:left="113" w:right="113"/>
+              <w:cnfStyle w:val="100000000000" w:firstRow="1" w:lastRow="0" w:firstColumn="0" w:lastColumn="0" w:oddVBand="0" w:evenVBand="0" w:oddHBand="0" w:evenHBand="0" w:firstRowFirstColumn="0" w:firstRowLastColumn="0" w:lastRowFirstColumn="0" w:lastRowLastColumn="0"/>
+            </w:pPr>
+            <w:r>
+              <w:t>Round Count</w:t>
+            </w:r>
+          </w:p>
+        </w:tc>
+        <w:tc>
+          <w:tcPr>
+            <w:tcW w:w="909" w:type="dxa"/>
+            <w:textDirection w:val="btLr"/>
+          </w:tcPr>
+          <w:p>
+            <w:pPr>
+              <w:ind w:left="113" w:right="113"/>
+              <w:cnfStyle w:val="100000000000" w:firstRow="1" w:lastRow="0" w:firstColumn="0" w:lastColumn="0" w:oddVBand="0" w:evenVBand="0" w:oddHBand="0" w:evenHBand="0" w:firstRowFirstColumn="0" w:firstRowLastColumn="0" w:lastRowFirstColumn="0" w:lastRowLastColumn="0"/>
+            </w:pPr>
+            <w:r>
+              <w:t>Security Level</w:t>
+            </w:r>
+          </w:p>
+        </w:tc>
+        <w:tc>
+          <w:tcPr>
+            <w:tcW w:w="909" w:type="dxa"/>
+            <w:textDirection w:val="btLr"/>
+          </w:tcPr>
+          <w:p>
+            <w:pPr>
+              <w:ind w:left="113" w:right="113"/>
+              <w:cnfStyle w:val="100000000000" w:firstRow="1" w:lastRow="0" w:firstColumn="0" w:lastColumn="0" w:oddVBand="0" w:evenVBand="0" w:oddHBand="0" w:evenHBand="0" w:firstRowFirstColumn="0" w:firstRowLastColumn="0" w:lastRowFirstColumn="0" w:lastRowLastColumn="0"/>
+            </w:pPr>
+            <w:r>
+              <w:t>Performance (MB/sec)</w:t>
+            </w:r>
+          </w:p>
+        </w:tc>
+        <w:tc>
+          <w:tcPr>
+            <w:tcW w:w="909" w:type="dxa"/>
+            <w:textDirection w:val="btLr"/>
+          </w:tcPr>
+          <w:p>
+            <w:pPr>
+              <w:ind w:left="113" w:right="113"/>
+              <w:cnfStyle w:val="100000000000" w:firstRow="1" w:lastRow="0" w:firstColumn="0" w:lastColumn="0" w:oddVBand="0" w:evenVBand="0" w:oddHBand="0" w:evenHBand="0" w:firstRowFirstColumn="0" w:firstRowLastColumn="0" w:lastRowFirstColumn="0" w:lastRowLastColumn="0"/>
+            </w:pPr>
+            <w:r>
+              <w:t>Usability</w:t>
+            </w:r>
+          </w:p>
+        </w:tc>
+        <w:tc>
+          <w:tcPr>
+            <w:tcW w:w="909" w:type="dxa"/>
+            <w:textDirection w:val="btLr"/>
+          </w:tcPr>
+          <w:p>
+            <w:pPr>
+              <w:ind w:left="113" w:right="113"/>
+              <w:cnfStyle w:val="100000000000" w:firstRow="1" w:lastRow="0" w:firstColumn="0" w:lastColumn="0" w:oddVBand="0" w:evenVBand="0" w:oddHBand="0" w:evenHBand="0" w:firstRowFirstColumn="0" w:firstRowLastColumn="0" w:lastRowFirstColumn="0" w:lastRowLastColumn="0"/>
+            </w:pPr>
+            <w:r>
+              <w:t>Compatibility</w:t>
+            </w:r>
+          </w:p>
+        </w:tc>
+        <w:tc>
+          <w:tcPr>
+            <w:tcW w:w="909" w:type="dxa"/>
+            <w:textDirection w:val="btLr"/>
+          </w:tcPr>
+          <w:p>
+            <w:pPr>
+              <w:ind w:left="113" w:right="113"/>
+              <w:cnfStyle w:val="100000000000" w:firstRow="1" w:lastRow="0" w:firstColumn="0" w:lastColumn="0" w:oddVBand="0" w:evenVBand="0" w:oddHBand="0" w:evenHBand="0" w:firstRowFirstColumn="0" w:firstRowLastColumn="0" w:lastRowFirstColumn="0" w:lastRowLastColumn="0"/>
+            </w:pPr>
+            <w:r>
+              <w:t>Known Attacks</w:t>
+            </w:r>
+          </w:p>
+        </w:tc>
+        <w:tc>
+          <w:tcPr>
+            <w:tcW w:w="909" w:type="dxa"/>
+            <w:textDirection w:val="btLr"/>
+          </w:tcPr>
+          <w:p>
+            <w:pPr>
+              <w:ind w:left="113" w:right="113"/>
+              <w:cnfStyle w:val="100000000000" w:firstRow="1" w:lastRow="0" w:firstColumn="0" w:lastColumn="0" w:oddVBand="0" w:evenVBand="0" w:oddHBand="0" w:evenHBand="0" w:firstRowFirstColumn="0" w:firstRowLastColumn="0" w:lastRowFirstColumn="0" w:lastRowLastColumn="0"/>
+            </w:pPr>
+            <w:r>
+              <w:t>Resistance to Attack</w:t>
+            </w:r>
+          </w:p>
+        </w:tc>
+      </w:tr>
+      <w:tr>
+        <w:trPr>
+          <w:trHeight w:val="1298"/>
+        </w:trPr>
+        <w:tc>
+          <w:tcPr>
+            <w:cnfStyle w:val="001000000000" w:firstRow="0" w:lastRow="0" w:firstColumn="1" w:lastColumn="0" w:oddVBand="0" w:evenVBand="0" w:oddHBand="0" w:evenHBand="0" w:firstRowFirstColumn="0" w:firstRowLastColumn="0" w:lastRowFirstColumn="0" w:lastRowLastColumn="0"/>
+            <w:tcW w:w="909" w:type="dxa"/>
+            <w:textDirection w:val="btLr"/>
+          </w:tcPr>
+          <w:p>
+            <w:pPr>
+              <w:ind w:left="113" w:right="113"/>
+            </w:pPr>
+            <w:r>
+              <w:t>AES</w:t>
+            </w:r>
+          </w:p>
+        </w:tc>
+        <w:tc>
+          <w:tcPr>
+            <w:tcW w:w="909" w:type="dxa"/>
+            <w:textDirection w:val="btLr"/>
+          </w:tcPr>
+          <w:p>
+            <w:pPr>
+              <w:ind w:left="113" w:right="113"/>
+              <w:cnfStyle w:val="000000000000" w:firstRow="0" w:lastRow="0" w:firstColumn="0" w:lastColumn="0" w:oddVBand="0" w:evenVBand="0" w:oddHBand="0" w:evenHBand="0" w:firstRowFirstColumn="0" w:firstRowLastColumn="0" w:lastRowFirstColumn="0" w:lastRowLastColumn="0"/>
+            </w:pPr>
+            <w:r>
+              <w:t>Symmetric</w:t>
+            </w:r>
+          </w:p>
+        </w:tc>
+        <w:tc>
+          <w:tcPr>
+            <w:tcW w:w="909" w:type="dxa"/>
+            <w:textDirection w:val="btLr"/>
+          </w:tcPr>
+          <w:p>
+            <w:pPr>
+              <w:ind w:left="113" w:right="113"/>
+              <w:cnfStyle w:val="000000000000" w:firstRow="0" w:lastRow="0" w:firstColumn="0" w:lastColumn="0" w:oddVBand="0" w:evenVBand="0" w:oddHBand="0" w:evenHBand="0" w:firstRowFirstColumn="0" w:firstRowLastColumn="0" w:lastRowFirstColumn="0" w:lastRowLastColumn="0"/>
+            </w:pPr>
+            <w:r>
+              <w:t>128, 192, 256</w:t>
+            </w:r>
+          </w:p>
+        </w:tc>
+        <w:tc>
+          <w:tcPr>
+            <w:tcW w:w="909" w:type="dxa"/>
+            <w:textDirection w:val="btLr"/>
+          </w:tcPr>
+          <w:p>
+            <w:pPr>
+              <w:ind w:left="113" w:right="113"/>
+              <w:cnfStyle w:val="000000000000" w:firstRow="0" w:lastRow="0" w:firstColumn="0" w:lastColumn="0" w:oddVBand="0" w:evenVBand="0" w:oddHBand="0" w:evenHBand="0" w:firstRowFirstColumn="0" w:firstRowLastColumn="0" w:lastRowFirstColumn="0" w:lastRowLastColumn="0"/>
+            </w:pPr>
+            <w:r>
+              <w:t>128</w:t>
+            </w:r>
+          </w:p>
+        </w:tc>
+        <w:tc>
+          <w:tcPr>
+            <w:tcW w:w="909" w:type="dxa"/>
+            <w:textDirection w:val="btLr"/>
+          </w:tcPr>
+          <w:p>
+            <w:pPr>
+              <w:ind w:left="113" w:right="113"/>
+              <w:cnfStyle w:val="000000000000" w:firstRow="0" w:lastRow="0" w:firstColumn="0" w:lastColumn="0" w:oddVBand="0" w:evenVBand="0" w:oddHBand="0" w:evenHBand="0" w:firstRowFirstColumn="0" w:firstRowLastColumn="0" w:lastRowFirstColumn="0" w:lastRowLastColumn="0"/>
+            </w:pPr>
+            <w:r>
+              <w:t>10, 12, 14</w:t>
+            </w:r>
+          </w:p>
+        </w:tc>
+        <w:tc>
+          <w:tcPr>
+            <w:tcW w:w="909" w:type="dxa"/>
+            <w:textDirection w:val="btLr"/>
+          </w:tcPr>
+          <w:p>
+            <w:pPr>
+              <w:ind w:left="113" w:right="113"/>
+              <w:cnfStyle w:val="000000000000" w:firstRow="0" w:lastRow="0" w:firstColumn="0" w:lastColumn="0" w:oddVBand="0" w:evenVBand="0" w:oddHBand="0" w:evenHBand="0" w:firstRowFirstColumn="0" w:firstRowLastColumn="0" w:lastRowFirstColumn="0" w:lastRowLastColumn="0"/>
+            </w:pPr>
+            <w:r>
+              <w:t>High</w:t>
+            </w:r>
+          </w:p>
+        </w:tc>
+        <w:tc>
+          <w:tcPr>
+            <w:tcW w:w="909" w:type="dxa"/>
+            <w:textDirection w:val="btLr"/>
+          </w:tcPr>
+          <w:p>
+            <w:pPr>
+              <w:ind w:left="113" w:right="113"/>
+              <w:cnfStyle w:val="000000000000" w:firstRow="0" w:lastRow="0" w:firstColumn="0" w:lastColumn="0" w:oddVBand="0" w:evenVBand="0" w:oddHBand="0" w:evenHBand="0" w:firstRowFirstColumn="0" w:firstRowLastColumn="0" w:lastRowFirstColumn="0" w:lastRowLastColumn="0"/>
+            </w:pPr>
+            <w:r>
+              <w:t>Varies</w:t>
+            </w:r>
+          </w:p>
+        </w:tc>
+        <w:tc>
+          <w:tcPr>
+            <w:tcW w:w="909" w:type="dxa"/>
+            <w:textDirection w:val="btLr"/>
+          </w:tcPr>
+          <w:p>
+            <w:pPr>
+              <w:ind w:left="113" w:right="113"/>
+              <w:cnfStyle w:val="000000000000" w:firstRow="0" w:lastRow="0" w:firstColumn="0" w:lastColumn="0" w:oddVBand="0" w:evenVBand="0" w:oddHBand="0" w:evenHBand="0" w:firstRowFirstColumn="0" w:firstRowLastColumn="0" w:lastRowFirstColumn="0" w:lastRowLastColumn="0"/>
+            </w:pPr>
+            <w:r>
+              <w:t>High</w:t>
+            </w:r>
+          </w:p>
+        </w:tc>
+        <w:tc>
+          <w:tcPr>
+            <w:tcW w:w="909" w:type="dxa"/>
+            <w:textDirection w:val="btLr"/>
+          </w:tcPr>
+          <w:p>
+            <w:pPr>
+              <w:ind w:left="113" w:right="113"/>
+              <w:cnfStyle w:val="000000000000" w:firstRow="0" w:lastRow="0" w:firstColumn="0" w:lastColumn="0" w:oddVBand="0" w:evenVBand="0" w:oddHBand="0" w:evenHBand="0" w:firstRowFirstColumn="0" w:firstRowLastColumn="0" w:lastRowFirstColumn="0" w:lastRowLastColumn="0"/>
+            </w:pPr>
+            <w:r>
+              <w:t>High</w:t>
+            </w:r>
+          </w:p>
+        </w:tc>
+        <w:tc>
+          <w:tcPr>
+            <w:tcW w:w="909" w:type="dxa"/>
+            <w:textDirection w:val="btLr"/>
+          </w:tcPr>
+          <w:p>
+            <w:pPr>
+              <w:ind w:left="113" w:right="113"/>
+              <w:cnfStyle w:val="000000000000" w:firstRow="0" w:lastRow="0" w:firstColumn="0" w:lastColumn="0" w:oddVBand="0" w:evenVBand="0" w:oddHBand="0" w:evenHBand="0" w:firstRowFirstColumn="0" w:firstRowLastColumn="0" w:lastRowFirstColumn="0" w:lastRowLastColumn="0"/>
+            </w:pPr>
+            <w:r>
+              <w:t>Related-Key Attack</w:t>
+            </w:r>
+          </w:p>
+        </w:tc>
+        <w:tc>
+          <w:tcPr>
+            <w:tcW w:w="909" w:type="dxa"/>
+            <w:textDirection w:val="btLr"/>
+          </w:tcPr>
+          <w:p>
+            <w:pPr>
+              <w:ind w:left="113" w:right="113"/>
+              <w:cnfStyle w:val="000000000000" w:firstRow="0" w:lastRow="0" w:firstColumn="0" w:lastColumn="0" w:oddVBand="0" w:evenVBand="0" w:oddHBand="0" w:evenHBand="0" w:firstRowFirstColumn="0" w:firstRowLastColumn="0" w:lastRowFirstColumn="0" w:lastRowLastColumn="0"/>
+            </w:pPr>
+            <w:r>
+              <w:t>High</w:t>
+            </w:r>
+          </w:p>
+        </w:tc>
+      </w:tr>
+      <w:tr>
+        <w:trPr>
+          <w:trHeight w:val="1298"/>
+        </w:trPr>
+        <w:tc>
+          <w:tcPr>
+            <w:cnfStyle w:val="001000000000" w:firstRow="0" w:lastRow="0" w:firstColumn="1" w:lastColumn="0" w:oddVBand="0" w:evenVBand="0" w:oddHBand="0" w:evenHBand="0" w:firstRowFirstColumn="0" w:firstRowLastColumn="0" w:lastRowFirstColumn="0" w:lastRowLastColumn="0"/>
+            <w:tcW w:w="909" w:type="dxa"/>
+            <w:textDirection w:val="btLr"/>
+          </w:tcPr>
+          <w:p>
+            <w:pPr>
+              <w:ind w:left="113" w:right="113"/>
+            </w:pPr>
+            <w:r>
+              <w:t>RSA</w:t>
+            </w:r>
+          </w:p>
+        </w:tc>
+        <w:tc>
+          <w:tcPr>
+            <w:tcW w:w="909" w:type="dxa"/>
+            <w:textDirection w:val="btLr"/>
+          </w:tcPr>
+          <w:p>
+            <w:pPr>
+              <w:ind w:left="113" w:right="113"/>
+              <w:cnfStyle w:val="000000000000" w:firstRow="0" w:lastRow="0" w:firstColumn="0" w:lastColumn="0" w:oddVBand="0" w:evenVBand="0" w:oddHBand="0" w:evenHBand="0" w:firstRowFirstColumn="0" w:firstRowLastColumn="0" w:lastRowFirstColumn="0" w:lastRowLastColumn="0"/>
+            </w:pPr>
+            <w:r>
+              <w:t>Asymmetric</w:t>
+            </w:r>
+          </w:p>
+        </w:tc>
+        <w:tc>
+          <w:tcPr>
+            <w:tcW w:w="909" w:type="dxa"/>
+            <w:textDirection w:val="btLr"/>
+          </w:tcPr>
+          <w:p>
+            <w:pPr>
+              <w:ind w:left="113" w:right="113"/>
+              <w:cnfStyle w:val="000000000000" w:firstRow="0" w:lastRow="0" w:firstColumn="0" w:lastColumn="0" w:oddVBand="0" w:evenVBand="0" w:oddHBand="0" w:evenHBand="0" w:firstRowFirstColumn="0" w:firstRowLastColumn="0" w:lastRowFirstColumn="0" w:lastRowLastColumn="0"/>
+            </w:pPr>
+            <w:r>
+              <w:t>1024-16384</w:t>
+            </w:r>
+          </w:p>
+        </w:tc>
+        <w:tc>
+          <w:tcPr>
+            <w:tcW w:w="909" w:type="dxa"/>
+            <w:textDirection w:val="btLr"/>
+          </w:tcPr>
+          <w:p>
+            <w:pPr>
+              <w:ind w:left="113" w:right="113"/>
+              <w:cnfStyle w:val="000000000000" w:firstRow="0" w:lastRow="0" w:firstColumn="0" w:lastColumn="0" w:oddVBand="0" w:evenVBand="0" w:oddHBand="0" w:evenHBand="0" w:firstRowFirstColumn="0" w:firstRowLastColumn="0" w:lastRowFirstColumn="0" w:lastRowLastColumn="0"/>
+            </w:pPr>
+            <w:r>
+              <w:t>N/A</w:t>
+            </w:r>
+          </w:p>
+        </w:tc>
+        <w:tc>
+          <w:tcPr>
+            <w:tcW w:w="909" w:type="dxa"/>
+            <w:textDirection w:val="btLr"/>
+          </w:tcPr>
+          <w:p>
+            <w:pPr>
+              <w:ind w:left="113" w:right="113"/>
+              <w:cnfStyle w:val="000000000000" w:firstRow="0" w:lastRow="0" w:firstColumn="0" w:lastColumn="0" w:oddVBand="0" w:evenVBand="0" w:oddHBand="0" w:evenHBand="0" w:firstRowFirstColumn="0" w:firstRowLastColumn="0" w:lastRowFirstColumn="0" w:lastRowLastColumn="0"/>
+            </w:pPr>
+            <w:r>
+              <w:t>N/A</w:t>
+            </w:r>
+          </w:p>
+        </w:tc>
+        <w:tc>
+          <w:tcPr>
+            <w:tcW w:w="909" w:type="dxa"/>
+            <w:textDirection w:val="btLr"/>
+          </w:tcPr>
+          <w:p>
+            <w:pPr>
+              <w:ind w:left="113" w:right="113"/>
+              <w:cnfStyle w:val="000000000000" w:firstRow="0" w:lastRow="0" w:firstColumn="0" w:lastColumn="0" w:oddVBand="0" w:evenVBand="0" w:oddHBand="0" w:evenHBand="0" w:firstRowFirstColumn="0" w:firstRowLastColumn="0" w:lastRowFirstColumn="0" w:lastRowLastColumn="0"/>
+            </w:pPr>
+            <w:r>
+              <w:t>Moderate-High</w:t>
+            </w:r>
+          </w:p>
+        </w:tc>
+        <w:tc>
+          <w:tcPr>
+            <w:tcW w:w="909" w:type="dxa"/>
+            <w:textDirection w:val="btLr"/>
+          </w:tcPr>
+          <w:p>
+            <w:pPr>
+              <w:ind w:left="113" w:right="113"/>
+              <w:cnfStyle w:val="000000000000" w:firstRow="0" w:lastRow="0" w:firstColumn="0" w:lastColumn="0" w:oddVBand="0" w:evenVBand="0" w:oddHBand="0" w:evenHBand="0" w:firstRowFirstColumn="0" w:firstRowLastColumn="0" w:lastRowFirstColumn="0" w:lastRowLastColumn="0"/>
+            </w:pPr>
+            <w:r>
+              <w:t>Lower</w:t>
+            </w:r>
+          </w:p>
+        </w:tc>
+        <w:tc>
+          <w:tcPr>
+            <w:tcW w:w="909" w:type="dxa"/>
+            <w:textDirection w:val="btLr"/>
+          </w:tcPr>
+          <w:p>
+            <w:pPr>
+              <w:ind w:left="113" w:right="113"/>
+              <w:cnfStyle w:val="000000000000" w:firstRow="0" w:lastRow="0" w:firstColumn="0" w:lastColumn="0" w:oddVBand="0" w:evenVBand="0" w:oddHBand="0" w:evenHBand="0" w:firstRowFirstColumn="0" w:firstRowLastColumn="0" w:lastRowFirstColumn="0" w:lastRowLastColumn="0"/>
+            </w:pPr>
+            <w:r>
+              <w:t>Moderate</w:t>
+            </w:r>
+          </w:p>
+        </w:tc>
+        <w:tc>
+          <w:tcPr>
+            <w:tcW w:w="909" w:type="dxa"/>
+            <w:textDirection w:val="btLr"/>
+          </w:tcPr>
+          <w:p>
+            <w:pPr>
+              <w:ind w:left="113" w:right="113"/>
+              <w:cnfStyle w:val="000000000000" w:firstRow="0" w:lastRow="0" w:firstColumn="0" w:lastColumn="0" w:oddVBand="0" w:evenVBand="0" w:oddHBand="0" w:evenHBand="0" w:firstRowFirstColumn="0" w:firstRowLastColumn="0" w:lastRowFirstColumn="0" w:lastRowLastColumn="0"/>
+            </w:pPr>
+            <w:r>
+              <w:t>High</w:t>
+            </w:r>
+          </w:p>
+        </w:tc>
+        <w:tc>
+          <w:tcPr>
+            <w:tcW w:w="909" w:type="dxa"/>
+            <w:textDirection w:val="btLr"/>
+          </w:tcPr>
+          <w:p>
+            <w:pPr>
+              <w:ind w:left="113" w:right="113"/>
+              <w:cnfStyle w:val="000000000000" w:firstRow="0" w:lastRow="0" w:firstColumn="0" w:lastColumn="0" w:oddVBand="0" w:evenVBand="0" w:oddHBand="0" w:evenHBand="0" w:firstRowFirstColumn="0" w:firstRowLastColumn="0" w:lastRowFirstColumn="0" w:lastRowLastColumn="0"/>
+            </w:pPr>
+            <w:r>
+              <w:t>Factoring</w:t>
+            </w:r>
+          </w:p>
+        </w:tc>
+        <w:tc>
+          <w:tcPr>
+            <w:tcW w:w="909" w:type="dxa"/>
+            <w:textDirection w:val="btLr"/>
+          </w:tcPr>
+          <w:p>
+            <w:pPr>
+              <w:ind w:left="113" w:right="113"/>
+              <w:cnfStyle w:val="000000000000" w:firstRow="0" w:lastRow="0" w:firstColumn="0" w:lastColumn="0" w:oddVBand="0" w:evenVBand="0" w:oddHBand="0" w:evenHBand="0" w:firstRowFirstColumn="0" w:firstRowLastColumn="0" w:lastRowFirstColumn="0" w:lastRowLastColumn="0"/>
+            </w:pPr>
+            <w:r>
+              <w:t>Moderate-High</w:t>
+            </w:r>
+          </w:p>
+        </w:tc>
+      </w:tr>
+      <w:tr>
+        <w:trPr>
+          <w:trHeight w:val="1298"/>
+        </w:trPr>
+        <w:tc>
+          <w:tcPr>
+            <w:cnfStyle w:val="001000000000" w:firstRow="0" w:lastRow="0" w:firstColumn="1" w:lastColumn="0" w:oddVBand="0" w:evenVBand="0" w:oddHBand="0" w:evenHBand="0" w:firstRowFirstColumn="0" w:firstRowLastColumn="0" w:lastRowFirstColumn="0" w:lastRowLastColumn="0"/>
+            <w:tcW w:w="909" w:type="dxa"/>
+            <w:textDirection w:val="btLr"/>
+          </w:tcPr>
+          <w:p>
+            <w:pPr>
+              <w:ind w:left="113" w:right="113"/>
+            </w:pPr>
+            <w:r>
+              <w:t>SHA</w:t>
+            </w:r>
+          </w:p>
+        </w:tc>
+        <w:tc>
+          <w:tcPr>
+            <w:tcW w:w="909" w:type="dxa"/>
+            <w:textDirection w:val="btLr"/>
+          </w:tcPr>
+          <w:p>
+            <w:pPr>
+              <w:ind w:left="113" w:right="113"/>
+              <w:cnfStyle w:val="000000000000" w:firstRow="0" w:lastRow="0" w:firstColumn="0" w:lastColumn="0" w:oddVBand="0" w:evenVBand="0" w:oddHBand="0" w:evenHBand="0" w:firstRowFirstColumn="0" w:firstRowLastColumn="0" w:lastRowFirstColumn="0" w:lastRowLastColumn="0"/>
+            </w:pPr>
+            <w:r>
+              <w:t>Hash Function</w:t>
+            </w:r>
+          </w:p>
+        </w:tc>
+        <w:tc>
+          <w:tcPr>
+            <w:tcW w:w="909" w:type="dxa"/>
+            <w:textDirection w:val="btLr"/>
+          </w:tcPr>
+          <w:p>
+            <w:pPr>
+              <w:ind w:left="113" w:right="113"/>
+              <w:cnfStyle w:val="000000000000" w:firstRow="0" w:lastRow="0" w:firstColumn="0" w:lastColumn="0" w:oddVBand="0" w:evenVBand="0" w:oddHBand="0" w:evenHBand="0" w:firstRowFirstColumn="0" w:firstRowLastColumn="0" w:lastRowFirstColumn="0" w:lastRowLastColumn="0"/>
+            </w:pPr>
+            <w:r>
+              <w:t>N/A</w:t>
+            </w:r>
+          </w:p>
+        </w:tc>
+        <w:tc>
+          <w:tcPr>
+            <w:tcW w:w="909" w:type="dxa"/>
+            <w:textDirection w:val="btLr"/>
+          </w:tcPr>
+          <w:p>
+            <w:pPr>
+              <w:ind w:left="113" w:right="113"/>
+              <w:cnfStyle w:val="000000000000" w:firstRow="0" w:lastRow="0" w:firstColumn="0" w:lastColumn="0" w:oddVBand="0" w:evenVBand="0" w:oddHBand="0" w:evenHBand="0" w:firstRowFirstColumn="0" w:firstRowLastColumn="0" w:lastRowFirstColumn="0" w:lastRowLastColumn="0"/>
+            </w:pPr>
+            <w:r>
+              <w:t>512 (SHA-256)</w:t>
+            </w:r>
+          </w:p>
+        </w:tc>
+        <w:tc>
+          <w:tcPr>
+            <w:tcW w:w="909" w:type="dxa"/>
+            <w:textDirection w:val="btLr"/>
+          </w:tcPr>
+          <w:p>
+            <w:pPr>
+              <w:ind w:left="113" w:right="113"/>
+              <w:cnfStyle w:val="000000000000" w:firstRow="0" w:lastRow="0" w:firstColumn="0" w:lastColumn="0" w:oddVBand="0" w:evenVBand="0" w:oddHBand="0" w:evenHBand="0" w:firstRowFirstColumn="0" w:firstRowLastColumn="0" w:lastRowFirstColumn="0" w:lastRowLastColumn="0"/>
+            </w:pPr>
+            <w:r>
+              <w:t>N/A</w:t>
+            </w:r>
+          </w:p>
+        </w:tc>
+        <w:tc>
+          <w:tcPr>
+            <w:tcW w:w="909" w:type="dxa"/>
+            <w:textDirection w:val="btLr"/>
+          </w:tcPr>
+          <w:p>
+            <w:pPr>
+              <w:ind w:left="113" w:right="113"/>
+              <w:cnfStyle w:val="000000000000" w:firstRow="0" w:lastRow="0" w:firstColumn="0" w:lastColumn="0" w:oddVBand="0" w:evenVBand="0" w:oddHBand="0" w:evenHBand="0" w:firstRowFirstColumn="0" w:firstRowLastColumn="0" w:lastRowFirstColumn="0" w:lastRowLastColumn="0"/>
+            </w:pPr>
+            <w:r>
+              <w:t>High</w:t>
+            </w:r>
+          </w:p>
+        </w:tc>
+        <w:tc>
+          <w:tcPr>
+            <w:tcW w:w="909" w:type="dxa"/>
+            <w:textDirection w:val="btLr"/>
+          </w:tcPr>
+          <w:p>
+            <w:pPr>
+              <w:ind w:left="113" w:right="113"/>
+              <w:cnfStyle w:val="000000000000" w:firstRow="0" w:lastRow="0" w:firstColumn="0" w:lastColumn="0" w:oddVBand="0" w:evenVBand="0" w:oddHBand="0" w:evenHBand="0" w:firstRowFirstColumn="0" w:firstRowLastColumn="0" w:lastRowFirstColumn="0" w:lastRowLastColumn="0"/>
+            </w:pPr>
+            <w:r>
+              <w:t>Varies</w:t>
+            </w:r>
+          </w:p>
+        </w:tc>
+        <w:tc>
+          <w:tcPr>
+            <w:tcW w:w="909" w:type="dxa"/>
+            <w:textDirection w:val="btLr"/>
+          </w:tcPr>
+          <w:p>
+            <w:pPr>
+              <w:ind w:left="113" w:right="113"/>
+              <w:cnfStyle w:val="000000000000" w:firstRow="0" w:lastRow="0" w:firstColumn="0" w:lastColumn="0" w:oddVBand="0" w:evenVBand="0" w:oddHBand="0" w:evenHBand="0" w:firstRowFirstColumn="0" w:firstRowLastColumn="0" w:lastRowFirstColumn="0" w:lastRowLastColumn="0"/>
+            </w:pPr>
+            <w:r>
+              <w:t>High</w:t>
+            </w:r>
+          </w:p>
+        </w:tc>
+        <w:tc>
+          <w:tcPr>
+            <w:tcW w:w="909" w:type="dxa"/>
+            <w:textDirection w:val="btLr"/>
+          </w:tcPr>
+          <w:p>
+            <w:pPr>
+              <w:ind w:left="113" w:right="113"/>
+              <w:cnfStyle w:val="000000000000" w:firstRow="0" w:lastRow="0" w:firstColumn="0" w:lastColumn="0" w:oddVBand="0" w:evenVBand="0" w:oddHBand="0" w:evenHBand="0" w:firstRowFirstColumn="0" w:firstRowLastColumn="0" w:lastRowFirstColumn="0" w:lastRowLastColumn="0"/>
+            </w:pPr>
+            <w:r>
+              <w:t>High</w:t>
+            </w:r>
+          </w:p>
+        </w:tc>
+        <w:tc>
+          <w:tcPr>
+            <w:tcW w:w="909" w:type="dxa"/>
+            <w:textDirection w:val="btLr"/>
+          </w:tcPr>
+          <w:p>
+            <w:pPr>
+              <w:ind w:left="113" w:right="113"/>
+              <w:cnfStyle w:val="000000000000" w:firstRow="0" w:lastRow="0" w:firstColumn="0" w:lastColumn="0" w:oddVBand="0" w:evenVBand="0" w:oddHBand="0" w:evenHBand="0" w:firstRowFirstColumn="0" w:firstRowLastColumn="0" w:lastRowFirstColumn="0" w:lastRowLastColumn="0"/>
+            </w:pPr>
+            <w:r>
+              <w:t>Collision (SHA-1)</w:t>
+            </w:r>
+          </w:p>
+        </w:tc>
+        <w:tc>
+          <w:tcPr>
+            <w:tcW w:w="909" w:type="dxa"/>
+            <w:textDirection w:val="btLr"/>
+          </w:tcPr>
+          <w:p>
+            <w:pPr>
+              <w:ind w:left="113" w:right="113"/>
+              <w:cnfStyle w:val="000000000000" w:firstRow="0" w:lastRow="0" w:firstColumn="0" w:lastColumn="0" w:oddVBand="0" w:evenVBand="0" w:oddHBand="0" w:evenHBand="0" w:firstRowFirstColumn="0" w:firstRowLastColumn="0" w:lastRowFirstColumn="0" w:lastRowLastColumn="0"/>
+            </w:pPr>
+            <w:r>
+              <w:t>High (SHA-256/SHA-3)</w:t>
+            </w:r>
+          </w:p>
+        </w:tc>
+      </w:tr>
+      <w:tr>
+        <w:trPr>
+          <w:trHeight w:val="1298"/>
+        </w:trPr>
+        <w:tc>
+          <w:tcPr>
+            <w:cnfStyle w:val="001000000000" w:firstRow="0" w:lastRow="0" w:firstColumn="1" w:lastColumn="0" w:oddVBand="0" w:evenVBand="0" w:oddHBand="0" w:evenHBand="0" w:firstRowFirstColumn="0" w:firstRowLastColumn="0" w:lastRowFirstColumn="0" w:lastRowLastColumn="0"/>
+            <w:tcW w:w="909" w:type="dxa"/>
+            <w:textDirection w:val="btLr"/>
+          </w:tcPr>
+          <w:p>
+            <w:pPr>
+              <w:ind w:left="113" w:right="113"/>
+            </w:pPr>
+            <w:r>
+              <w:t>Blowfish</w:t>
+            </w:r>
+          </w:p>
+        </w:tc>
+        <w:tc>
+          <w:tcPr>
+            <w:tcW w:w="909" w:type="dxa"/>
+            <w:textDirection w:val="btLr"/>
+          </w:tcPr>
+          <w:p>
+            <w:pPr>
+              <w:ind w:left="113" w:right="113"/>
+              <w:cnfStyle w:val="000000000000" w:firstRow="0" w:lastRow="0" w:firstColumn="0" w:lastColumn="0" w:oddVBand="0" w:evenVBand="0" w:oddHBand="0" w:evenHBand="0" w:firstRowFirstColumn="0" w:firstRowLastColumn="0" w:lastRowFirstColumn="0" w:lastRowLastColumn="0"/>
+            </w:pPr>
+            <w:r>
+              <w:t>Symmetric</w:t>
+            </w:r>
+          </w:p>
+        </w:tc>
+        <w:tc>
+          <w:tcPr>
+            <w:tcW w:w="909" w:type="dxa"/>
+            <w:textDirection w:val="btLr"/>
+          </w:tcPr>
+          <w:p>
+            <w:pPr>
+              <w:ind w:left="113" w:right="113"/>
+              <w:cnfStyle w:val="000000000000" w:firstRow="0" w:lastRow="0" w:firstColumn="0" w:lastColumn="0" w:oddVBand="0" w:evenVBand="0" w:oddHBand="0" w:evenHBand="0" w:firstRowFirstColumn="0" w:firstRowLastColumn="0" w:lastRowFirstColumn="0" w:lastRowLastColumn="0"/>
+            </w:pPr>
+            <w:r>
+              <w:t>32-448</w:t>
+            </w:r>
+          </w:p>
+        </w:tc>
+        <w:tc>
+          <w:tcPr>
+            <w:tcW w:w="909" w:type="dxa"/>
+            <w:textDirection w:val="btLr"/>
+          </w:tcPr>
+          <w:p>
+            <w:pPr>
+              <w:ind w:left="113" w:right="113"/>
+              <w:cnfStyle w:val="000000000000" w:firstRow="0" w:lastRow="0" w:firstColumn="0" w:lastColumn="0" w:oddVBand="0" w:evenVBand="0" w:oddHBand="0" w:evenHBand="0" w:firstRowFirstColumn="0" w:firstRowLastColumn="0" w:lastRowFirstColumn="0" w:lastRowLastColumn="0"/>
+            </w:pPr>
+            <w:r>
+              <w:t>64</w:t>
+            </w:r>
+          </w:p>
+        </w:tc>
+        <w:tc>
+          <w:tcPr>
+            <w:tcW w:w="909" w:type="dxa"/>
+            <w:textDirection w:val="btLr"/>
+          </w:tcPr>
+          <w:p>
+            <w:pPr>
+              <w:ind w:left="113" w:right="113"/>
+              <w:cnfStyle w:val="000000000000" w:firstRow="0" w:lastRow="0" w:firstColumn="0" w:lastColumn="0" w:oddVBand="0" w:evenVBand="0" w:oddHBand="0" w:evenHBand="0" w:firstRowFirstColumn="0" w:firstRowLastColumn="0" w:lastRowFirstColumn="0" w:lastRowLastColumn="0"/>
+            </w:pPr>
+            <w:r>
+              <w:t>16</w:t>
+            </w:r>
+          </w:p>
+        </w:tc>
+        <w:tc>
+          <w:tcPr>
+            <w:tcW w:w="909" w:type="dxa"/>
+            <w:textDirection w:val="btLr"/>
+          </w:tcPr>
+          <w:p>
+            <w:pPr>
+              <w:ind w:left="113" w:right="113"/>
+              <w:cnfStyle w:val="000000000000" w:firstRow="0" w:lastRow="0" w:firstColumn="0" w:lastColumn="0" w:oddVBand="0" w:evenVBand="0" w:oddHBand="0" w:evenHBand="0" w:firstRowFirstColumn="0" w:firstRowLastColumn="0" w:lastRowFirstColumn="0" w:lastRowLastColumn="0"/>
+            </w:pPr>
+            <w:r>
+              <w:t>Moderate</w:t>
+            </w:r>
+          </w:p>
+        </w:tc>
+        <w:tc>
+          <w:tcPr>
+            <w:tcW w:w="909" w:type="dxa"/>
+            <w:textDirection w:val="btLr"/>
+          </w:tcPr>
+          <w:p>
+            <w:pPr>
+              <w:ind w:left="113" w:right="113"/>
+              <w:cnfStyle w:val="000000000000" w:firstRow="0" w:lastRow="0" w:firstColumn="0" w:lastColumn="0" w:oddVBand="0" w:evenVBand="0" w:oddHBand="0" w:evenHBand="0" w:firstRowFirstColumn="0" w:firstRowLastColumn="0" w:lastRowFirstColumn="0" w:lastRowLastColumn="0"/>
+            </w:pPr>
+            <w:r>
+              <w:t>Varies</w:t>
+            </w:r>
+          </w:p>
+        </w:tc>
+        <w:tc>
+          <w:tcPr>
+            <w:tcW w:w="909" w:type="dxa"/>
+            <w:textDirection w:val="btLr"/>
+          </w:tcPr>
+          <w:p>
+            <w:pPr>
+              <w:ind w:left="113" w:right="113"/>
+              <w:cnfStyle w:val="000000000000" w:firstRow="0" w:lastRow="0" w:firstColumn="0" w:lastColumn="0" w:oddVBand="0" w:evenVBand="0" w:oddHBand="0" w:evenHBand="0" w:firstRowFirstColumn="0" w:firstRowLastColumn="0" w:lastRowFirstColumn="0" w:lastRowLastColumn="0"/>
+            </w:pPr>
+            <w:r>
+              <w:t>Moderate</w:t>
+            </w:r>
+          </w:p>
+        </w:tc>
+        <w:tc>
+          <w:tcPr>
+            <w:tcW w:w="909" w:type="dxa"/>
+            <w:textDirection w:val="btLr"/>
+          </w:tcPr>
+          <w:p>
+            <w:pPr>
+              <w:ind w:left="113" w:right="113"/>
+              <w:cnfStyle w:val="000000000000" w:firstRow="0" w:lastRow="0" w:firstColumn="0" w:lastColumn="0" w:oddVBand="0" w:evenVBand="0" w:oddHBand="0" w:evenHBand="0" w:firstRowFirstColumn="0" w:firstRowLastColumn="0" w:lastRowFirstColumn="0" w:lastRowLastColumn="0"/>
+            </w:pPr>
+            <w:r>
+              <w:t>Moderate</w:t>
+            </w:r>
+          </w:p>
+        </w:tc>
+        <w:tc>
+          <w:tcPr>
+            <w:tcW w:w="909" w:type="dxa"/>
+            <w:textDirection w:val="btLr"/>
+          </w:tcPr>
+          <w:p>
+            <w:pPr>
+              <w:ind w:left="113" w:right="113"/>
+              <w:cnfStyle w:val="000000000000" w:firstRow="0" w:lastRow="0" w:firstColumn="0" w:lastColumn="0" w:oddVBand="0" w:evenVBand="0" w:oddHBand="0" w:evenHBand="0" w:firstRowFirstColumn="0" w:firstRowLastColumn="0" w:lastRowFirstColumn="0" w:lastRowLastColumn="0"/>
+            </w:pPr>
+            <w:r>
+              <w:t>Weak keys</w:t>
+            </w:r>
+          </w:p>
+        </w:tc>
+        <w:tc>
+          <w:tcPr>
+            <w:tcW w:w="909" w:type="dxa"/>
+            <w:textDirection w:val="btLr"/>
+          </w:tcPr>
+          <w:p>
+            <w:pPr>
+              <w:ind w:left="113" w:right="113"/>
+              <w:cnfStyle w:val="000000000000" w:firstRow="0" w:lastRow="0" w:firstColumn="0" w:lastColumn="0" w:oddVBand="0" w:evenVBand="0" w:oddHBand="0" w:evenHBand="0" w:firstRowFirstColumn="0" w:firstRowLastColumn="0" w:lastRowFirstColumn="0" w:lastRowLastColumn="0"/>
+            </w:pPr>
+            <w:r>
+              <w:t>Moderate</w:t>
+            </w:r>
+          </w:p>
+        </w:tc>
+      </w:tr>
+      <w:tr>
+        <w:trPr>
+          <w:trHeight w:val="1298"/>
+        </w:trPr>
+        <w:tc>
+          <w:tcPr>
+            <w:cnfStyle w:val="001000000000" w:firstRow="0" w:lastRow="0" w:firstColumn="1" w:lastColumn="0" w:oddVBand="0" w:evenVBand="0" w:oddHBand="0" w:evenHBand="0" w:firstRowFirstColumn="0" w:firstRowLastColumn="0" w:lastRowFirstColumn="0" w:lastRowLastColumn="0"/>
+            <w:tcW w:w="909" w:type="dxa"/>
+            <w:textDirection w:val="btLr"/>
+          </w:tcPr>
+          <w:p>
+            <w:pPr>
+              <w:ind w:left="113" w:right="113"/>
+            </w:pPr>
+            <w:r>
+              <w:t>ECC</w:t>
+            </w:r>
+          </w:p>
+        </w:tc>
+        <w:tc>
+          <w:tcPr>
+            <w:tcW w:w="909" w:type="dxa"/>
+            <w:textDirection w:val="btLr"/>
+          </w:tcPr>
+          <w:p>
+            <w:pPr>
+              <w:ind w:left="113" w:right="113"/>
+              <w:cnfStyle w:val="000000000000" w:firstRow="0" w:lastRow="0" w:firstColumn="0" w:lastColumn="0" w:oddVBand="0" w:evenVBand="0" w:oddHBand="0" w:evenHBand="0" w:firstRowFirstColumn="0" w:firstRowLastColumn="0" w:lastRowFirstColumn="0" w:lastRowLastColumn="0"/>
+            </w:pPr>
+            <w:r>
+              <w:t>Asymmetric</w:t>
+            </w:r>
+          </w:p>
+        </w:tc>
+        <w:tc>
+          <w:tcPr>
+            <w:tcW w:w="909" w:type="dxa"/>
+            <w:textDirection w:val="btLr"/>
+          </w:tcPr>
+          <w:p>
+            <w:pPr>
+              <w:ind w:left="113" w:right="113"/>
+              <w:cnfStyle w:val="000000000000" w:firstRow="0" w:lastRow="0" w:firstColumn="0" w:lastColumn="0" w:oddVBand="0" w:evenVBand="0" w:oddHBand="0" w:evenHBand="0" w:firstRowFirstColumn="0" w:firstRowLastColumn="0" w:lastRowFirstColumn="0" w:lastRowLastColumn="0"/>
+            </w:pPr>
+            <w:r>
+              <w:t>160-521</w:t>
+            </w:r>
+          </w:p>
+        </w:tc>
+        <w:tc>
+          <w:tcPr>
+            <w:tcW w:w="909" w:type="dxa"/>
+            <w:textDirection w:val="btLr"/>
+          </w:tcPr>
+          <w:p>
+            <w:pPr>
+              <w:ind w:left="113" w:right="113"/>
+              <w:cnfStyle w:val="000000000000" w:firstRow="0" w:lastRow="0" w:firstColumn="0" w:lastColumn="0" w:oddVBand="0" w:evenVBand="0" w:oddHBand="0" w:evenHBand="0" w:firstRowFirstColumn="0" w:firstRowLastColumn="0" w:lastRowFirstColumn="0" w:lastRowLastColumn="0"/>
+            </w:pPr>
+            <w:r>
+              <w:t>N/A</w:t>
+            </w:r>
+          </w:p>
+        </w:tc>
+        <w:tc>
+          <w:tcPr>
+            <w:tcW w:w="909" w:type="dxa"/>
+            <w:textDirection w:val="btLr"/>
+          </w:tcPr>
+          <w:p>
+            <w:pPr>
+              <w:ind w:left="113" w:right="113"/>
+              <w:cnfStyle w:val="000000000000" w:firstRow="0" w:lastRow="0" w:firstColumn="0" w:lastColumn="0" w:oddVBand="0" w:evenVBand="0" w:oddHBand="0" w:evenHBand="0" w:firstRowFirstColumn="0" w:firstRowLastColumn="0" w:lastRowFirstColumn="0" w:lastRowLastColumn="0"/>
+            </w:pPr>
+            <w:r>
+              <w:t>N/A</w:t>
+            </w:r>
+          </w:p>
+        </w:tc>
+        <w:tc>
+          <w:tcPr>
+            <w:tcW w:w="909" w:type="dxa"/>
+            <w:textDirection w:val="btLr"/>
+          </w:tcPr>
+          <w:p>
+            <w:pPr>
+              <w:ind w:left="113" w:right="113"/>
+              <w:cnfStyle w:val="000000000000" w:firstRow="0" w:lastRow="0" w:firstColumn="0" w:lastColumn="0" w:oddVBand="0" w:evenVBand="0" w:oddHBand="0" w:evenHBand="0" w:firstRowFirstColumn="0" w:firstRowLastColumn="0" w:lastRowFirstColumn="0" w:lastRowLastColumn="0"/>
+            </w:pPr>
+            <w:r>
+              <w:t>High</w:t>
+            </w:r>
+          </w:p>
+        </w:tc>
+        <w:tc>
+          <w:tcPr>
+            <w:tcW w:w="909" w:type="dxa"/>
+            <w:textDirection w:val="btLr"/>
+          </w:tcPr>
+          <w:p>
+            <w:pPr>
+              <w:ind w:left="113" w:right="113"/>
+              <w:cnfStyle w:val="000000000000" w:firstRow="0" w:lastRow="0" w:firstColumn="0" w:lastColumn="0" w:oddVBand="0" w:evenVBand="0" w:oddHBand="0" w:evenHBand="0" w:firstRowFirstColumn="0" w:firstRowLastColumn="0" w:lastRowFirstColumn="0" w:lastRowLastColumn="0"/>
+            </w:pPr>
+            <w:r>
+              <w:t>Moderate</w:t>
+            </w:r>
+          </w:p>
+        </w:tc>
+        <w:tc>
+          <w:tcPr>
+            <w:tcW w:w="909" w:type="dxa"/>
+            <w:textDirection w:val="btLr"/>
+          </w:tcPr>
+          <w:p>
+            <w:pPr>
+              <w:ind w:left="113" w:right="113"/>
+              <w:cnfStyle w:val="000000000000" w:firstRow="0" w:lastRow="0" w:firstColumn="0" w:lastColumn="0" w:oddVBand="0" w:evenVBand="0" w:oddHBand="0" w:evenHBand="0" w:firstRowFirstColumn="0" w:firstRowLastColumn="0" w:lastRowFirstColumn="0" w:lastRowLastColumn="0"/>
+            </w:pPr>
+            <w:r>
+              <w:t>Moderate</w:t>
+            </w:r>
+          </w:p>
+        </w:tc>
+        <w:tc>
+          <w:tcPr>
+            <w:tcW w:w="909" w:type="dxa"/>
+            <w:textDirection w:val="btLr"/>
+          </w:tcPr>
+          <w:p>
+            <w:pPr>
+              <w:ind w:left="113" w:right="113"/>
+              <w:cnfStyle w:val="000000000000" w:firstRow="0" w:lastRow="0" w:firstColumn="0" w:lastColumn="0" w:oddVBand="0" w:evenVBand="0" w:oddHBand="0" w:evenHBand="0" w:firstRowFirstColumn="0" w:firstRowLastColumn="0" w:lastRowFirstColumn="0" w:lastRowLastColumn="0"/>
+            </w:pPr>
+            <w:r>
+              <w:t>Moderate</w:t>
+            </w:r>
+          </w:p>
+        </w:tc>
+        <w:tc>
+          <w:tcPr>
+            <w:tcW w:w="909" w:type="dxa"/>
+            <w:textDirection w:val="btLr"/>
+          </w:tcPr>
+          <w:p>
+            <w:pPr>
+              <w:ind w:left="113" w:right="113"/>
+              <w:cnfStyle w:val="000000000000" w:firstRow="0" w:lastRow="0" w:firstColumn="0" w:lastColumn="0" w:oddVBand="0" w:evenVBand="0" w:oddHBand="0" w:evenHBand="0" w:firstRowFirstColumn="0" w:firstRowLastColumn="0" w:lastRowFirstColumn="0" w:lastRowLastColumn="0"/>
+            </w:pPr>
+            <w:r>
+              <w:t>Small Subgroup Attack</w:t>
+            </w:r>
+          </w:p>
+        </w:tc>
+        <w:tc>
+          <w:tcPr>
+            <w:tcW w:w="909" w:type="dxa"/>
+            <w:textDirection w:val="btLr"/>
+          </w:tcPr>
+          <w:p>
+            <w:pPr>
+              <w:ind w:left="113" w:right="113"/>
+              <w:cnfStyle w:val="000000000000" w:firstRow="0" w:lastRow="0" w:firstColumn="0" w:lastColumn="0" w:oddVBand="0" w:evenVBand="0" w:oddHBand="0" w:evenHBand="0" w:firstRowFirstColumn="0" w:firstRowLastColumn="0" w:lastRowFirstColumn="0" w:lastRowLastColumn="0"/>
+            </w:pPr>
+            <w:r>
+              <w:t>High</w:t>
+            </w:r>
+          </w:p>
+        </w:tc>
+      </w:tr>
+      <w:tr>
+        <w:trPr>
+          <w:trHeight w:val="1298"/>
+        </w:trPr>
+        <w:tc>
+          <w:tcPr>
+            <w:cnfStyle w:val="001000000000" w:firstRow="0" w:lastRow="0" w:firstColumn="1" w:lastColumn="0" w:oddVBand="0" w:evenVBand="0" w:oddHBand="0" w:evenHBand="0" w:firstRowFirstColumn="0" w:firstRowLastColumn="0" w:lastRowFirstColumn="0" w:lastRowLastColumn="0"/>
+            <w:tcW w:w="909" w:type="dxa"/>
+            <w:textDirection w:val="btLr"/>
+          </w:tcPr>
+          <w:p>
+            <w:pPr>
+              <w:ind w:left="113" w:right="113"/>
+            </w:pPr>
+            <w:proofErr w:type="spellStart"/>
+            <w:r>
+              <w:t>Twofish</w:t>
+            </w:r>
+            <w:proofErr w:type="spellEnd"/>
+          </w:p>
+        </w:tc>
+        <w:tc>
+          <w:tcPr>
+            <w:tcW w:w="909" w:type="dxa"/>
+            <w:textDirection w:val="btLr"/>
+          </w:tcPr>
+          <w:p>
+            <w:pPr>
+              <w:ind w:left="113" w:right="113"/>
+              <w:cnfStyle w:val="000000000000" w:firstRow="0" w:lastRow="0" w:firstColumn="0" w:lastColumn="0" w:oddVBand="0" w:evenVBand="0" w:oddHBand="0" w:evenHBand="0" w:firstRowFirstColumn="0" w:firstRowLastColumn="0" w:lastRowFirstColumn="0" w:lastRowLastColumn="0"/>
+            </w:pPr>
+            <w:r>
+              <w:t>Symmetric</w:t>
+            </w:r>
+          </w:p>
+        </w:tc>
+        <w:tc>
+          <w:tcPr>
+            <w:tcW w:w="909" w:type="dxa"/>
+            <w:textDirection w:val="btLr"/>
+          </w:tcPr>
+          <w:p>
+            <w:pPr>
+              <w:ind w:left="113" w:right="113"/>
+              <w:cnfStyle w:val="000000000000" w:firstRow="0" w:lastRow="0" w:firstColumn="0" w:lastColumn="0" w:oddVBand="0" w:evenVBand="0" w:oddHBand="0" w:evenHBand="0" w:firstRowFirstColumn="0" w:firstRowLastColumn="0" w:lastRowFirstColumn="0" w:lastRowLastColumn="0"/>
+            </w:pPr>
+            <w:r>
+              <w:t>128, 192, 256</w:t>
+            </w:r>
+          </w:p>
+        </w:tc>
+        <w:tc>
+          <w:tcPr>
+            <w:tcW w:w="909" w:type="dxa"/>
+            <w:textDirection w:val="btLr"/>
+          </w:tcPr>
+          <w:p>
+            <w:pPr>
+              <w:ind w:left="113" w:right="113"/>
+              <w:cnfStyle w:val="000000000000" w:firstRow="0" w:lastRow="0" w:firstColumn="0" w:lastColumn="0" w:oddVBand="0" w:evenVBand="0" w:oddHBand="0" w:evenHBand="0" w:firstRowFirstColumn="0" w:firstRowLastColumn="0" w:lastRowFirstColumn="0" w:lastRowLastColumn="0"/>
+            </w:pPr>
+            <w:r>
+              <w:t>128</w:t>
+            </w:r>
+          </w:p>
+        </w:tc>
+        <w:tc>
+          <w:tcPr>
+            <w:tcW w:w="909" w:type="dxa"/>
+            <w:textDirection w:val="btLr"/>
+          </w:tcPr>
+          <w:p>
+            <w:pPr>
+              <w:ind w:left="113" w:right="113"/>
+              <w:cnfStyle w:val="000000000000" w:firstRow="0" w:lastRow="0" w:firstColumn="0" w:lastColumn="0" w:oddVBand="0" w:evenVBand="0" w:oddHBand="0" w:evenHBand="0" w:firstRowFirstColumn="0" w:firstRowLastColumn="0" w:lastRowFirstColumn="0" w:lastRowLastColumn="0"/>
+            </w:pPr>
+            <w:r>
+              <w:t>16</w:t>
+            </w:r>
+          </w:p>
+        </w:tc>
+        <w:tc>
+          <w:tcPr>
+            <w:tcW w:w="909" w:type="dxa"/>
+            <w:textDirection w:val="btLr"/>
+          </w:tcPr>
+          <w:p>
+            <w:pPr>
+              <w:ind w:left="113" w:right="113"/>
+              <w:cnfStyle w:val="000000000000" w:firstRow="0" w:lastRow="0" w:firstColumn="0" w:lastColumn="0" w:oddVBand="0" w:evenVBand="0" w:oddHBand="0" w:evenHBand="0" w:firstRowFirstColumn="0" w:firstRowLastColumn="0" w:lastRowFirstColumn="0" w:lastRowLastColumn="0"/>
+            </w:pPr>
+            <w:r>
+              <w:t>High</w:t>
+            </w:r>
+          </w:p>
+        </w:tc>
+        <w:tc>
+          <w:tcPr>
+            <w:tcW w:w="909" w:type="dxa"/>
+            <w:textDirection w:val="btLr"/>
+          </w:tcPr>
+          <w:p>
+            <w:pPr>
+              <w:ind w:left="113" w:right="113"/>
+              <w:cnfStyle w:val="000000000000" w:firstRow="0" w:lastRow="0" w:firstColumn="0" w:lastColumn="0" w:oddVBand="0" w:evenVBand="0" w:oddHBand="0" w:evenHBand="0" w:firstRowFirstColumn="0" w:firstRowLastColumn="0" w:lastRowFirstColumn="0" w:lastRowLastColumn="0"/>
+            </w:pPr>
+            <w:r>
+              <w:t>Varies</w:t>
+            </w:r>
+          </w:p>
+        </w:tc>
+        <w:tc>
+          <w:tcPr>
+            <w:tcW w:w="909" w:type="dxa"/>
+            <w:textDirection w:val="btLr"/>
+          </w:tcPr>
+          <w:p>
+            <w:pPr>
+              <w:ind w:left="113" w:right="113"/>
+              <w:cnfStyle w:val="000000000000" w:firstRow="0" w:lastRow="0" w:firstColumn="0" w:lastColumn="0" w:oddVBand="0" w:evenVBand="0" w:oddHBand="0" w:evenHBand="0" w:firstRowFirstColumn="0" w:firstRowLastColumn="0" w:lastRowFirstColumn="0" w:lastRowLastColumn="0"/>
+            </w:pPr>
+            <w:r>
+              <w:t>High</w:t>
+            </w:r>
+          </w:p>
+        </w:tc>
+        <w:tc>
+          <w:tcPr>
+            <w:tcW w:w="909" w:type="dxa"/>
+            <w:textDirection w:val="btLr"/>
+          </w:tcPr>
+          <w:p>
+            <w:pPr>
+              <w:ind w:left="113" w:right="113"/>
+              <w:cnfStyle w:val="000000000000" w:firstRow="0" w:lastRow="0" w:firstColumn="0" w:lastColumn="0" w:oddVBand="0" w:evenVBand="0" w:oddHBand="0" w:evenHBand="0" w:firstRowFirstColumn="0" w:firstRowLastColumn="0" w:lastRowFirstColumn="0" w:lastRowLastColumn="0"/>
+            </w:pPr>
+            <w:r>
+              <w:t>Moderate</w:t>
+            </w:r>
+          </w:p>
+        </w:tc>
+        <w:tc>
+          <w:tcPr>
+            <w:tcW w:w="909" w:type="dxa"/>
+            <w:textDirection w:val="btLr"/>
+          </w:tcPr>
+          <w:p>
+            <w:pPr>
+              <w:ind w:left="113" w:right="113"/>
+              <w:cnfStyle w:val="000000000000" w:firstRow="0" w:lastRow="0" w:firstColumn="0" w:lastColumn="0" w:oddVBand="0" w:evenVBand="0" w:oddHBand="0" w:evenHBand="0" w:firstRowFirstColumn="0" w:firstRowLastColumn="0" w:lastRowFirstColumn="0" w:lastRowLastColumn="0"/>
+            </w:pPr>
+            <w:r>
+              <w:t>N/A</w:t>
+            </w:r>
+          </w:p>
+        </w:tc>
+        <w:tc>
+          <w:tcPr>
+            <w:tcW w:w="909" w:type="dxa"/>
+            <w:textDirection w:val="btLr"/>
+          </w:tcPr>
+          <w:p>
+            <w:pPr>
+              <w:ind w:left="113" w:right="113"/>
+              <w:cnfStyle w:val="000000000000" w:firstRow="0" w:lastRow="0" w:firstColumn="0" w:lastColumn="0" w:oddVBand="0" w:evenVBand="0" w:oddHBand="0" w:evenHBand="0" w:firstRowFirstColumn="0" w:firstRowLastColumn="0" w:lastRowFirstColumn="0" w:lastRowLastColumn="0"/>
+            </w:pPr>
+            <w:r>
+              <w:t>High</w:t>
+            </w:r>
+          </w:p>
+        </w:tc>
+      </w:tr>
+      <w:tr>
+        <w:trPr>
+          <w:trHeight w:val="1298"/>
+        </w:trPr>
+        <w:tc>
+          <w:tcPr>
+            <w:cnfStyle w:val="001000000000" w:firstRow="0" w:lastRow="0" w:firstColumn="1" w:lastColumn="0" w:oddVBand="0" w:evenVBand="0" w:oddHBand="0" w:evenHBand="0" w:firstRowFirstColumn="0" w:firstRowLastColumn="0" w:lastRowFirstColumn="0" w:lastRowLastColumn="0"/>
+            <w:tcW w:w="909" w:type="dxa"/>
+            <w:textDirection w:val="btLr"/>
+          </w:tcPr>
+          <w:p>
+            <w:pPr>
+              <w:ind w:left="113" w:right="113"/>
+            </w:pPr>
+            <w:r>
+              <w:t>MD5</w:t>
+            </w:r>
+          </w:p>
+        </w:tc>
+        <w:tc>
+          <w:tcPr>
+            <w:tcW w:w="909" w:type="dxa"/>
+            <w:textDirection w:val="btLr"/>
+          </w:tcPr>
+          <w:p>
+            <w:pPr>
+              <w:ind w:left="113" w:right="113"/>
+              <w:cnfStyle w:val="000000000000" w:firstRow="0" w:lastRow="0" w:firstColumn="0" w:lastColumn="0" w:oddVBand="0" w:evenVBand="0" w:oddHBand="0" w:evenHBand="0" w:firstRowFirstColumn="0" w:firstRowLastColumn="0" w:lastRowFirstColumn="0" w:lastRowLastColumn="0"/>
+            </w:pPr>
+            <w:r>
+              <w:t>Hash Function</w:t>
+            </w:r>
+          </w:p>
+        </w:tc>
+        <w:tc>
+          <w:tcPr>
+            <w:tcW w:w="909" w:type="dxa"/>
+            <w:textDirection w:val="btLr"/>
+          </w:tcPr>
+          <w:p>
+            <w:pPr>
+              <w:ind w:left="113" w:right="113"/>
+              <w:cnfStyle w:val="000000000000" w:firstRow="0" w:lastRow="0" w:firstColumn="0" w:lastColumn="0" w:oddVBand="0" w:evenVBand="0" w:oddHBand="0" w:evenHBand="0" w:firstRowFirstColumn="0" w:firstRowLastColumn="0" w:lastRowFirstColumn="0" w:lastRowLastColumn="0"/>
+            </w:pPr>
+            <w:r>
+              <w:t>N/A</w:t>
+            </w:r>
+          </w:p>
+        </w:tc>
+        <w:tc>
+          <w:tcPr>
+            <w:tcW w:w="909" w:type="dxa"/>
+            <w:textDirection w:val="btLr"/>
+          </w:tcPr>
+          <w:p>
+            <w:pPr>
+              <w:ind w:left="113" w:right="113"/>
+              <w:cnfStyle w:val="000000000000" w:firstRow="0" w:lastRow="0" w:firstColumn="0" w:lastColumn="0" w:oddVBand="0" w:evenVBand="0" w:oddHBand="0" w:evenHBand="0" w:firstRowFirstColumn="0" w:firstRowLastColumn="0" w:lastRowFirstColumn="0" w:lastRowLastColumn="0"/>
+            </w:pPr>
+            <w:r>
+              <w:t>512</w:t>
+            </w:r>
+          </w:p>
+        </w:tc>
+        <w:tc>
+          <w:tcPr>
+            <w:tcW w:w="909" w:type="dxa"/>
+            <w:textDirection w:val="btLr"/>
+          </w:tcPr>
+          <w:p>
+            <w:pPr>
+              <w:ind w:left="113" w:right="113"/>
+              <w:cnfStyle w:val="000000000000" w:firstRow="0" w:lastRow="0" w:firstColumn="0" w:lastColumn="0" w:oddVBand="0" w:evenVBand="0" w:oddHBand="0" w:evenHBand="0" w:firstRowFirstColumn="0" w:firstRowLastColumn="0" w:lastRowFirstColumn="0" w:lastRowLastColumn="0"/>
+            </w:pPr>
+            <w:r>
+              <w:t>N/A</w:t>
+            </w:r>
+          </w:p>
+        </w:tc>
+        <w:tc>
+          <w:tcPr>
+            <w:tcW w:w="909" w:type="dxa"/>
+            <w:textDirection w:val="btLr"/>
+          </w:tcPr>
+          <w:p>
+            <w:pPr>
+              <w:ind w:left="113" w:right="113"/>
+              <w:cnfStyle w:val="000000000000" w:firstRow="0" w:lastRow="0" w:firstColumn="0" w:lastColumn="0" w:oddVBand="0" w:evenVBand="0" w:oddHBand="0" w:evenHBand="0" w:firstRowFirstColumn="0" w:firstRowLastColumn="0" w:lastRowFirstColumn="0" w:lastRowLastColumn="0"/>
+            </w:pPr>
+            <w:r>
+              <w:t>Low</w:t>
+            </w:r>
+          </w:p>
+        </w:tc>
+        <w:tc>
+          <w:tcPr>
+            <w:tcW w:w="909" w:type="dxa"/>
+            <w:textDirection w:val="btLr"/>
+          </w:tcPr>
+          <w:p>
+            <w:pPr>
+              <w:ind w:left="113" w:right="113"/>
+              <w:cnfStyle w:val="000000000000" w:firstRow="0" w:lastRow="0" w:firstColumn="0" w:lastColumn="0" w:oddVBand="0" w:evenVBand="0" w:oddHBand="0" w:evenHBand="0" w:firstRowFirstColumn="0" w:firstRowLastColumn="0" w:lastRowFirstColumn="0" w:lastRowLastColumn="0"/>
+            </w:pPr>
+            <w:r>
+              <w:t>High</w:t>
+            </w:r>
+          </w:p>
+        </w:tc>
+        <w:tc>
+          <w:tcPr>
+            <w:tcW w:w="909" w:type="dxa"/>
+            <w:textDirection w:val="btLr"/>
+          </w:tcPr>
+          <w:p>
+            <w:pPr>
+              <w:ind w:left="113" w:right="113"/>
+              <w:cnfStyle w:val="000000000000" w:firstRow="0" w:lastRow="0" w:firstColumn="0" w:lastColumn="0" w:oddVBand="0" w:evenVBand="0" w:oddHBand="0" w:evenHBand="0" w:firstRowFirstColumn="0" w:firstRowLastColumn="0" w:lastRowFirstColumn="0" w:lastRowLastColumn="0"/>
+            </w:pPr>
+            <w:r>
+              <w:t>High</w:t>
+            </w:r>
+          </w:p>
+        </w:tc>
+        <w:tc>
+          <w:tcPr>
+            <w:tcW w:w="909" w:type="dxa"/>
+            <w:textDirection w:val="btLr"/>
+          </w:tcPr>
+          <w:p>
+            <w:pPr>
+              <w:ind w:left="113" w:right="113"/>
+              <w:cnfStyle w:val="000000000000" w:firstRow="0" w:lastRow="0" w:firstColumn="0" w:lastColumn="0" w:oddVBand="0" w:evenVBand="0" w:oddHBand="0" w:evenHBand="0" w:firstRowFirstColumn="0" w:firstRowLastColumn="0" w:lastRowFirstColumn="0" w:lastRowLastColumn="0"/>
+            </w:pPr>
+            <w:r>
+              <w:t>High</w:t>
+            </w:r>
+          </w:p>
+        </w:tc>
+        <w:tc>
+          <w:tcPr>
+            <w:tcW w:w="909" w:type="dxa"/>
+            <w:textDirection w:val="btLr"/>
+          </w:tcPr>
+          <w:p>
+            <w:pPr>
+              <w:ind w:left="113" w:right="113"/>
+              <w:cnfStyle w:val="000000000000" w:firstRow="0" w:lastRow="0" w:firstColumn="0" w:lastColumn="0" w:oddVBand="0" w:evenVBand="0" w:oddHBand="0" w:evenHBand="0" w:firstRowFirstColumn="0" w:firstRowLastColumn="0" w:lastRowFirstColumn="0" w:lastRowLastColumn="0"/>
+            </w:pPr>
+            <w:r>
+              <w:t>Collision</w:t>
+            </w:r>
+          </w:p>
+        </w:tc>
+        <w:tc>
+          <w:tcPr>
+            <w:tcW w:w="909" w:type="dxa"/>
+            <w:textDirection w:val="btLr"/>
+          </w:tcPr>
+          <w:p>
+            <w:pPr>
+              <w:ind w:left="113" w:right="113"/>
+              <w:cnfStyle w:val="000000000000" w:firstRow="0" w:lastRow="0" w:firstColumn="0" w:lastColumn="0" w:oddVBand="0" w:evenVBand="0" w:oddHBand="0" w:evenHBand="0" w:firstRowFirstColumn="0" w:firstRowLastColumn="0" w:lastRowFirstColumn="0" w:lastRowLastColumn="0"/>
+            </w:pPr>
+            <w:r>
+              <w:t>Low</w:t>
+            </w:r>
+          </w:p>
+        </w:tc>
+      </w:tr>
+      <w:tr>
+        <w:trPr>
+          <w:trHeight w:val="1298"/>
+        </w:trPr>
+        <w:tc>
+          <w:tcPr>
+            <w:cnfStyle w:val="001000000000" w:firstRow="0" w:lastRow="0" w:firstColumn="1" w:lastColumn="0" w:oddVBand="0" w:evenVBand="0" w:oddHBand="0" w:evenHBand="0" w:firstRowFirstColumn="0" w:firstRowLastColumn="0" w:lastRowFirstColumn="0" w:lastRowLastColumn="0"/>
+            <w:tcW w:w="909" w:type="dxa"/>
+            <w:textDirection w:val="btLr"/>
+          </w:tcPr>
+          <w:p>
+            <w:pPr>
+              <w:ind w:left="113" w:right="113"/>
+            </w:pPr>
+            <w:r>
+              <w:t>Diffie-Hellman</w:t>
+            </w:r>
+          </w:p>
+        </w:tc>
+        <w:tc>
+          <w:tcPr>
+            <w:tcW w:w="909" w:type="dxa"/>
+            <w:textDirection w:val="btLr"/>
+          </w:tcPr>
+          <w:p>
+            <w:pPr>
+              <w:ind w:left="113" w:right="113"/>
+              <w:cnfStyle w:val="000000000000" w:firstRow="0" w:lastRow="0" w:firstColumn="0" w:lastColumn="0" w:oddVBand="0" w:evenVBand="0" w:oddHBand="0" w:evenHBand="0" w:firstRowFirstColumn="0" w:firstRowLastColumn="0" w:lastRowFirstColumn="0" w:lastRowLastColumn="0"/>
+            </w:pPr>
+            <w:r>
+              <w:t>Key Exchange Protocol</w:t>
+            </w:r>
+          </w:p>
+        </w:tc>
+        <w:tc>
+          <w:tcPr>
+            <w:tcW w:w="909" w:type="dxa"/>
+            <w:textDirection w:val="btLr"/>
+          </w:tcPr>
+          <w:p>
+            <w:pPr>
+              <w:ind w:left="113" w:right="113"/>
+              <w:cnfStyle w:val="000000000000" w:firstRow="0" w:lastRow="0" w:firstColumn="0" w:lastColumn="0" w:oddVBand="0" w:evenVBand="0" w:oddHBand="0" w:evenHBand="0" w:firstRowFirstColumn="0" w:firstRowLastColumn="0" w:lastRowFirstColumn="0" w:lastRowLastColumn="0"/>
+            </w:pPr>
+            <w:r>
+              <w:t>1024-8192</w:t>
+            </w:r>
+          </w:p>
+        </w:tc>
+        <w:tc>
+          <w:tcPr>
+            <w:tcW w:w="909" w:type="dxa"/>
+            <w:textDirection w:val="btLr"/>
+          </w:tcPr>
+          <w:p>
+            <w:pPr>
+              <w:ind w:left="113" w:right="113"/>
+              <w:cnfStyle w:val="000000000000" w:firstRow="0" w:lastRow="0" w:firstColumn="0" w:lastColumn="0" w:oddVBand="0" w:evenVBand="0" w:oddHBand="0" w:evenHBand="0" w:firstRowFirstColumn="0" w:firstRowLastColumn="0" w:lastRowFirstColumn="0" w:lastRowLastColumn="0"/>
+            </w:pPr>
+            <w:r>
+              <w:t>N/A</w:t>
+            </w:r>
+          </w:p>
+        </w:tc>
+        <w:tc>
+          <w:tcPr>
+            <w:tcW w:w="909" w:type="dxa"/>
+            <w:textDirection w:val="btLr"/>
+          </w:tcPr>
+          <w:p>
+            <w:pPr>
+              <w:ind w:left="113" w:right="113"/>
+              <w:cnfStyle w:val="000000000000" w:firstRow="0" w:lastRow="0" w:firstColumn="0" w:lastColumn="0" w:oddVBand="0" w:evenVBand="0" w:oddHBand="0" w:evenHBand="0" w:firstRowFirstColumn="0" w:firstRowLastColumn="0" w:lastRowFirstColumn="0" w:lastRowLastColumn="0"/>
+            </w:pPr>
+            <w:r>
+              <w:t>N/A</w:t>
+            </w:r>
+          </w:p>
+        </w:tc>
+        <w:tc>
+          <w:tcPr>
+            <w:tcW w:w="909" w:type="dxa"/>
+            <w:textDirection w:val="btLr"/>
+          </w:tcPr>
+          <w:p>
+            <w:pPr>
+              <w:ind w:left="113" w:right="113"/>
+              <w:cnfStyle w:val="000000000000" w:firstRow="0" w:lastRow="0" w:firstColumn="0" w:lastColumn="0" w:oddVBand="0" w:evenVBand="0" w:oddHBand="0" w:evenHBand="0" w:firstRowFirstColumn="0" w:firstRowLastColumn="0" w:lastRowFirstColumn="0" w:lastRowLastColumn="0"/>
+            </w:pPr>
+            <w:r>
+              <w:t>Moderate-High</w:t>
+            </w:r>
+          </w:p>
+        </w:tc>
+        <w:tc>
+          <w:tcPr>
+            <w:tcW w:w="909" w:type="dxa"/>
+            <w:textDirection w:val="btLr"/>
+          </w:tcPr>
+          <w:p>
+            <w:pPr>
+              <w:ind w:left="113" w:right="113"/>
+              <w:cnfStyle w:val="000000000000" w:firstRow="0" w:lastRow="0" w:firstColumn="0" w:lastColumn="0" w:oddVBand="0" w:evenVBand="0" w:oddHBand="0" w:evenHBand="0" w:firstRowFirstColumn="0" w:firstRowLastColumn="0" w:lastRowFirstColumn="0" w:lastRowLastColumn="0"/>
+            </w:pPr>
+            <w:r>
+              <w:t>Moderate</w:t>
+            </w:r>
+          </w:p>
+        </w:tc>
+        <w:tc>
+          <w:tcPr>
+            <w:tcW w:w="909" w:type="dxa"/>
+            <w:textDirection w:val="btLr"/>
+          </w:tcPr>
+          <w:p>
+            <w:pPr>
+              <w:ind w:left="113" w:right="113"/>
+              <w:cnfStyle w:val="000000000000" w:firstRow="0" w:lastRow="0" w:firstColumn="0" w:lastColumn="0" w:oddVBand="0" w:evenVBand="0" w:oddHBand="0" w:evenHBand="0" w:firstRowFirstColumn="0" w:firstRowLastColumn="0" w:lastRowFirstColumn="0" w:lastRowLastColumn="0"/>
+            </w:pPr>
+            <w:r>
+              <w:t>Moderate</w:t>
+            </w:r>
+          </w:p>
+        </w:tc>
+        <w:tc>
+          <w:tcPr>
+            <w:tcW w:w="909" w:type="dxa"/>
+            <w:textDirection w:val="btLr"/>
+          </w:tcPr>
+          <w:p>
+            <w:pPr>
+              <w:ind w:left="113" w:right="113"/>
+              <w:cnfStyle w:val="000000000000" w:firstRow="0" w:lastRow="0" w:firstColumn="0" w:lastColumn="0" w:oddVBand="0" w:evenVBand="0" w:oddHBand="0" w:evenHBand="0" w:firstRowFirstColumn="0" w:firstRowLastColumn="0" w:lastRowFirstColumn="0" w:lastRowLastColumn="0"/>
+            </w:pPr>
+            <w:r>
+              <w:t>High</w:t>
+            </w:r>
+          </w:p>
+        </w:tc>
+        <w:tc>
+          <w:tcPr>
+            <w:tcW w:w="909" w:type="dxa"/>
+            <w:textDirection w:val="btLr"/>
+          </w:tcPr>
+          <w:p>
+            <w:pPr>
+              <w:ind w:left="113" w:right="113"/>
+              <w:cnfStyle w:val="000000000000" w:firstRow="0" w:lastRow="0" w:firstColumn="0" w:lastColumn="0" w:oddVBand="0" w:evenVBand="0" w:oddHBand="0" w:evenHBand="0" w:firstRowFirstColumn="0" w:firstRowLastColumn="0" w:lastRowFirstColumn="0" w:lastRowLastColumn="0"/>
+            </w:pPr>
+            <w:r>
+              <w:t>Man-in-the-Middle</w:t>
+            </w:r>
+          </w:p>
+        </w:tc>
+        <w:tc>
+          <w:tcPr>
+            <w:tcW w:w="909" w:type="dxa"/>
+            <w:textDirection w:val="btLr"/>
+          </w:tcPr>
+          <w:p>
+            <w:pPr>
+              <w:ind w:left="113" w:right="113"/>
+              <w:cnfStyle w:val="000000000000" w:firstRow="0" w:lastRow="0" w:firstColumn="0" w:lastColumn="0" w:oddVBand="0" w:evenVBand="0" w:oddHBand="0" w:evenHBand="0" w:firstRowFirstColumn="0" w:firstRowLastColumn="0" w:lastRowFirstColumn="0" w:lastRowLastColumn="0"/>
+            </w:pPr>
+            <w:r>
+              <w:t>Moderate</w:t>
+            </w:r>
+          </w:p>
+        </w:tc>
+      </w:tr>
+    </w:tbl>
     <w:p>
       <w:pPr>
         <w:rPr>
@@ -10844,7 +14827,7 @@
     <w:lsdException w:name="Table Web 2" w:semiHidden="1" w:unhideWhenUsed="1"/>
     <w:lsdException w:name="Table Web 3" w:semiHidden="1" w:unhideWhenUsed="1"/>
     <w:lsdException w:name="Balloon Text" w:semiHidden="1" w:unhideWhenUsed="1"/>
-    <w:lsdException w:name="Table Grid" w:uiPriority="39"/>
+    <w:lsdException w:name="Table Grid" w:uiPriority="59"/>
     <w:lsdException w:name="Table Theme" w:semiHidden="1" w:unhideWhenUsed="1"/>
     <w:lsdException w:name="Placeholder Text" w:semiHidden="1"/>
     <w:lsdException w:name="No Spacing" w:uiPriority="1" w:qFormat="1"/>
@@ -11071,6 +15054,56 @@
     <w:name w:val="Normal"/>
     <w:qFormat/>
   </w:style>
+  <w:style w:type="paragraph" w:styleId="Heading1">
+    <w:name w:val="heading 1"/>
+    <w:basedOn w:val="Normal"/>
+    <w:next w:val="Normal"/>
+    <w:link w:val="Heading1Char"/>
+    <w:uiPriority w:val="9"/>
+    <w:qFormat/>
+    <w:rsid w:val="00CE1F09"/>
+    <w:pPr>
+      <w:keepNext/>
+      <w:keepLines/>
+      <w:widowControl w:val="0"/>
+      <w:autoSpaceDE w:val="0"/>
+      <w:autoSpaceDN w:val="0"/>
+      <w:spacing w:before="240" w:after="0" w:line="240" w:lineRule="auto"/>
+      <w:outlineLvl w:val="0"/>
+    </w:pPr>
+    <w:rPr>
+      <w:rFonts w:asciiTheme="majorHAnsi" w:eastAsiaTheme="majorEastAsia" w:hAnsiTheme="majorHAnsi" w:cstheme="majorBidi"/>
+      <w:color w:val="2F5496" w:themeColor="accent1" w:themeShade="BF"/>
+      <w:kern w:val="0"/>
+      <w:sz w:val="32"/>
+      <w:szCs w:val="32"/>
+      <w14:ligatures w14:val="none"/>
+    </w:rPr>
+  </w:style>
+  <w:style w:type="paragraph" w:styleId="Heading4">
+    <w:name w:val="heading 4"/>
+    <w:basedOn w:val="Normal"/>
+    <w:link w:val="Heading4Char"/>
+    <w:uiPriority w:val="9"/>
+    <w:unhideWhenUsed/>
+    <w:qFormat/>
+    <w:rsid w:val="00CE1F09"/>
+    <w:pPr>
+      <w:widowControl w:val="0"/>
+      <w:autoSpaceDE w:val="0"/>
+      <w:autoSpaceDN w:val="0"/>
+      <w:spacing w:before="34" w:after="0" w:line="240" w:lineRule="auto"/>
+      <w:ind w:left="160"/>
+      <w:outlineLvl w:val="3"/>
+    </w:pPr>
+    <w:rPr>
+      <w:rFonts w:ascii="Times New Roman" w:eastAsia="Times New Roman" w:hAnsi="Times New Roman" w:cs="Times New Roman"/>
+      <w:kern w:val="0"/>
+      <w:sz w:val="30"/>
+      <w:szCs w:val="30"/>
+      <w14:ligatures w14:val="none"/>
+    </w:rPr>
+  </w:style>
   <w:style w:type="character" w:default="1" w:styleId="DefaultParagraphFont">
     <w:name w:val="Default Paragraph Font"/>
     <w:uiPriority w:val="1"/>
@@ -11136,6 +15169,116 @@
       <w:i/>
       <w:iCs/>
     </w:rPr>
+  </w:style>
+  <w:style w:type="character" w:customStyle="1" w:styleId="Heading4Char">
+    <w:name w:val="Heading 4 Char"/>
+    <w:basedOn w:val="DefaultParagraphFont"/>
+    <w:link w:val="Heading4"/>
+    <w:uiPriority w:val="9"/>
+    <w:rsid w:val="00CE1F09"/>
+    <w:rPr>
+      <w:rFonts w:ascii="Times New Roman" w:eastAsia="Times New Roman" w:hAnsi="Times New Roman" w:cs="Times New Roman"/>
+      <w:kern w:val="0"/>
+      <w:sz w:val="30"/>
+      <w:szCs w:val="30"/>
+      <w14:ligatures w14:val="none"/>
+    </w:rPr>
+  </w:style>
+  <w:style w:type="table" w:styleId="TableGrid">
+    <w:name w:val="Table Grid"/>
+    <w:basedOn w:val="TableNormal"/>
+    <w:uiPriority w:val="59"/>
+    <w:rsid w:val="00CE1F09"/>
+    <w:pPr>
+      <w:spacing w:after="0" w:line="240" w:lineRule="auto"/>
+    </w:pPr>
+    <w:rPr>
+      <w:rFonts w:eastAsiaTheme="minorEastAsia"/>
+      <w:kern w:val="0"/>
+      <w14:ligatures w14:val="none"/>
+    </w:rPr>
+    <w:tblPr>
+      <w:tblBorders>
+        <w:top w:val="single" w:sz="4" w:space="0" w:color="auto"/>
+        <w:left w:val="single" w:sz="4" w:space="0" w:color="auto"/>
+        <w:bottom w:val="single" w:sz="4" w:space="0" w:color="auto"/>
+        <w:right w:val="single" w:sz="4" w:space="0" w:color="auto"/>
+        <w:insideH w:val="single" w:sz="4" w:space="0" w:color="auto"/>
+        <w:insideV w:val="single" w:sz="4" w:space="0" w:color="auto"/>
+      </w:tblBorders>
+    </w:tblPr>
+  </w:style>
+  <w:style w:type="character" w:customStyle="1" w:styleId="Heading1Char">
+    <w:name w:val="Heading 1 Char"/>
+    <w:basedOn w:val="DefaultParagraphFont"/>
+    <w:link w:val="Heading1"/>
+    <w:uiPriority w:val="9"/>
+    <w:rsid w:val="00CE1F09"/>
+    <w:rPr>
+      <w:rFonts w:asciiTheme="majorHAnsi" w:eastAsiaTheme="majorEastAsia" w:hAnsiTheme="majorHAnsi" w:cstheme="majorBidi"/>
+      <w:color w:val="2F5496" w:themeColor="accent1" w:themeShade="BF"/>
+      <w:kern w:val="0"/>
+      <w:sz w:val="32"/>
+      <w:szCs w:val="32"/>
+      <w14:ligatures w14:val="none"/>
+    </w:rPr>
+  </w:style>
+  <w:style w:type="table" w:styleId="GridTable1Light">
+    <w:name w:val="Grid Table 1 Light"/>
+    <w:basedOn w:val="TableNormal"/>
+    <w:uiPriority w:val="46"/>
+    <w:rsid w:val="00CE1F09"/>
+    <w:pPr>
+      <w:spacing w:after="0" w:line="240" w:lineRule="auto"/>
+    </w:pPr>
+    <w:tblPr>
+      <w:tblStyleRowBandSize w:val="1"/>
+      <w:tblStyleColBandSize w:val="1"/>
+      <w:tblBorders>
+        <w:top w:val="single" w:sz="4" w:space="0" w:color="999999" w:themeColor="text1" w:themeTint="66"/>
+        <w:left w:val="single" w:sz="4" w:space="0" w:color="999999" w:themeColor="text1" w:themeTint="66"/>
+        <w:bottom w:val="single" w:sz="4" w:space="0" w:color="999999" w:themeColor="text1" w:themeTint="66"/>
+        <w:right w:val="single" w:sz="4" w:space="0" w:color="999999" w:themeColor="text1" w:themeTint="66"/>
+        <w:insideH w:val="single" w:sz="4" w:space="0" w:color="999999" w:themeColor="text1" w:themeTint="66"/>
+        <w:insideV w:val="single" w:sz="4" w:space="0" w:color="999999" w:themeColor="text1" w:themeTint="66"/>
+      </w:tblBorders>
+    </w:tblPr>
+    <w:tblStylePr w:type="firstRow">
+      <w:rPr>
+        <w:b/>
+        <w:bCs/>
+      </w:rPr>
+      <w:tblPr/>
+      <w:tcPr>
+        <w:tcBorders>
+          <w:bottom w:val="single" w:sz="12" w:space="0" w:color="666666" w:themeColor="text1" w:themeTint="99"/>
+        </w:tcBorders>
+      </w:tcPr>
+    </w:tblStylePr>
+    <w:tblStylePr w:type="lastRow">
+      <w:rPr>
+        <w:b/>
+        <w:bCs/>
+      </w:rPr>
+      <w:tblPr/>
+      <w:tcPr>
+        <w:tcBorders>
+          <w:top w:val="double" w:sz="2" w:space="0" w:color="666666" w:themeColor="text1" w:themeTint="99"/>
+        </w:tcBorders>
+      </w:tcPr>
+    </w:tblStylePr>
+    <w:tblStylePr w:type="firstCol">
+      <w:rPr>
+        <w:b/>
+        <w:bCs/>
+      </w:rPr>
+    </w:tblStylePr>
+    <w:tblStylePr w:type="lastCol">
+      <w:rPr>
+        <w:b/>
+        <w:bCs/>
+      </w:rPr>
+    </w:tblStylePr>
   </w:style>
 </w:styles>
 </file>

</xml_diff>

<commit_message>
c++ for aes,ecc,rsa updated with openssl lib
</commit_message>
<xml_diff>
--- a/Presentation/Demonstration.docx
+++ b/Presentation/Demonstration.docx
@@ -2084,7 +2084,23 @@
                 <w:sz w:val="24"/>
                 <w:szCs w:val="24"/>
               </w:rPr>
-              <w:t>Encryption Time (ms)</w:t>
+              <w:t>Encryption Time (</w:t>
+            </w:r>
+            <w:proofErr w:type="spellStart"/>
+            <w:r>
+              <w:rPr>
+                <w:sz w:val="24"/>
+                <w:szCs w:val="24"/>
+              </w:rPr>
+              <w:t>ms</w:t>
+            </w:r>
+            <w:proofErr w:type="spellEnd"/>
+            <w:r>
+              <w:rPr>
+                <w:sz w:val="24"/>
+                <w:szCs w:val="24"/>
+              </w:rPr>
+              <w:t>)</w:t>
             </w:r>
           </w:p>
         </w:tc>
@@ -2106,7 +2122,23 @@
                 <w:sz w:val="24"/>
                 <w:szCs w:val="24"/>
               </w:rPr>
-              <w:t>Decryption Time (ms)</w:t>
+              <w:t>Decryption Time (</w:t>
+            </w:r>
+            <w:proofErr w:type="spellStart"/>
+            <w:r>
+              <w:rPr>
+                <w:sz w:val="24"/>
+                <w:szCs w:val="24"/>
+              </w:rPr>
+              <w:t>ms</w:t>
+            </w:r>
+            <w:proofErr w:type="spellEnd"/>
+            <w:r>
+              <w:rPr>
+                <w:sz w:val="24"/>
+                <w:szCs w:val="24"/>
+              </w:rPr>
+              <w:t>)</w:t>
             </w:r>
           </w:p>
         </w:tc>
@@ -2673,7 +2705,23 @@
                 <w:sz w:val="24"/>
                 <w:szCs w:val="24"/>
               </w:rPr>
-              <w:t>Key Generation Time (ms)</w:t>
+              <w:t>Key Generation Time (</w:t>
+            </w:r>
+            <w:proofErr w:type="spellStart"/>
+            <w:r>
+              <w:rPr>
+                <w:sz w:val="24"/>
+                <w:szCs w:val="24"/>
+              </w:rPr>
+              <w:t>ms</w:t>
+            </w:r>
+            <w:proofErr w:type="spellEnd"/>
+            <w:r>
+              <w:rPr>
+                <w:sz w:val="24"/>
+                <w:szCs w:val="24"/>
+              </w:rPr>
+              <w:t>)</w:t>
             </w:r>
           </w:p>
         </w:tc>
@@ -2695,7 +2743,23 @@
                 <w:sz w:val="24"/>
                 <w:szCs w:val="24"/>
               </w:rPr>
-              <w:t>Encryption Time (ms)</w:t>
+              <w:t>Encryption Time (</w:t>
+            </w:r>
+            <w:proofErr w:type="spellStart"/>
+            <w:r>
+              <w:rPr>
+                <w:sz w:val="24"/>
+                <w:szCs w:val="24"/>
+              </w:rPr>
+              <w:t>ms</w:t>
+            </w:r>
+            <w:proofErr w:type="spellEnd"/>
+            <w:r>
+              <w:rPr>
+                <w:sz w:val="24"/>
+                <w:szCs w:val="24"/>
+              </w:rPr>
+              <w:t>)</w:t>
             </w:r>
           </w:p>
         </w:tc>
@@ -3263,7 +3327,23 @@
                 <w:sz w:val="24"/>
                 <w:szCs w:val="24"/>
               </w:rPr>
-              <w:t>Key Generation Time (ms)</w:t>
+              <w:t>Key Generation Time (</w:t>
+            </w:r>
+            <w:proofErr w:type="spellStart"/>
+            <w:r>
+              <w:rPr>
+                <w:sz w:val="24"/>
+                <w:szCs w:val="24"/>
+              </w:rPr>
+              <w:t>ms</w:t>
+            </w:r>
+            <w:proofErr w:type="spellEnd"/>
+            <w:r>
+              <w:rPr>
+                <w:sz w:val="24"/>
+                <w:szCs w:val="24"/>
+              </w:rPr>
+              <w:t>)</w:t>
             </w:r>
           </w:p>
         </w:tc>
@@ -3285,7 +3365,23 @@
                 <w:sz w:val="24"/>
                 <w:szCs w:val="24"/>
               </w:rPr>
-              <w:t>Encryption Time (ms)</w:t>
+              <w:t>Encryption Time (</w:t>
+            </w:r>
+            <w:proofErr w:type="spellStart"/>
+            <w:r>
+              <w:rPr>
+                <w:sz w:val="24"/>
+                <w:szCs w:val="24"/>
+              </w:rPr>
+              <w:t>ms</w:t>
+            </w:r>
+            <w:proofErr w:type="spellEnd"/>
+            <w:r>
+              <w:rPr>
+                <w:sz w:val="24"/>
+                <w:szCs w:val="24"/>
+              </w:rPr>
+              <w:t>)</w:t>
             </w:r>
           </w:p>
         </w:tc>
@@ -3307,7 +3403,23 @@
                 <w:sz w:val="24"/>
                 <w:szCs w:val="24"/>
               </w:rPr>
-              <w:t>Decryption Time (ms)</w:t>
+              <w:t>Decryption Time (</w:t>
+            </w:r>
+            <w:proofErr w:type="spellStart"/>
+            <w:r>
+              <w:rPr>
+                <w:sz w:val="24"/>
+                <w:szCs w:val="24"/>
+              </w:rPr>
+              <w:t>ms</w:t>
+            </w:r>
+            <w:proofErr w:type="spellEnd"/>
+            <w:r>
+              <w:rPr>
+                <w:sz w:val="24"/>
+                <w:szCs w:val="24"/>
+              </w:rPr>
+              <w:t>)</w:t>
             </w:r>
           </w:p>
         </w:tc>
@@ -3940,8 +4052,14 @@
       </w:r>
     </w:p>
     <w:p>
-      <w:r>
-        <w:rPr>
+      <w:pPr>
+        <w:rPr>
+          <w:rFonts w:ascii="Times New Roman" w:hAnsi="Times New Roman" w:cs="Times New Roman"/>
+        </w:rPr>
+      </w:pPr>
+      <w:r>
+        <w:rPr>
+          <w:rFonts w:ascii="Times New Roman" w:hAnsi="Times New Roman" w:cs="Times New Roman"/>
           <w:noProof/>
         </w:rPr>
         <w:drawing>
@@ -4082,8 +4200,20 @@
         <w:t xml:space="preserve"> </w:t>
       </w:r>
     </w:p>
-    <w:p/>
-    <w:p/>
+    <w:p>
+      <w:pPr>
+        <w:rPr>
+          <w:rFonts w:ascii="Times New Roman" w:hAnsi="Times New Roman" w:cs="Times New Roman"/>
+        </w:rPr>
+      </w:pPr>
+    </w:p>
+    <w:p>
+      <w:pPr>
+        <w:rPr>
+          <w:rFonts w:ascii="Times New Roman" w:hAnsi="Times New Roman" w:cs="Times New Roman"/>
+        </w:rPr>
+      </w:pPr>
+    </w:p>
     <w:p>
       <w:pPr>
         <w:pStyle w:val="Heading1"/>
@@ -4106,8 +4236,14 @@
       </w:r>
     </w:p>
     <w:p>
-      <w:r>
-        <w:rPr>
+      <w:pPr>
+        <w:rPr>
+          <w:rFonts w:ascii="Times New Roman" w:hAnsi="Times New Roman" w:cs="Times New Roman"/>
+        </w:rPr>
+      </w:pPr>
+      <w:r>
+        <w:rPr>
+          <w:rFonts w:ascii="Times New Roman" w:hAnsi="Times New Roman" w:cs="Times New Roman"/>
           <w:noProof/>
         </w:rPr>
         <w:drawing>
@@ -4180,10 +4316,22 @@
         <w:t>Figure: Comparative Analysis - Speed, Security, and Efficiency</w:t>
       </w:r>
     </w:p>
-    <w:p/>
-    <w:p>
-      <w:r>
-        <w:rPr>
+    <w:p>
+      <w:pPr>
+        <w:rPr>
+          <w:rFonts w:ascii="Times New Roman" w:hAnsi="Times New Roman" w:cs="Times New Roman"/>
+        </w:rPr>
+      </w:pPr>
+    </w:p>
+    <w:p>
+      <w:pPr>
+        <w:rPr>
+          <w:rFonts w:ascii="Times New Roman" w:hAnsi="Times New Roman" w:cs="Times New Roman"/>
+        </w:rPr>
+      </w:pPr>
+      <w:r>
+        <w:rPr>
+          <w:rFonts w:ascii="Times New Roman" w:hAnsi="Times New Roman" w:cs="Times New Roman"/>
           <w:noProof/>
         </w:rPr>
         <w:drawing>
@@ -4236,7 +4384,13 @@
         </w:drawing>
       </w:r>
     </w:p>
-    <w:p/>
+    <w:p>
+      <w:pPr>
+        <w:rPr>
+          <w:rFonts w:ascii="Times New Roman" w:hAnsi="Times New Roman" w:cs="Times New Roman"/>
+        </w:rPr>
+      </w:pPr>
+    </w:p>
     <w:p>
       <w:pPr>
         <w:rPr>
@@ -4269,21 +4423,22 @@
     <w:tbl>
       <w:tblPr>
         <w:tblStyle w:val="GridTable1Light"/>
-        <w:tblW w:w="9999" w:type="dxa"/>
+        <w:tblW w:w="12063" w:type="dxa"/>
+        <w:tblInd w:w="-1362" w:type="dxa"/>
         <w:tblLook w:val="04A0" w:firstRow="1" w:lastRow="0" w:firstColumn="1" w:lastColumn="0" w:noHBand="0" w:noVBand="1"/>
       </w:tblPr>
       <w:tblGrid>
-        <w:gridCol w:w="909"/>
-        <w:gridCol w:w="909"/>
-        <w:gridCol w:w="909"/>
-        <w:gridCol w:w="909"/>
-        <w:gridCol w:w="909"/>
-        <w:gridCol w:w="909"/>
-        <w:gridCol w:w="909"/>
-        <w:gridCol w:w="909"/>
-        <w:gridCol w:w="909"/>
-        <w:gridCol w:w="909"/>
-        <w:gridCol w:w="909"/>
+        <w:gridCol w:w="1194"/>
+        <w:gridCol w:w="1304"/>
+        <w:gridCol w:w="766"/>
+        <w:gridCol w:w="803"/>
+        <w:gridCol w:w="852"/>
+        <w:gridCol w:w="1133"/>
+        <w:gridCol w:w="1438"/>
+        <w:gridCol w:w="1060"/>
+        <w:gridCol w:w="1524"/>
+        <w:gridCol w:w="1072"/>
+        <w:gridCol w:w="1206"/>
       </w:tblGrid>
       <w:tr>
         <w:trPr>
@@ -4293,164 +4448,208 @@
         <w:tc>
           <w:tcPr>
             <w:cnfStyle w:val="001000000000" w:firstRow="0" w:lastRow="0" w:firstColumn="1" w:lastColumn="0" w:oddVBand="0" w:evenVBand="0" w:oddHBand="0" w:evenHBand="0" w:firstRowFirstColumn="0" w:firstRowLastColumn="0" w:lastRowFirstColumn="0" w:lastRowLastColumn="0"/>
-            <w:tcW w:w="909" w:type="dxa"/>
-            <w:textDirection w:val="btLr"/>
-          </w:tcPr>
-          <w:p>
-            <w:pPr>
-              <w:ind w:left="113" w:right="113"/>
-            </w:pPr>
-            <w:r>
+            <w:tcW w:w="1130" w:type="dxa"/>
+          </w:tcPr>
+          <w:p>
+            <w:pPr>
+              <w:rPr>
+                <w:rFonts w:ascii="Times New Roman" w:hAnsi="Times New Roman" w:cs="Times New Roman"/>
+              </w:rPr>
+            </w:pPr>
+            <w:r>
+              <w:rPr>
+                <w:rFonts w:ascii="Times New Roman" w:hAnsi="Times New Roman" w:cs="Times New Roman"/>
+              </w:rPr>
               <w:t>Algorithm Name</w:t>
             </w:r>
           </w:p>
         </w:tc>
         <w:tc>
           <w:tcPr>
-            <w:tcW w:w="909" w:type="dxa"/>
-            <w:textDirection w:val="btLr"/>
-          </w:tcPr>
-          <w:p>
-            <w:pPr>
-              <w:ind w:left="113" w:right="113"/>
+            <w:tcW w:w="1279" w:type="dxa"/>
+          </w:tcPr>
+          <w:p>
+            <w:pPr>
               <w:cnfStyle w:val="100000000000" w:firstRow="1" w:lastRow="0" w:firstColumn="0" w:lastColumn="0" w:oddVBand="0" w:evenVBand="0" w:oddHBand="0" w:evenHBand="0" w:firstRowFirstColumn="0" w:firstRowLastColumn="0" w:lastRowFirstColumn="0" w:lastRowLastColumn="0"/>
-            </w:pPr>
-            <w:r>
+              <w:rPr>
+                <w:rFonts w:ascii="Times New Roman" w:hAnsi="Times New Roman" w:cs="Times New Roman"/>
+              </w:rPr>
+            </w:pPr>
+            <w:r>
+              <w:rPr>
+                <w:rFonts w:ascii="Times New Roman" w:hAnsi="Times New Roman" w:cs="Times New Roman"/>
+              </w:rPr>
               <w:t>Type</w:t>
             </w:r>
           </w:p>
         </w:tc>
         <w:tc>
           <w:tcPr>
-            <w:tcW w:w="909" w:type="dxa"/>
-            <w:textDirection w:val="btLr"/>
-          </w:tcPr>
-          <w:p>
-            <w:pPr>
-              <w:ind w:left="113" w:right="113"/>
+            <w:tcW w:w="774" w:type="dxa"/>
+          </w:tcPr>
+          <w:p>
+            <w:pPr>
               <w:cnfStyle w:val="100000000000" w:firstRow="1" w:lastRow="0" w:firstColumn="0" w:lastColumn="0" w:oddVBand="0" w:evenVBand="0" w:oddHBand="0" w:evenHBand="0" w:firstRowFirstColumn="0" w:firstRowLastColumn="0" w:lastRowFirstColumn="0" w:lastRowLastColumn="0"/>
-            </w:pPr>
-            <w:r>
+              <w:rPr>
+                <w:rFonts w:ascii="Times New Roman" w:hAnsi="Times New Roman" w:cs="Times New Roman"/>
+              </w:rPr>
+            </w:pPr>
+            <w:r>
+              <w:rPr>
+                <w:rFonts w:ascii="Times New Roman" w:hAnsi="Times New Roman" w:cs="Times New Roman"/>
+              </w:rPr>
               <w:t>Key Size (bits)</w:t>
             </w:r>
           </w:p>
         </w:tc>
         <w:tc>
           <w:tcPr>
-            <w:tcW w:w="909" w:type="dxa"/>
-            <w:textDirection w:val="btLr"/>
-          </w:tcPr>
-          <w:p>
-            <w:pPr>
-              <w:ind w:left="113" w:right="113"/>
+            <w:tcW w:w="714" w:type="dxa"/>
+          </w:tcPr>
+          <w:p>
+            <w:pPr>
               <w:cnfStyle w:val="100000000000" w:firstRow="1" w:lastRow="0" w:firstColumn="0" w:lastColumn="0" w:oddVBand="0" w:evenVBand="0" w:oddHBand="0" w:evenHBand="0" w:firstRowFirstColumn="0" w:firstRowLastColumn="0" w:lastRowFirstColumn="0" w:lastRowLastColumn="0"/>
-            </w:pPr>
-            <w:r>
+              <w:rPr>
+                <w:rFonts w:ascii="Times New Roman" w:hAnsi="Times New Roman" w:cs="Times New Roman"/>
+              </w:rPr>
+            </w:pPr>
+            <w:r>
+              <w:rPr>
+                <w:rFonts w:ascii="Times New Roman" w:hAnsi="Times New Roman" w:cs="Times New Roman"/>
+              </w:rPr>
               <w:t>Block Size (bits)</w:t>
             </w:r>
           </w:p>
         </w:tc>
         <w:tc>
           <w:tcPr>
-            <w:tcW w:w="909" w:type="dxa"/>
-            <w:textDirection w:val="btLr"/>
-          </w:tcPr>
-          <w:p>
-            <w:pPr>
-              <w:ind w:left="113" w:right="113"/>
+            <w:tcW w:w="809" w:type="dxa"/>
+          </w:tcPr>
+          <w:p>
+            <w:pPr>
               <w:cnfStyle w:val="100000000000" w:firstRow="1" w:lastRow="0" w:firstColumn="0" w:lastColumn="0" w:oddVBand="0" w:evenVBand="0" w:oddHBand="0" w:evenHBand="0" w:firstRowFirstColumn="0" w:firstRowLastColumn="0" w:lastRowFirstColumn="0" w:lastRowLastColumn="0"/>
-            </w:pPr>
-            <w:r>
+              <w:rPr>
+                <w:rFonts w:ascii="Times New Roman" w:hAnsi="Times New Roman" w:cs="Times New Roman"/>
+              </w:rPr>
+            </w:pPr>
+            <w:r>
+              <w:rPr>
+                <w:rFonts w:ascii="Times New Roman" w:hAnsi="Times New Roman" w:cs="Times New Roman"/>
+              </w:rPr>
               <w:t>Round Count</w:t>
             </w:r>
           </w:p>
         </w:tc>
         <w:tc>
           <w:tcPr>
-            <w:tcW w:w="909" w:type="dxa"/>
-            <w:textDirection w:val="btLr"/>
-          </w:tcPr>
-          <w:p>
-            <w:pPr>
-              <w:ind w:left="113" w:right="113"/>
+            <w:tcW w:w="1169" w:type="dxa"/>
+          </w:tcPr>
+          <w:p>
+            <w:pPr>
               <w:cnfStyle w:val="100000000000" w:firstRow="1" w:lastRow="0" w:firstColumn="0" w:lastColumn="0" w:oddVBand="0" w:evenVBand="0" w:oddHBand="0" w:evenHBand="0" w:firstRowFirstColumn="0" w:firstRowLastColumn="0" w:lastRowFirstColumn="0" w:lastRowLastColumn="0"/>
-            </w:pPr>
-            <w:r>
+              <w:rPr>
+                <w:rFonts w:ascii="Times New Roman" w:hAnsi="Times New Roman" w:cs="Times New Roman"/>
+              </w:rPr>
+            </w:pPr>
+            <w:r>
+              <w:rPr>
+                <w:rFonts w:ascii="Times New Roman" w:hAnsi="Times New Roman" w:cs="Times New Roman"/>
+              </w:rPr>
               <w:t>Security Level</w:t>
             </w:r>
           </w:p>
         </w:tc>
         <w:tc>
           <w:tcPr>
-            <w:tcW w:w="909" w:type="dxa"/>
-            <w:textDirection w:val="btLr"/>
-          </w:tcPr>
-          <w:p>
-            <w:pPr>
-              <w:ind w:left="113" w:right="113"/>
+            <w:tcW w:w="1390" w:type="dxa"/>
+          </w:tcPr>
+          <w:p>
+            <w:pPr>
               <w:cnfStyle w:val="100000000000" w:firstRow="1" w:lastRow="0" w:firstColumn="0" w:lastColumn="0" w:oddVBand="0" w:evenVBand="0" w:oddHBand="0" w:evenHBand="0" w:firstRowFirstColumn="0" w:firstRowLastColumn="0" w:lastRowFirstColumn="0" w:lastRowLastColumn="0"/>
-            </w:pPr>
-            <w:r>
+              <w:rPr>
+                <w:rFonts w:ascii="Times New Roman" w:hAnsi="Times New Roman" w:cs="Times New Roman"/>
+              </w:rPr>
+            </w:pPr>
+            <w:r>
+              <w:rPr>
+                <w:rFonts w:ascii="Times New Roman" w:hAnsi="Times New Roman" w:cs="Times New Roman"/>
+              </w:rPr>
               <w:t>Performance (MB/sec)</w:t>
             </w:r>
           </w:p>
         </w:tc>
         <w:tc>
           <w:tcPr>
-            <w:tcW w:w="909" w:type="dxa"/>
-            <w:textDirection w:val="btLr"/>
-          </w:tcPr>
-          <w:p>
-            <w:pPr>
-              <w:ind w:left="113" w:right="113"/>
+            <w:tcW w:w="1102" w:type="dxa"/>
+          </w:tcPr>
+          <w:p>
+            <w:pPr>
               <w:cnfStyle w:val="100000000000" w:firstRow="1" w:lastRow="0" w:firstColumn="0" w:lastColumn="0" w:oddVBand="0" w:evenVBand="0" w:oddHBand="0" w:evenHBand="0" w:firstRowFirstColumn="0" w:firstRowLastColumn="0" w:lastRowFirstColumn="0" w:lastRowLastColumn="0"/>
-            </w:pPr>
-            <w:r>
+              <w:rPr>
+                <w:rFonts w:ascii="Times New Roman" w:hAnsi="Times New Roman" w:cs="Times New Roman"/>
+              </w:rPr>
+            </w:pPr>
+            <w:r>
+              <w:rPr>
+                <w:rFonts w:ascii="Times New Roman" w:hAnsi="Times New Roman" w:cs="Times New Roman"/>
+              </w:rPr>
               <w:t>Usability</w:t>
             </w:r>
           </w:p>
         </w:tc>
         <w:tc>
           <w:tcPr>
-            <w:tcW w:w="909" w:type="dxa"/>
-            <w:textDirection w:val="btLr"/>
-          </w:tcPr>
-          <w:p>
-            <w:pPr>
-              <w:ind w:left="113" w:right="113"/>
+            <w:tcW w:w="1444" w:type="dxa"/>
+          </w:tcPr>
+          <w:p>
+            <w:pPr>
               <w:cnfStyle w:val="100000000000" w:firstRow="1" w:lastRow="0" w:firstColumn="0" w:lastColumn="0" w:oddVBand="0" w:evenVBand="0" w:oddHBand="0" w:evenHBand="0" w:firstRowFirstColumn="0" w:firstRowLastColumn="0" w:lastRowFirstColumn="0" w:lastRowLastColumn="0"/>
-            </w:pPr>
-            <w:r>
+              <w:rPr>
+                <w:rFonts w:ascii="Times New Roman" w:hAnsi="Times New Roman" w:cs="Times New Roman"/>
+              </w:rPr>
+            </w:pPr>
+            <w:r>
+              <w:rPr>
+                <w:rFonts w:ascii="Times New Roman" w:hAnsi="Times New Roman" w:cs="Times New Roman"/>
+              </w:rPr>
               <w:t>Compatibility</w:t>
             </w:r>
           </w:p>
         </w:tc>
         <w:tc>
           <w:tcPr>
-            <w:tcW w:w="909" w:type="dxa"/>
-            <w:textDirection w:val="btLr"/>
-          </w:tcPr>
-          <w:p>
-            <w:pPr>
-              <w:ind w:left="113" w:right="113"/>
+            <w:tcW w:w="1073" w:type="dxa"/>
+          </w:tcPr>
+          <w:p>
+            <w:pPr>
               <w:cnfStyle w:val="100000000000" w:firstRow="1" w:lastRow="0" w:firstColumn="0" w:lastColumn="0" w:oddVBand="0" w:evenVBand="0" w:oddHBand="0" w:evenHBand="0" w:firstRowFirstColumn="0" w:firstRowLastColumn="0" w:lastRowFirstColumn="0" w:lastRowLastColumn="0"/>
-            </w:pPr>
-            <w:r>
+              <w:rPr>
+                <w:rFonts w:ascii="Times New Roman" w:hAnsi="Times New Roman" w:cs="Times New Roman"/>
+              </w:rPr>
+            </w:pPr>
+            <w:r>
+              <w:rPr>
+                <w:rFonts w:ascii="Times New Roman" w:hAnsi="Times New Roman" w:cs="Times New Roman"/>
+              </w:rPr>
               <w:t>Known Attacks</w:t>
             </w:r>
           </w:p>
         </w:tc>
         <w:tc>
           <w:tcPr>
-            <w:tcW w:w="909" w:type="dxa"/>
-            <w:textDirection w:val="btLr"/>
-          </w:tcPr>
-          <w:p>
-            <w:pPr>
-              <w:ind w:left="113" w:right="113"/>
+            <w:tcW w:w="1179" w:type="dxa"/>
+          </w:tcPr>
+          <w:p>
+            <w:pPr>
               <w:cnfStyle w:val="100000000000" w:firstRow="1" w:lastRow="0" w:firstColumn="0" w:lastColumn="0" w:oddVBand="0" w:evenVBand="0" w:oddHBand="0" w:evenHBand="0" w:firstRowFirstColumn="0" w:firstRowLastColumn="0" w:lastRowFirstColumn="0" w:lastRowLastColumn="0"/>
-            </w:pPr>
-            <w:r>
+              <w:rPr>
+                <w:rFonts w:ascii="Times New Roman" w:hAnsi="Times New Roman" w:cs="Times New Roman"/>
+              </w:rPr>
+            </w:pPr>
+            <w:r>
+              <w:rPr>
+                <w:rFonts w:ascii="Times New Roman" w:hAnsi="Times New Roman" w:cs="Times New Roman"/>
+              </w:rPr>
               <w:t>Resistance to Attack</w:t>
             </w:r>
           </w:p>
@@ -4463,164 +4662,208 @@
         <w:tc>
           <w:tcPr>
             <w:cnfStyle w:val="001000000000" w:firstRow="0" w:lastRow="0" w:firstColumn="1" w:lastColumn="0" w:oddVBand="0" w:evenVBand="0" w:oddHBand="0" w:evenHBand="0" w:firstRowFirstColumn="0" w:firstRowLastColumn="0" w:lastRowFirstColumn="0" w:lastRowLastColumn="0"/>
-            <w:tcW w:w="909" w:type="dxa"/>
-            <w:textDirection w:val="btLr"/>
-          </w:tcPr>
-          <w:p>
-            <w:pPr>
-              <w:ind w:left="113" w:right="113"/>
-            </w:pPr>
-            <w:r>
+            <w:tcW w:w="1130" w:type="dxa"/>
+          </w:tcPr>
+          <w:p>
+            <w:pPr>
+              <w:rPr>
+                <w:rFonts w:ascii="Times New Roman" w:hAnsi="Times New Roman" w:cs="Times New Roman"/>
+              </w:rPr>
+            </w:pPr>
+            <w:r>
+              <w:rPr>
+                <w:rFonts w:ascii="Times New Roman" w:hAnsi="Times New Roman" w:cs="Times New Roman"/>
+              </w:rPr>
               <w:t>AES</w:t>
             </w:r>
           </w:p>
         </w:tc>
         <w:tc>
           <w:tcPr>
-            <w:tcW w:w="909" w:type="dxa"/>
-            <w:textDirection w:val="btLr"/>
-          </w:tcPr>
-          <w:p>
-            <w:pPr>
-              <w:ind w:left="113" w:right="113"/>
+            <w:tcW w:w="1279" w:type="dxa"/>
+          </w:tcPr>
+          <w:p>
+            <w:pPr>
               <w:cnfStyle w:val="000000000000" w:firstRow="0" w:lastRow="0" w:firstColumn="0" w:lastColumn="0" w:oddVBand="0" w:evenVBand="0" w:oddHBand="0" w:evenHBand="0" w:firstRowFirstColumn="0" w:firstRowLastColumn="0" w:lastRowFirstColumn="0" w:lastRowLastColumn="0"/>
-            </w:pPr>
-            <w:r>
+              <w:rPr>
+                <w:rFonts w:ascii="Times New Roman" w:hAnsi="Times New Roman" w:cs="Times New Roman"/>
+              </w:rPr>
+            </w:pPr>
+            <w:r>
+              <w:rPr>
+                <w:rFonts w:ascii="Times New Roman" w:hAnsi="Times New Roman" w:cs="Times New Roman"/>
+              </w:rPr>
               <w:t>Symmetric</w:t>
             </w:r>
           </w:p>
         </w:tc>
         <w:tc>
           <w:tcPr>
-            <w:tcW w:w="909" w:type="dxa"/>
-            <w:textDirection w:val="btLr"/>
-          </w:tcPr>
-          <w:p>
-            <w:pPr>
-              <w:ind w:left="113" w:right="113"/>
+            <w:tcW w:w="774" w:type="dxa"/>
+          </w:tcPr>
+          <w:p>
+            <w:pPr>
               <w:cnfStyle w:val="000000000000" w:firstRow="0" w:lastRow="0" w:firstColumn="0" w:lastColumn="0" w:oddVBand="0" w:evenVBand="0" w:oddHBand="0" w:evenHBand="0" w:firstRowFirstColumn="0" w:firstRowLastColumn="0" w:lastRowFirstColumn="0" w:lastRowLastColumn="0"/>
-            </w:pPr>
-            <w:r>
+              <w:rPr>
+                <w:rFonts w:ascii="Times New Roman" w:hAnsi="Times New Roman" w:cs="Times New Roman"/>
+              </w:rPr>
+            </w:pPr>
+            <w:r>
+              <w:rPr>
+                <w:rFonts w:ascii="Times New Roman" w:hAnsi="Times New Roman" w:cs="Times New Roman"/>
+              </w:rPr>
               <w:t>128, 192, 256</w:t>
             </w:r>
           </w:p>
         </w:tc>
         <w:tc>
           <w:tcPr>
-            <w:tcW w:w="909" w:type="dxa"/>
-            <w:textDirection w:val="btLr"/>
-          </w:tcPr>
-          <w:p>
-            <w:pPr>
-              <w:ind w:left="113" w:right="113"/>
+            <w:tcW w:w="714" w:type="dxa"/>
+          </w:tcPr>
+          <w:p>
+            <w:pPr>
               <w:cnfStyle w:val="000000000000" w:firstRow="0" w:lastRow="0" w:firstColumn="0" w:lastColumn="0" w:oddVBand="0" w:evenVBand="0" w:oddHBand="0" w:evenHBand="0" w:firstRowFirstColumn="0" w:firstRowLastColumn="0" w:lastRowFirstColumn="0" w:lastRowLastColumn="0"/>
-            </w:pPr>
-            <w:r>
+              <w:rPr>
+                <w:rFonts w:ascii="Times New Roman" w:hAnsi="Times New Roman" w:cs="Times New Roman"/>
+              </w:rPr>
+            </w:pPr>
+            <w:r>
+              <w:rPr>
+                <w:rFonts w:ascii="Times New Roman" w:hAnsi="Times New Roman" w:cs="Times New Roman"/>
+              </w:rPr>
               <w:t>128</w:t>
             </w:r>
           </w:p>
         </w:tc>
         <w:tc>
           <w:tcPr>
-            <w:tcW w:w="909" w:type="dxa"/>
-            <w:textDirection w:val="btLr"/>
-          </w:tcPr>
-          <w:p>
-            <w:pPr>
-              <w:ind w:left="113" w:right="113"/>
+            <w:tcW w:w="809" w:type="dxa"/>
+          </w:tcPr>
+          <w:p>
+            <w:pPr>
               <w:cnfStyle w:val="000000000000" w:firstRow="0" w:lastRow="0" w:firstColumn="0" w:lastColumn="0" w:oddVBand="0" w:evenVBand="0" w:oddHBand="0" w:evenHBand="0" w:firstRowFirstColumn="0" w:firstRowLastColumn="0" w:lastRowFirstColumn="0" w:lastRowLastColumn="0"/>
-            </w:pPr>
-            <w:r>
+              <w:rPr>
+                <w:rFonts w:ascii="Times New Roman" w:hAnsi="Times New Roman" w:cs="Times New Roman"/>
+              </w:rPr>
+            </w:pPr>
+            <w:r>
+              <w:rPr>
+                <w:rFonts w:ascii="Times New Roman" w:hAnsi="Times New Roman" w:cs="Times New Roman"/>
+              </w:rPr>
               <w:t>10, 12, 14</w:t>
             </w:r>
           </w:p>
         </w:tc>
         <w:tc>
           <w:tcPr>
-            <w:tcW w:w="909" w:type="dxa"/>
-            <w:textDirection w:val="btLr"/>
-          </w:tcPr>
-          <w:p>
-            <w:pPr>
-              <w:ind w:left="113" w:right="113"/>
+            <w:tcW w:w="1169" w:type="dxa"/>
+          </w:tcPr>
+          <w:p>
+            <w:pPr>
               <w:cnfStyle w:val="000000000000" w:firstRow="0" w:lastRow="0" w:firstColumn="0" w:lastColumn="0" w:oddVBand="0" w:evenVBand="0" w:oddHBand="0" w:evenHBand="0" w:firstRowFirstColumn="0" w:firstRowLastColumn="0" w:lastRowFirstColumn="0" w:lastRowLastColumn="0"/>
-            </w:pPr>
-            <w:r>
+              <w:rPr>
+                <w:rFonts w:ascii="Times New Roman" w:hAnsi="Times New Roman" w:cs="Times New Roman"/>
+              </w:rPr>
+            </w:pPr>
+            <w:r>
+              <w:rPr>
+                <w:rFonts w:ascii="Times New Roman" w:hAnsi="Times New Roman" w:cs="Times New Roman"/>
+              </w:rPr>
               <w:t>High</w:t>
             </w:r>
           </w:p>
         </w:tc>
         <w:tc>
           <w:tcPr>
-            <w:tcW w:w="909" w:type="dxa"/>
-            <w:textDirection w:val="btLr"/>
-          </w:tcPr>
-          <w:p>
-            <w:pPr>
-              <w:ind w:left="113" w:right="113"/>
+            <w:tcW w:w="1390" w:type="dxa"/>
+          </w:tcPr>
+          <w:p>
+            <w:pPr>
               <w:cnfStyle w:val="000000000000" w:firstRow="0" w:lastRow="0" w:firstColumn="0" w:lastColumn="0" w:oddVBand="0" w:evenVBand="0" w:oddHBand="0" w:evenHBand="0" w:firstRowFirstColumn="0" w:firstRowLastColumn="0" w:lastRowFirstColumn="0" w:lastRowLastColumn="0"/>
-            </w:pPr>
-            <w:r>
+              <w:rPr>
+                <w:rFonts w:ascii="Times New Roman" w:hAnsi="Times New Roman" w:cs="Times New Roman"/>
+              </w:rPr>
+            </w:pPr>
+            <w:r>
+              <w:rPr>
+                <w:rFonts w:ascii="Times New Roman" w:hAnsi="Times New Roman" w:cs="Times New Roman"/>
+              </w:rPr>
               <w:t>Varies</w:t>
             </w:r>
           </w:p>
         </w:tc>
         <w:tc>
           <w:tcPr>
-            <w:tcW w:w="909" w:type="dxa"/>
-            <w:textDirection w:val="btLr"/>
-          </w:tcPr>
-          <w:p>
-            <w:pPr>
-              <w:ind w:left="113" w:right="113"/>
+            <w:tcW w:w="1102" w:type="dxa"/>
+          </w:tcPr>
+          <w:p>
+            <w:pPr>
               <w:cnfStyle w:val="000000000000" w:firstRow="0" w:lastRow="0" w:firstColumn="0" w:lastColumn="0" w:oddVBand="0" w:evenVBand="0" w:oddHBand="0" w:evenHBand="0" w:firstRowFirstColumn="0" w:firstRowLastColumn="0" w:lastRowFirstColumn="0" w:lastRowLastColumn="0"/>
-            </w:pPr>
-            <w:r>
+              <w:rPr>
+                <w:rFonts w:ascii="Times New Roman" w:hAnsi="Times New Roman" w:cs="Times New Roman"/>
+              </w:rPr>
+            </w:pPr>
+            <w:r>
+              <w:rPr>
+                <w:rFonts w:ascii="Times New Roman" w:hAnsi="Times New Roman" w:cs="Times New Roman"/>
+              </w:rPr>
               <w:t>High</w:t>
             </w:r>
           </w:p>
         </w:tc>
         <w:tc>
           <w:tcPr>
-            <w:tcW w:w="909" w:type="dxa"/>
-            <w:textDirection w:val="btLr"/>
-          </w:tcPr>
-          <w:p>
-            <w:pPr>
-              <w:ind w:left="113" w:right="113"/>
+            <w:tcW w:w="1444" w:type="dxa"/>
+          </w:tcPr>
+          <w:p>
+            <w:pPr>
               <w:cnfStyle w:val="000000000000" w:firstRow="0" w:lastRow="0" w:firstColumn="0" w:lastColumn="0" w:oddVBand="0" w:evenVBand="0" w:oddHBand="0" w:evenHBand="0" w:firstRowFirstColumn="0" w:firstRowLastColumn="0" w:lastRowFirstColumn="0" w:lastRowLastColumn="0"/>
-            </w:pPr>
-            <w:r>
+              <w:rPr>
+                <w:rFonts w:ascii="Times New Roman" w:hAnsi="Times New Roman" w:cs="Times New Roman"/>
+              </w:rPr>
+            </w:pPr>
+            <w:r>
+              <w:rPr>
+                <w:rFonts w:ascii="Times New Roman" w:hAnsi="Times New Roman" w:cs="Times New Roman"/>
+              </w:rPr>
               <w:t>High</w:t>
             </w:r>
           </w:p>
         </w:tc>
         <w:tc>
           <w:tcPr>
-            <w:tcW w:w="909" w:type="dxa"/>
-            <w:textDirection w:val="btLr"/>
-          </w:tcPr>
-          <w:p>
-            <w:pPr>
-              <w:ind w:left="113" w:right="113"/>
+            <w:tcW w:w="1073" w:type="dxa"/>
+          </w:tcPr>
+          <w:p>
+            <w:pPr>
               <w:cnfStyle w:val="000000000000" w:firstRow="0" w:lastRow="0" w:firstColumn="0" w:lastColumn="0" w:oddVBand="0" w:evenVBand="0" w:oddHBand="0" w:evenHBand="0" w:firstRowFirstColumn="0" w:firstRowLastColumn="0" w:lastRowFirstColumn="0" w:lastRowLastColumn="0"/>
-            </w:pPr>
-            <w:r>
+              <w:rPr>
+                <w:rFonts w:ascii="Times New Roman" w:hAnsi="Times New Roman" w:cs="Times New Roman"/>
+              </w:rPr>
+            </w:pPr>
+            <w:r>
+              <w:rPr>
+                <w:rFonts w:ascii="Times New Roman" w:hAnsi="Times New Roman" w:cs="Times New Roman"/>
+              </w:rPr>
               <w:t>Related-Key Attack</w:t>
             </w:r>
           </w:p>
         </w:tc>
         <w:tc>
           <w:tcPr>
-            <w:tcW w:w="909" w:type="dxa"/>
-            <w:textDirection w:val="btLr"/>
-          </w:tcPr>
-          <w:p>
-            <w:pPr>
-              <w:ind w:left="113" w:right="113"/>
+            <w:tcW w:w="1179" w:type="dxa"/>
+          </w:tcPr>
+          <w:p>
+            <w:pPr>
               <w:cnfStyle w:val="000000000000" w:firstRow="0" w:lastRow="0" w:firstColumn="0" w:lastColumn="0" w:oddVBand="0" w:evenVBand="0" w:oddHBand="0" w:evenHBand="0" w:firstRowFirstColumn="0" w:firstRowLastColumn="0" w:lastRowFirstColumn="0" w:lastRowLastColumn="0"/>
-            </w:pPr>
-            <w:r>
+              <w:rPr>
+                <w:rFonts w:ascii="Times New Roman" w:hAnsi="Times New Roman" w:cs="Times New Roman"/>
+              </w:rPr>
+            </w:pPr>
+            <w:r>
+              <w:rPr>
+                <w:rFonts w:ascii="Times New Roman" w:hAnsi="Times New Roman" w:cs="Times New Roman"/>
+              </w:rPr>
               <w:t>High</w:t>
             </w:r>
           </w:p>
@@ -4633,164 +4876,208 @@
         <w:tc>
           <w:tcPr>
             <w:cnfStyle w:val="001000000000" w:firstRow="0" w:lastRow="0" w:firstColumn="1" w:lastColumn="0" w:oddVBand="0" w:evenVBand="0" w:oddHBand="0" w:evenHBand="0" w:firstRowFirstColumn="0" w:firstRowLastColumn="0" w:lastRowFirstColumn="0" w:lastRowLastColumn="0"/>
-            <w:tcW w:w="909" w:type="dxa"/>
-            <w:textDirection w:val="btLr"/>
-          </w:tcPr>
-          <w:p>
-            <w:pPr>
-              <w:ind w:left="113" w:right="113"/>
-            </w:pPr>
-            <w:r>
+            <w:tcW w:w="1130" w:type="dxa"/>
+          </w:tcPr>
+          <w:p>
+            <w:pPr>
+              <w:rPr>
+                <w:rFonts w:ascii="Times New Roman" w:hAnsi="Times New Roman" w:cs="Times New Roman"/>
+              </w:rPr>
+            </w:pPr>
+            <w:r>
+              <w:rPr>
+                <w:rFonts w:ascii="Times New Roman" w:hAnsi="Times New Roman" w:cs="Times New Roman"/>
+              </w:rPr>
               <w:t>RSA</w:t>
             </w:r>
           </w:p>
         </w:tc>
         <w:tc>
           <w:tcPr>
-            <w:tcW w:w="909" w:type="dxa"/>
-            <w:textDirection w:val="btLr"/>
-          </w:tcPr>
-          <w:p>
-            <w:pPr>
-              <w:ind w:left="113" w:right="113"/>
+            <w:tcW w:w="1279" w:type="dxa"/>
+          </w:tcPr>
+          <w:p>
+            <w:pPr>
               <w:cnfStyle w:val="000000000000" w:firstRow="0" w:lastRow="0" w:firstColumn="0" w:lastColumn="0" w:oddVBand="0" w:evenVBand="0" w:oddHBand="0" w:evenHBand="0" w:firstRowFirstColumn="0" w:firstRowLastColumn="0" w:lastRowFirstColumn="0" w:lastRowLastColumn="0"/>
-            </w:pPr>
-            <w:r>
+              <w:rPr>
+                <w:rFonts w:ascii="Times New Roman" w:hAnsi="Times New Roman" w:cs="Times New Roman"/>
+              </w:rPr>
+            </w:pPr>
+            <w:r>
+              <w:rPr>
+                <w:rFonts w:ascii="Times New Roman" w:hAnsi="Times New Roman" w:cs="Times New Roman"/>
+              </w:rPr>
               <w:t>Asymmetric</w:t>
             </w:r>
           </w:p>
         </w:tc>
         <w:tc>
           <w:tcPr>
-            <w:tcW w:w="909" w:type="dxa"/>
-            <w:textDirection w:val="btLr"/>
-          </w:tcPr>
-          <w:p>
-            <w:pPr>
-              <w:ind w:left="113" w:right="113"/>
+            <w:tcW w:w="774" w:type="dxa"/>
+          </w:tcPr>
+          <w:p>
+            <w:pPr>
               <w:cnfStyle w:val="000000000000" w:firstRow="0" w:lastRow="0" w:firstColumn="0" w:lastColumn="0" w:oddVBand="0" w:evenVBand="0" w:oddHBand="0" w:evenHBand="0" w:firstRowFirstColumn="0" w:firstRowLastColumn="0" w:lastRowFirstColumn="0" w:lastRowLastColumn="0"/>
-            </w:pPr>
-            <w:r>
+              <w:rPr>
+                <w:rFonts w:ascii="Times New Roman" w:hAnsi="Times New Roman" w:cs="Times New Roman"/>
+              </w:rPr>
+            </w:pPr>
+            <w:r>
+              <w:rPr>
+                <w:rFonts w:ascii="Times New Roman" w:hAnsi="Times New Roman" w:cs="Times New Roman"/>
+              </w:rPr>
               <w:t>1024-16384</w:t>
             </w:r>
           </w:p>
         </w:tc>
         <w:tc>
           <w:tcPr>
-            <w:tcW w:w="909" w:type="dxa"/>
-            <w:textDirection w:val="btLr"/>
-          </w:tcPr>
-          <w:p>
-            <w:pPr>
-              <w:ind w:left="113" w:right="113"/>
+            <w:tcW w:w="714" w:type="dxa"/>
+          </w:tcPr>
+          <w:p>
+            <w:pPr>
               <w:cnfStyle w:val="000000000000" w:firstRow="0" w:lastRow="0" w:firstColumn="0" w:lastColumn="0" w:oddVBand="0" w:evenVBand="0" w:oddHBand="0" w:evenHBand="0" w:firstRowFirstColumn="0" w:firstRowLastColumn="0" w:lastRowFirstColumn="0" w:lastRowLastColumn="0"/>
-            </w:pPr>
-            <w:r>
+              <w:rPr>
+                <w:rFonts w:ascii="Times New Roman" w:hAnsi="Times New Roman" w:cs="Times New Roman"/>
+              </w:rPr>
+            </w:pPr>
+            <w:r>
+              <w:rPr>
+                <w:rFonts w:ascii="Times New Roman" w:hAnsi="Times New Roman" w:cs="Times New Roman"/>
+              </w:rPr>
               <w:t>N/A</w:t>
             </w:r>
           </w:p>
         </w:tc>
         <w:tc>
           <w:tcPr>
-            <w:tcW w:w="909" w:type="dxa"/>
-            <w:textDirection w:val="btLr"/>
-          </w:tcPr>
-          <w:p>
-            <w:pPr>
-              <w:ind w:left="113" w:right="113"/>
+            <w:tcW w:w="809" w:type="dxa"/>
+          </w:tcPr>
+          <w:p>
+            <w:pPr>
               <w:cnfStyle w:val="000000000000" w:firstRow="0" w:lastRow="0" w:firstColumn="0" w:lastColumn="0" w:oddVBand="0" w:evenVBand="0" w:oddHBand="0" w:evenHBand="0" w:firstRowFirstColumn="0" w:firstRowLastColumn="0" w:lastRowFirstColumn="0" w:lastRowLastColumn="0"/>
-            </w:pPr>
-            <w:r>
+              <w:rPr>
+                <w:rFonts w:ascii="Times New Roman" w:hAnsi="Times New Roman" w:cs="Times New Roman"/>
+              </w:rPr>
+            </w:pPr>
+            <w:r>
+              <w:rPr>
+                <w:rFonts w:ascii="Times New Roman" w:hAnsi="Times New Roman" w:cs="Times New Roman"/>
+              </w:rPr>
               <w:t>N/A</w:t>
             </w:r>
           </w:p>
         </w:tc>
         <w:tc>
           <w:tcPr>
-            <w:tcW w:w="909" w:type="dxa"/>
-            <w:textDirection w:val="btLr"/>
-          </w:tcPr>
-          <w:p>
-            <w:pPr>
-              <w:ind w:left="113" w:right="113"/>
+            <w:tcW w:w="1169" w:type="dxa"/>
+          </w:tcPr>
+          <w:p>
+            <w:pPr>
               <w:cnfStyle w:val="000000000000" w:firstRow="0" w:lastRow="0" w:firstColumn="0" w:lastColumn="0" w:oddVBand="0" w:evenVBand="0" w:oddHBand="0" w:evenHBand="0" w:firstRowFirstColumn="0" w:firstRowLastColumn="0" w:lastRowFirstColumn="0" w:lastRowLastColumn="0"/>
-            </w:pPr>
-            <w:r>
+              <w:rPr>
+                <w:rFonts w:ascii="Times New Roman" w:hAnsi="Times New Roman" w:cs="Times New Roman"/>
+              </w:rPr>
+            </w:pPr>
+            <w:r>
+              <w:rPr>
+                <w:rFonts w:ascii="Times New Roman" w:hAnsi="Times New Roman" w:cs="Times New Roman"/>
+              </w:rPr>
               <w:t>Moderate-High</w:t>
             </w:r>
           </w:p>
         </w:tc>
         <w:tc>
           <w:tcPr>
-            <w:tcW w:w="909" w:type="dxa"/>
-            <w:textDirection w:val="btLr"/>
-          </w:tcPr>
-          <w:p>
-            <w:pPr>
-              <w:ind w:left="113" w:right="113"/>
+            <w:tcW w:w="1390" w:type="dxa"/>
+          </w:tcPr>
+          <w:p>
+            <w:pPr>
               <w:cnfStyle w:val="000000000000" w:firstRow="0" w:lastRow="0" w:firstColumn="0" w:lastColumn="0" w:oddVBand="0" w:evenVBand="0" w:oddHBand="0" w:evenHBand="0" w:firstRowFirstColumn="0" w:firstRowLastColumn="0" w:lastRowFirstColumn="0" w:lastRowLastColumn="0"/>
-            </w:pPr>
-            <w:r>
+              <w:rPr>
+                <w:rFonts w:ascii="Times New Roman" w:hAnsi="Times New Roman" w:cs="Times New Roman"/>
+              </w:rPr>
+            </w:pPr>
+            <w:r>
+              <w:rPr>
+                <w:rFonts w:ascii="Times New Roman" w:hAnsi="Times New Roman" w:cs="Times New Roman"/>
+              </w:rPr>
               <w:t>Lower</w:t>
             </w:r>
           </w:p>
         </w:tc>
         <w:tc>
           <w:tcPr>
-            <w:tcW w:w="909" w:type="dxa"/>
-            <w:textDirection w:val="btLr"/>
-          </w:tcPr>
-          <w:p>
-            <w:pPr>
-              <w:ind w:left="113" w:right="113"/>
+            <w:tcW w:w="1102" w:type="dxa"/>
+          </w:tcPr>
+          <w:p>
+            <w:pPr>
               <w:cnfStyle w:val="000000000000" w:firstRow="0" w:lastRow="0" w:firstColumn="0" w:lastColumn="0" w:oddVBand="0" w:evenVBand="0" w:oddHBand="0" w:evenHBand="0" w:firstRowFirstColumn="0" w:firstRowLastColumn="0" w:lastRowFirstColumn="0" w:lastRowLastColumn="0"/>
-            </w:pPr>
-            <w:r>
+              <w:rPr>
+                <w:rFonts w:ascii="Times New Roman" w:hAnsi="Times New Roman" w:cs="Times New Roman"/>
+              </w:rPr>
+            </w:pPr>
+            <w:r>
+              <w:rPr>
+                <w:rFonts w:ascii="Times New Roman" w:hAnsi="Times New Roman" w:cs="Times New Roman"/>
+              </w:rPr>
               <w:t>Moderate</w:t>
             </w:r>
           </w:p>
         </w:tc>
         <w:tc>
           <w:tcPr>
-            <w:tcW w:w="909" w:type="dxa"/>
-            <w:textDirection w:val="btLr"/>
-          </w:tcPr>
-          <w:p>
-            <w:pPr>
-              <w:ind w:left="113" w:right="113"/>
+            <w:tcW w:w="1444" w:type="dxa"/>
+          </w:tcPr>
+          <w:p>
+            <w:pPr>
               <w:cnfStyle w:val="000000000000" w:firstRow="0" w:lastRow="0" w:firstColumn="0" w:lastColumn="0" w:oddVBand="0" w:evenVBand="0" w:oddHBand="0" w:evenHBand="0" w:firstRowFirstColumn="0" w:firstRowLastColumn="0" w:lastRowFirstColumn="0" w:lastRowLastColumn="0"/>
-            </w:pPr>
-            <w:r>
+              <w:rPr>
+                <w:rFonts w:ascii="Times New Roman" w:hAnsi="Times New Roman" w:cs="Times New Roman"/>
+              </w:rPr>
+            </w:pPr>
+            <w:r>
+              <w:rPr>
+                <w:rFonts w:ascii="Times New Roman" w:hAnsi="Times New Roman" w:cs="Times New Roman"/>
+              </w:rPr>
               <w:t>High</w:t>
             </w:r>
           </w:p>
         </w:tc>
         <w:tc>
           <w:tcPr>
-            <w:tcW w:w="909" w:type="dxa"/>
-            <w:textDirection w:val="btLr"/>
-          </w:tcPr>
-          <w:p>
-            <w:pPr>
-              <w:ind w:left="113" w:right="113"/>
+            <w:tcW w:w="1073" w:type="dxa"/>
+          </w:tcPr>
+          <w:p>
+            <w:pPr>
               <w:cnfStyle w:val="000000000000" w:firstRow="0" w:lastRow="0" w:firstColumn="0" w:lastColumn="0" w:oddVBand="0" w:evenVBand="0" w:oddHBand="0" w:evenHBand="0" w:firstRowFirstColumn="0" w:firstRowLastColumn="0" w:lastRowFirstColumn="0" w:lastRowLastColumn="0"/>
-            </w:pPr>
-            <w:r>
+              <w:rPr>
+                <w:rFonts w:ascii="Times New Roman" w:hAnsi="Times New Roman" w:cs="Times New Roman"/>
+              </w:rPr>
+            </w:pPr>
+            <w:r>
+              <w:rPr>
+                <w:rFonts w:ascii="Times New Roman" w:hAnsi="Times New Roman" w:cs="Times New Roman"/>
+              </w:rPr>
               <w:t>Factoring</w:t>
             </w:r>
           </w:p>
         </w:tc>
         <w:tc>
           <w:tcPr>
-            <w:tcW w:w="909" w:type="dxa"/>
-            <w:textDirection w:val="btLr"/>
-          </w:tcPr>
-          <w:p>
-            <w:pPr>
-              <w:ind w:left="113" w:right="113"/>
+            <w:tcW w:w="1179" w:type="dxa"/>
+          </w:tcPr>
+          <w:p>
+            <w:pPr>
               <w:cnfStyle w:val="000000000000" w:firstRow="0" w:lastRow="0" w:firstColumn="0" w:lastColumn="0" w:oddVBand="0" w:evenVBand="0" w:oddHBand="0" w:evenHBand="0" w:firstRowFirstColumn="0" w:firstRowLastColumn="0" w:lastRowFirstColumn="0" w:lastRowLastColumn="0"/>
-            </w:pPr>
-            <w:r>
+              <w:rPr>
+                <w:rFonts w:ascii="Times New Roman" w:hAnsi="Times New Roman" w:cs="Times New Roman"/>
+              </w:rPr>
+            </w:pPr>
+            <w:r>
+              <w:rPr>
+                <w:rFonts w:ascii="Times New Roman" w:hAnsi="Times New Roman" w:cs="Times New Roman"/>
+              </w:rPr>
               <w:t>Moderate-High</w:t>
             </w:r>
           </w:p>
@@ -4803,164 +5090,208 @@
         <w:tc>
           <w:tcPr>
             <w:cnfStyle w:val="001000000000" w:firstRow="0" w:lastRow="0" w:firstColumn="1" w:lastColumn="0" w:oddVBand="0" w:evenVBand="0" w:oddHBand="0" w:evenHBand="0" w:firstRowFirstColumn="0" w:firstRowLastColumn="0" w:lastRowFirstColumn="0" w:lastRowLastColumn="0"/>
-            <w:tcW w:w="909" w:type="dxa"/>
-            <w:textDirection w:val="btLr"/>
-          </w:tcPr>
-          <w:p>
-            <w:pPr>
-              <w:ind w:left="113" w:right="113"/>
-            </w:pPr>
-            <w:r>
+            <w:tcW w:w="1130" w:type="dxa"/>
+          </w:tcPr>
+          <w:p>
+            <w:pPr>
+              <w:rPr>
+                <w:rFonts w:ascii="Times New Roman" w:hAnsi="Times New Roman" w:cs="Times New Roman"/>
+              </w:rPr>
+            </w:pPr>
+            <w:r>
+              <w:rPr>
+                <w:rFonts w:ascii="Times New Roman" w:hAnsi="Times New Roman" w:cs="Times New Roman"/>
+              </w:rPr>
               <w:t>SHA</w:t>
             </w:r>
           </w:p>
         </w:tc>
         <w:tc>
           <w:tcPr>
-            <w:tcW w:w="909" w:type="dxa"/>
-            <w:textDirection w:val="btLr"/>
-          </w:tcPr>
-          <w:p>
-            <w:pPr>
-              <w:ind w:left="113" w:right="113"/>
+            <w:tcW w:w="1279" w:type="dxa"/>
+          </w:tcPr>
+          <w:p>
+            <w:pPr>
               <w:cnfStyle w:val="000000000000" w:firstRow="0" w:lastRow="0" w:firstColumn="0" w:lastColumn="0" w:oddVBand="0" w:evenVBand="0" w:oddHBand="0" w:evenHBand="0" w:firstRowFirstColumn="0" w:firstRowLastColumn="0" w:lastRowFirstColumn="0" w:lastRowLastColumn="0"/>
-            </w:pPr>
-            <w:r>
+              <w:rPr>
+                <w:rFonts w:ascii="Times New Roman" w:hAnsi="Times New Roman" w:cs="Times New Roman"/>
+              </w:rPr>
+            </w:pPr>
+            <w:r>
+              <w:rPr>
+                <w:rFonts w:ascii="Times New Roman" w:hAnsi="Times New Roman" w:cs="Times New Roman"/>
+              </w:rPr>
               <w:t>Hash Function</w:t>
             </w:r>
           </w:p>
         </w:tc>
         <w:tc>
           <w:tcPr>
-            <w:tcW w:w="909" w:type="dxa"/>
-            <w:textDirection w:val="btLr"/>
-          </w:tcPr>
-          <w:p>
-            <w:pPr>
-              <w:ind w:left="113" w:right="113"/>
+            <w:tcW w:w="774" w:type="dxa"/>
+          </w:tcPr>
+          <w:p>
+            <w:pPr>
               <w:cnfStyle w:val="000000000000" w:firstRow="0" w:lastRow="0" w:firstColumn="0" w:lastColumn="0" w:oddVBand="0" w:evenVBand="0" w:oddHBand="0" w:evenHBand="0" w:firstRowFirstColumn="0" w:firstRowLastColumn="0" w:lastRowFirstColumn="0" w:lastRowLastColumn="0"/>
-            </w:pPr>
-            <w:r>
+              <w:rPr>
+                <w:rFonts w:ascii="Times New Roman" w:hAnsi="Times New Roman" w:cs="Times New Roman"/>
+              </w:rPr>
+            </w:pPr>
+            <w:r>
+              <w:rPr>
+                <w:rFonts w:ascii="Times New Roman" w:hAnsi="Times New Roman" w:cs="Times New Roman"/>
+              </w:rPr>
               <w:t>N/A</w:t>
             </w:r>
           </w:p>
         </w:tc>
         <w:tc>
           <w:tcPr>
-            <w:tcW w:w="909" w:type="dxa"/>
-            <w:textDirection w:val="btLr"/>
-          </w:tcPr>
-          <w:p>
-            <w:pPr>
-              <w:ind w:left="113" w:right="113"/>
+            <w:tcW w:w="714" w:type="dxa"/>
+          </w:tcPr>
+          <w:p>
+            <w:pPr>
               <w:cnfStyle w:val="000000000000" w:firstRow="0" w:lastRow="0" w:firstColumn="0" w:lastColumn="0" w:oddVBand="0" w:evenVBand="0" w:oddHBand="0" w:evenHBand="0" w:firstRowFirstColumn="0" w:firstRowLastColumn="0" w:lastRowFirstColumn="0" w:lastRowLastColumn="0"/>
-            </w:pPr>
-            <w:r>
+              <w:rPr>
+                <w:rFonts w:ascii="Times New Roman" w:hAnsi="Times New Roman" w:cs="Times New Roman"/>
+              </w:rPr>
+            </w:pPr>
+            <w:r>
+              <w:rPr>
+                <w:rFonts w:ascii="Times New Roman" w:hAnsi="Times New Roman" w:cs="Times New Roman"/>
+              </w:rPr>
               <w:t>512 (SHA-256)</w:t>
             </w:r>
           </w:p>
         </w:tc>
         <w:tc>
           <w:tcPr>
-            <w:tcW w:w="909" w:type="dxa"/>
-            <w:textDirection w:val="btLr"/>
-          </w:tcPr>
-          <w:p>
-            <w:pPr>
-              <w:ind w:left="113" w:right="113"/>
+            <w:tcW w:w="809" w:type="dxa"/>
+          </w:tcPr>
+          <w:p>
+            <w:pPr>
               <w:cnfStyle w:val="000000000000" w:firstRow="0" w:lastRow="0" w:firstColumn="0" w:lastColumn="0" w:oddVBand="0" w:evenVBand="0" w:oddHBand="0" w:evenHBand="0" w:firstRowFirstColumn="0" w:firstRowLastColumn="0" w:lastRowFirstColumn="0" w:lastRowLastColumn="0"/>
-            </w:pPr>
-            <w:r>
+              <w:rPr>
+                <w:rFonts w:ascii="Times New Roman" w:hAnsi="Times New Roman" w:cs="Times New Roman"/>
+              </w:rPr>
+            </w:pPr>
+            <w:r>
+              <w:rPr>
+                <w:rFonts w:ascii="Times New Roman" w:hAnsi="Times New Roman" w:cs="Times New Roman"/>
+              </w:rPr>
               <w:t>N/A</w:t>
             </w:r>
           </w:p>
         </w:tc>
         <w:tc>
           <w:tcPr>
-            <w:tcW w:w="909" w:type="dxa"/>
-            <w:textDirection w:val="btLr"/>
-          </w:tcPr>
-          <w:p>
-            <w:pPr>
-              <w:ind w:left="113" w:right="113"/>
+            <w:tcW w:w="1169" w:type="dxa"/>
+          </w:tcPr>
+          <w:p>
+            <w:pPr>
               <w:cnfStyle w:val="000000000000" w:firstRow="0" w:lastRow="0" w:firstColumn="0" w:lastColumn="0" w:oddVBand="0" w:evenVBand="0" w:oddHBand="0" w:evenHBand="0" w:firstRowFirstColumn="0" w:firstRowLastColumn="0" w:lastRowFirstColumn="0" w:lastRowLastColumn="0"/>
-            </w:pPr>
-            <w:r>
+              <w:rPr>
+                <w:rFonts w:ascii="Times New Roman" w:hAnsi="Times New Roman" w:cs="Times New Roman"/>
+              </w:rPr>
+            </w:pPr>
+            <w:r>
+              <w:rPr>
+                <w:rFonts w:ascii="Times New Roman" w:hAnsi="Times New Roman" w:cs="Times New Roman"/>
+              </w:rPr>
               <w:t>High</w:t>
             </w:r>
           </w:p>
         </w:tc>
         <w:tc>
           <w:tcPr>
-            <w:tcW w:w="909" w:type="dxa"/>
-            <w:textDirection w:val="btLr"/>
-          </w:tcPr>
-          <w:p>
-            <w:pPr>
-              <w:ind w:left="113" w:right="113"/>
+            <w:tcW w:w="1390" w:type="dxa"/>
+          </w:tcPr>
+          <w:p>
+            <w:pPr>
               <w:cnfStyle w:val="000000000000" w:firstRow="0" w:lastRow="0" w:firstColumn="0" w:lastColumn="0" w:oddVBand="0" w:evenVBand="0" w:oddHBand="0" w:evenHBand="0" w:firstRowFirstColumn="0" w:firstRowLastColumn="0" w:lastRowFirstColumn="0" w:lastRowLastColumn="0"/>
-            </w:pPr>
-            <w:r>
+              <w:rPr>
+                <w:rFonts w:ascii="Times New Roman" w:hAnsi="Times New Roman" w:cs="Times New Roman"/>
+              </w:rPr>
+            </w:pPr>
+            <w:r>
+              <w:rPr>
+                <w:rFonts w:ascii="Times New Roman" w:hAnsi="Times New Roman" w:cs="Times New Roman"/>
+              </w:rPr>
               <w:t>Varies</w:t>
             </w:r>
           </w:p>
         </w:tc>
         <w:tc>
           <w:tcPr>
-            <w:tcW w:w="909" w:type="dxa"/>
-            <w:textDirection w:val="btLr"/>
-          </w:tcPr>
-          <w:p>
-            <w:pPr>
-              <w:ind w:left="113" w:right="113"/>
+            <w:tcW w:w="1102" w:type="dxa"/>
+          </w:tcPr>
+          <w:p>
+            <w:pPr>
               <w:cnfStyle w:val="000000000000" w:firstRow="0" w:lastRow="0" w:firstColumn="0" w:lastColumn="0" w:oddVBand="0" w:evenVBand="0" w:oddHBand="0" w:evenHBand="0" w:firstRowFirstColumn="0" w:firstRowLastColumn="0" w:lastRowFirstColumn="0" w:lastRowLastColumn="0"/>
-            </w:pPr>
-            <w:r>
+              <w:rPr>
+                <w:rFonts w:ascii="Times New Roman" w:hAnsi="Times New Roman" w:cs="Times New Roman"/>
+              </w:rPr>
+            </w:pPr>
+            <w:r>
+              <w:rPr>
+                <w:rFonts w:ascii="Times New Roman" w:hAnsi="Times New Roman" w:cs="Times New Roman"/>
+              </w:rPr>
               <w:t>High</w:t>
             </w:r>
           </w:p>
         </w:tc>
         <w:tc>
           <w:tcPr>
-            <w:tcW w:w="909" w:type="dxa"/>
-            <w:textDirection w:val="btLr"/>
-          </w:tcPr>
-          <w:p>
-            <w:pPr>
-              <w:ind w:left="113" w:right="113"/>
+            <w:tcW w:w="1444" w:type="dxa"/>
+          </w:tcPr>
+          <w:p>
+            <w:pPr>
               <w:cnfStyle w:val="000000000000" w:firstRow="0" w:lastRow="0" w:firstColumn="0" w:lastColumn="0" w:oddVBand="0" w:evenVBand="0" w:oddHBand="0" w:evenHBand="0" w:firstRowFirstColumn="0" w:firstRowLastColumn="0" w:lastRowFirstColumn="0" w:lastRowLastColumn="0"/>
-            </w:pPr>
-            <w:r>
+              <w:rPr>
+                <w:rFonts w:ascii="Times New Roman" w:hAnsi="Times New Roman" w:cs="Times New Roman"/>
+              </w:rPr>
+            </w:pPr>
+            <w:r>
+              <w:rPr>
+                <w:rFonts w:ascii="Times New Roman" w:hAnsi="Times New Roman" w:cs="Times New Roman"/>
+              </w:rPr>
               <w:t>High</w:t>
             </w:r>
           </w:p>
         </w:tc>
         <w:tc>
           <w:tcPr>
-            <w:tcW w:w="909" w:type="dxa"/>
-            <w:textDirection w:val="btLr"/>
-          </w:tcPr>
-          <w:p>
-            <w:pPr>
-              <w:ind w:left="113" w:right="113"/>
+            <w:tcW w:w="1073" w:type="dxa"/>
+          </w:tcPr>
+          <w:p>
+            <w:pPr>
               <w:cnfStyle w:val="000000000000" w:firstRow="0" w:lastRow="0" w:firstColumn="0" w:lastColumn="0" w:oddVBand="0" w:evenVBand="0" w:oddHBand="0" w:evenHBand="0" w:firstRowFirstColumn="0" w:firstRowLastColumn="0" w:lastRowFirstColumn="0" w:lastRowLastColumn="0"/>
-            </w:pPr>
-            <w:r>
+              <w:rPr>
+                <w:rFonts w:ascii="Times New Roman" w:hAnsi="Times New Roman" w:cs="Times New Roman"/>
+              </w:rPr>
+            </w:pPr>
+            <w:r>
+              <w:rPr>
+                <w:rFonts w:ascii="Times New Roman" w:hAnsi="Times New Roman" w:cs="Times New Roman"/>
+              </w:rPr>
               <w:t>Collision (SHA-1)</w:t>
             </w:r>
           </w:p>
         </w:tc>
         <w:tc>
           <w:tcPr>
-            <w:tcW w:w="909" w:type="dxa"/>
-            <w:textDirection w:val="btLr"/>
-          </w:tcPr>
-          <w:p>
-            <w:pPr>
-              <w:ind w:left="113" w:right="113"/>
+            <w:tcW w:w="1179" w:type="dxa"/>
+          </w:tcPr>
+          <w:p>
+            <w:pPr>
               <w:cnfStyle w:val="000000000000" w:firstRow="0" w:lastRow="0" w:firstColumn="0" w:lastColumn="0" w:oddVBand="0" w:evenVBand="0" w:oddHBand="0" w:evenHBand="0" w:firstRowFirstColumn="0" w:firstRowLastColumn="0" w:lastRowFirstColumn="0" w:lastRowLastColumn="0"/>
-            </w:pPr>
-            <w:r>
+              <w:rPr>
+                <w:rFonts w:ascii="Times New Roman" w:hAnsi="Times New Roman" w:cs="Times New Roman"/>
+              </w:rPr>
+            </w:pPr>
+            <w:r>
+              <w:rPr>
+                <w:rFonts w:ascii="Times New Roman" w:hAnsi="Times New Roman" w:cs="Times New Roman"/>
+              </w:rPr>
               <w:t>High (SHA-256/SHA-3)</w:t>
             </w:r>
           </w:p>
@@ -4973,164 +5304,208 @@
         <w:tc>
           <w:tcPr>
             <w:cnfStyle w:val="001000000000" w:firstRow="0" w:lastRow="0" w:firstColumn="1" w:lastColumn="0" w:oddVBand="0" w:evenVBand="0" w:oddHBand="0" w:evenHBand="0" w:firstRowFirstColumn="0" w:firstRowLastColumn="0" w:lastRowFirstColumn="0" w:lastRowLastColumn="0"/>
-            <w:tcW w:w="909" w:type="dxa"/>
-            <w:textDirection w:val="btLr"/>
-          </w:tcPr>
-          <w:p>
-            <w:pPr>
-              <w:ind w:left="113" w:right="113"/>
-            </w:pPr>
-            <w:r>
+            <w:tcW w:w="1130" w:type="dxa"/>
+          </w:tcPr>
+          <w:p>
+            <w:pPr>
+              <w:rPr>
+                <w:rFonts w:ascii="Times New Roman" w:hAnsi="Times New Roman" w:cs="Times New Roman"/>
+              </w:rPr>
+            </w:pPr>
+            <w:r>
+              <w:rPr>
+                <w:rFonts w:ascii="Times New Roman" w:hAnsi="Times New Roman" w:cs="Times New Roman"/>
+              </w:rPr>
               <w:t>Blowfish</w:t>
             </w:r>
           </w:p>
         </w:tc>
         <w:tc>
           <w:tcPr>
-            <w:tcW w:w="909" w:type="dxa"/>
-            <w:textDirection w:val="btLr"/>
-          </w:tcPr>
-          <w:p>
-            <w:pPr>
-              <w:ind w:left="113" w:right="113"/>
+            <w:tcW w:w="1279" w:type="dxa"/>
+          </w:tcPr>
+          <w:p>
+            <w:pPr>
               <w:cnfStyle w:val="000000000000" w:firstRow="0" w:lastRow="0" w:firstColumn="0" w:lastColumn="0" w:oddVBand="0" w:evenVBand="0" w:oddHBand="0" w:evenHBand="0" w:firstRowFirstColumn="0" w:firstRowLastColumn="0" w:lastRowFirstColumn="0" w:lastRowLastColumn="0"/>
-            </w:pPr>
-            <w:r>
+              <w:rPr>
+                <w:rFonts w:ascii="Times New Roman" w:hAnsi="Times New Roman" w:cs="Times New Roman"/>
+              </w:rPr>
+            </w:pPr>
+            <w:r>
+              <w:rPr>
+                <w:rFonts w:ascii="Times New Roman" w:hAnsi="Times New Roman" w:cs="Times New Roman"/>
+              </w:rPr>
               <w:t>Symmetric</w:t>
             </w:r>
           </w:p>
         </w:tc>
         <w:tc>
           <w:tcPr>
-            <w:tcW w:w="909" w:type="dxa"/>
-            <w:textDirection w:val="btLr"/>
-          </w:tcPr>
-          <w:p>
-            <w:pPr>
-              <w:ind w:left="113" w:right="113"/>
+            <w:tcW w:w="774" w:type="dxa"/>
+          </w:tcPr>
+          <w:p>
+            <w:pPr>
               <w:cnfStyle w:val="000000000000" w:firstRow="0" w:lastRow="0" w:firstColumn="0" w:lastColumn="0" w:oddVBand="0" w:evenVBand="0" w:oddHBand="0" w:evenHBand="0" w:firstRowFirstColumn="0" w:firstRowLastColumn="0" w:lastRowFirstColumn="0" w:lastRowLastColumn="0"/>
-            </w:pPr>
-            <w:r>
+              <w:rPr>
+                <w:rFonts w:ascii="Times New Roman" w:hAnsi="Times New Roman" w:cs="Times New Roman"/>
+              </w:rPr>
+            </w:pPr>
+            <w:r>
+              <w:rPr>
+                <w:rFonts w:ascii="Times New Roman" w:hAnsi="Times New Roman" w:cs="Times New Roman"/>
+              </w:rPr>
               <w:t>32-448</w:t>
             </w:r>
           </w:p>
         </w:tc>
         <w:tc>
           <w:tcPr>
-            <w:tcW w:w="909" w:type="dxa"/>
-            <w:textDirection w:val="btLr"/>
-          </w:tcPr>
-          <w:p>
-            <w:pPr>
-              <w:ind w:left="113" w:right="113"/>
+            <w:tcW w:w="714" w:type="dxa"/>
+          </w:tcPr>
+          <w:p>
+            <w:pPr>
               <w:cnfStyle w:val="000000000000" w:firstRow="0" w:lastRow="0" w:firstColumn="0" w:lastColumn="0" w:oddVBand="0" w:evenVBand="0" w:oddHBand="0" w:evenHBand="0" w:firstRowFirstColumn="0" w:firstRowLastColumn="0" w:lastRowFirstColumn="0" w:lastRowLastColumn="0"/>
-            </w:pPr>
-            <w:r>
+              <w:rPr>
+                <w:rFonts w:ascii="Times New Roman" w:hAnsi="Times New Roman" w:cs="Times New Roman"/>
+              </w:rPr>
+            </w:pPr>
+            <w:r>
+              <w:rPr>
+                <w:rFonts w:ascii="Times New Roman" w:hAnsi="Times New Roman" w:cs="Times New Roman"/>
+              </w:rPr>
               <w:t>64</w:t>
             </w:r>
           </w:p>
         </w:tc>
         <w:tc>
           <w:tcPr>
-            <w:tcW w:w="909" w:type="dxa"/>
-            <w:textDirection w:val="btLr"/>
-          </w:tcPr>
-          <w:p>
-            <w:pPr>
-              <w:ind w:left="113" w:right="113"/>
+            <w:tcW w:w="809" w:type="dxa"/>
+          </w:tcPr>
+          <w:p>
+            <w:pPr>
               <w:cnfStyle w:val="000000000000" w:firstRow="0" w:lastRow="0" w:firstColumn="0" w:lastColumn="0" w:oddVBand="0" w:evenVBand="0" w:oddHBand="0" w:evenHBand="0" w:firstRowFirstColumn="0" w:firstRowLastColumn="0" w:lastRowFirstColumn="0" w:lastRowLastColumn="0"/>
-            </w:pPr>
-            <w:r>
+              <w:rPr>
+                <w:rFonts w:ascii="Times New Roman" w:hAnsi="Times New Roman" w:cs="Times New Roman"/>
+              </w:rPr>
+            </w:pPr>
+            <w:r>
+              <w:rPr>
+                <w:rFonts w:ascii="Times New Roman" w:hAnsi="Times New Roman" w:cs="Times New Roman"/>
+              </w:rPr>
               <w:t>16</w:t>
             </w:r>
           </w:p>
         </w:tc>
         <w:tc>
           <w:tcPr>
-            <w:tcW w:w="909" w:type="dxa"/>
-            <w:textDirection w:val="btLr"/>
-          </w:tcPr>
-          <w:p>
-            <w:pPr>
-              <w:ind w:left="113" w:right="113"/>
+            <w:tcW w:w="1169" w:type="dxa"/>
+          </w:tcPr>
+          <w:p>
+            <w:pPr>
               <w:cnfStyle w:val="000000000000" w:firstRow="0" w:lastRow="0" w:firstColumn="0" w:lastColumn="0" w:oddVBand="0" w:evenVBand="0" w:oddHBand="0" w:evenHBand="0" w:firstRowFirstColumn="0" w:firstRowLastColumn="0" w:lastRowFirstColumn="0" w:lastRowLastColumn="0"/>
-            </w:pPr>
-            <w:r>
+              <w:rPr>
+                <w:rFonts w:ascii="Times New Roman" w:hAnsi="Times New Roman" w:cs="Times New Roman"/>
+              </w:rPr>
+            </w:pPr>
+            <w:r>
+              <w:rPr>
+                <w:rFonts w:ascii="Times New Roman" w:hAnsi="Times New Roman" w:cs="Times New Roman"/>
+              </w:rPr>
               <w:t>Moderate</w:t>
             </w:r>
           </w:p>
         </w:tc>
         <w:tc>
           <w:tcPr>
-            <w:tcW w:w="909" w:type="dxa"/>
-            <w:textDirection w:val="btLr"/>
-          </w:tcPr>
-          <w:p>
-            <w:pPr>
-              <w:ind w:left="113" w:right="113"/>
+            <w:tcW w:w="1390" w:type="dxa"/>
+          </w:tcPr>
+          <w:p>
+            <w:pPr>
               <w:cnfStyle w:val="000000000000" w:firstRow="0" w:lastRow="0" w:firstColumn="0" w:lastColumn="0" w:oddVBand="0" w:evenVBand="0" w:oddHBand="0" w:evenHBand="0" w:firstRowFirstColumn="0" w:firstRowLastColumn="0" w:lastRowFirstColumn="0" w:lastRowLastColumn="0"/>
-            </w:pPr>
-            <w:r>
+              <w:rPr>
+                <w:rFonts w:ascii="Times New Roman" w:hAnsi="Times New Roman" w:cs="Times New Roman"/>
+              </w:rPr>
+            </w:pPr>
+            <w:r>
+              <w:rPr>
+                <w:rFonts w:ascii="Times New Roman" w:hAnsi="Times New Roman" w:cs="Times New Roman"/>
+              </w:rPr>
               <w:t>Varies</w:t>
             </w:r>
           </w:p>
         </w:tc>
         <w:tc>
           <w:tcPr>
-            <w:tcW w:w="909" w:type="dxa"/>
-            <w:textDirection w:val="btLr"/>
-          </w:tcPr>
-          <w:p>
-            <w:pPr>
-              <w:ind w:left="113" w:right="113"/>
+            <w:tcW w:w="1102" w:type="dxa"/>
+          </w:tcPr>
+          <w:p>
+            <w:pPr>
               <w:cnfStyle w:val="000000000000" w:firstRow="0" w:lastRow="0" w:firstColumn="0" w:lastColumn="0" w:oddVBand="0" w:evenVBand="0" w:oddHBand="0" w:evenHBand="0" w:firstRowFirstColumn="0" w:firstRowLastColumn="0" w:lastRowFirstColumn="0" w:lastRowLastColumn="0"/>
-            </w:pPr>
-            <w:r>
+              <w:rPr>
+                <w:rFonts w:ascii="Times New Roman" w:hAnsi="Times New Roman" w:cs="Times New Roman"/>
+              </w:rPr>
+            </w:pPr>
+            <w:r>
+              <w:rPr>
+                <w:rFonts w:ascii="Times New Roman" w:hAnsi="Times New Roman" w:cs="Times New Roman"/>
+              </w:rPr>
               <w:t>Moderate</w:t>
             </w:r>
           </w:p>
         </w:tc>
         <w:tc>
           <w:tcPr>
-            <w:tcW w:w="909" w:type="dxa"/>
-            <w:textDirection w:val="btLr"/>
-          </w:tcPr>
-          <w:p>
-            <w:pPr>
-              <w:ind w:left="113" w:right="113"/>
+            <w:tcW w:w="1444" w:type="dxa"/>
+          </w:tcPr>
+          <w:p>
+            <w:pPr>
               <w:cnfStyle w:val="000000000000" w:firstRow="0" w:lastRow="0" w:firstColumn="0" w:lastColumn="0" w:oddVBand="0" w:evenVBand="0" w:oddHBand="0" w:evenHBand="0" w:firstRowFirstColumn="0" w:firstRowLastColumn="0" w:lastRowFirstColumn="0" w:lastRowLastColumn="0"/>
-            </w:pPr>
-            <w:r>
+              <w:rPr>
+                <w:rFonts w:ascii="Times New Roman" w:hAnsi="Times New Roman" w:cs="Times New Roman"/>
+              </w:rPr>
+            </w:pPr>
+            <w:r>
+              <w:rPr>
+                <w:rFonts w:ascii="Times New Roman" w:hAnsi="Times New Roman" w:cs="Times New Roman"/>
+              </w:rPr>
               <w:t>Moderate</w:t>
             </w:r>
           </w:p>
         </w:tc>
         <w:tc>
           <w:tcPr>
-            <w:tcW w:w="909" w:type="dxa"/>
-            <w:textDirection w:val="btLr"/>
-          </w:tcPr>
-          <w:p>
-            <w:pPr>
-              <w:ind w:left="113" w:right="113"/>
+            <w:tcW w:w="1073" w:type="dxa"/>
+          </w:tcPr>
+          <w:p>
+            <w:pPr>
               <w:cnfStyle w:val="000000000000" w:firstRow="0" w:lastRow="0" w:firstColumn="0" w:lastColumn="0" w:oddVBand="0" w:evenVBand="0" w:oddHBand="0" w:evenHBand="0" w:firstRowFirstColumn="0" w:firstRowLastColumn="0" w:lastRowFirstColumn="0" w:lastRowLastColumn="0"/>
-            </w:pPr>
-            <w:r>
+              <w:rPr>
+                <w:rFonts w:ascii="Times New Roman" w:hAnsi="Times New Roman" w:cs="Times New Roman"/>
+              </w:rPr>
+            </w:pPr>
+            <w:r>
+              <w:rPr>
+                <w:rFonts w:ascii="Times New Roman" w:hAnsi="Times New Roman" w:cs="Times New Roman"/>
+              </w:rPr>
               <w:t>Weak keys</w:t>
             </w:r>
           </w:p>
         </w:tc>
         <w:tc>
           <w:tcPr>
-            <w:tcW w:w="909" w:type="dxa"/>
-            <w:textDirection w:val="btLr"/>
-          </w:tcPr>
-          <w:p>
-            <w:pPr>
-              <w:ind w:left="113" w:right="113"/>
+            <w:tcW w:w="1179" w:type="dxa"/>
+          </w:tcPr>
+          <w:p>
+            <w:pPr>
               <w:cnfStyle w:val="000000000000" w:firstRow="0" w:lastRow="0" w:firstColumn="0" w:lastColumn="0" w:oddVBand="0" w:evenVBand="0" w:oddHBand="0" w:evenHBand="0" w:firstRowFirstColumn="0" w:firstRowLastColumn="0" w:lastRowFirstColumn="0" w:lastRowLastColumn="0"/>
-            </w:pPr>
-            <w:r>
+              <w:rPr>
+                <w:rFonts w:ascii="Times New Roman" w:hAnsi="Times New Roman" w:cs="Times New Roman"/>
+              </w:rPr>
+            </w:pPr>
+            <w:r>
+              <w:rPr>
+                <w:rFonts w:ascii="Times New Roman" w:hAnsi="Times New Roman" w:cs="Times New Roman"/>
+              </w:rPr>
               <w:t>Moderate</w:t>
             </w:r>
           </w:p>
@@ -5143,164 +5518,208 @@
         <w:tc>
           <w:tcPr>
             <w:cnfStyle w:val="001000000000" w:firstRow="0" w:lastRow="0" w:firstColumn="1" w:lastColumn="0" w:oddVBand="0" w:evenVBand="0" w:oddHBand="0" w:evenHBand="0" w:firstRowFirstColumn="0" w:firstRowLastColumn="0" w:lastRowFirstColumn="0" w:lastRowLastColumn="0"/>
-            <w:tcW w:w="909" w:type="dxa"/>
-            <w:textDirection w:val="btLr"/>
-          </w:tcPr>
-          <w:p>
-            <w:pPr>
-              <w:ind w:left="113" w:right="113"/>
-            </w:pPr>
-            <w:r>
+            <w:tcW w:w="1130" w:type="dxa"/>
+          </w:tcPr>
+          <w:p>
+            <w:pPr>
+              <w:rPr>
+                <w:rFonts w:ascii="Times New Roman" w:hAnsi="Times New Roman" w:cs="Times New Roman"/>
+              </w:rPr>
+            </w:pPr>
+            <w:r>
+              <w:rPr>
+                <w:rFonts w:ascii="Times New Roman" w:hAnsi="Times New Roman" w:cs="Times New Roman"/>
+              </w:rPr>
               <w:t>ECC</w:t>
             </w:r>
           </w:p>
         </w:tc>
         <w:tc>
           <w:tcPr>
-            <w:tcW w:w="909" w:type="dxa"/>
-            <w:textDirection w:val="btLr"/>
-          </w:tcPr>
-          <w:p>
-            <w:pPr>
-              <w:ind w:left="113" w:right="113"/>
+            <w:tcW w:w="1279" w:type="dxa"/>
+          </w:tcPr>
+          <w:p>
+            <w:pPr>
               <w:cnfStyle w:val="000000000000" w:firstRow="0" w:lastRow="0" w:firstColumn="0" w:lastColumn="0" w:oddVBand="0" w:evenVBand="0" w:oddHBand="0" w:evenHBand="0" w:firstRowFirstColumn="0" w:firstRowLastColumn="0" w:lastRowFirstColumn="0" w:lastRowLastColumn="0"/>
-            </w:pPr>
-            <w:r>
+              <w:rPr>
+                <w:rFonts w:ascii="Times New Roman" w:hAnsi="Times New Roman" w:cs="Times New Roman"/>
+              </w:rPr>
+            </w:pPr>
+            <w:r>
+              <w:rPr>
+                <w:rFonts w:ascii="Times New Roman" w:hAnsi="Times New Roman" w:cs="Times New Roman"/>
+              </w:rPr>
               <w:t>Asymmetric</w:t>
             </w:r>
           </w:p>
         </w:tc>
         <w:tc>
           <w:tcPr>
-            <w:tcW w:w="909" w:type="dxa"/>
-            <w:textDirection w:val="btLr"/>
-          </w:tcPr>
-          <w:p>
-            <w:pPr>
-              <w:ind w:left="113" w:right="113"/>
+            <w:tcW w:w="774" w:type="dxa"/>
+          </w:tcPr>
+          <w:p>
+            <w:pPr>
               <w:cnfStyle w:val="000000000000" w:firstRow="0" w:lastRow="0" w:firstColumn="0" w:lastColumn="0" w:oddVBand="0" w:evenVBand="0" w:oddHBand="0" w:evenHBand="0" w:firstRowFirstColumn="0" w:firstRowLastColumn="0" w:lastRowFirstColumn="0" w:lastRowLastColumn="0"/>
-            </w:pPr>
-            <w:r>
+              <w:rPr>
+                <w:rFonts w:ascii="Times New Roman" w:hAnsi="Times New Roman" w:cs="Times New Roman"/>
+              </w:rPr>
+            </w:pPr>
+            <w:r>
+              <w:rPr>
+                <w:rFonts w:ascii="Times New Roman" w:hAnsi="Times New Roman" w:cs="Times New Roman"/>
+              </w:rPr>
               <w:t>160-521</w:t>
             </w:r>
           </w:p>
         </w:tc>
         <w:tc>
           <w:tcPr>
-            <w:tcW w:w="909" w:type="dxa"/>
-            <w:textDirection w:val="btLr"/>
-          </w:tcPr>
-          <w:p>
-            <w:pPr>
-              <w:ind w:left="113" w:right="113"/>
+            <w:tcW w:w="714" w:type="dxa"/>
+          </w:tcPr>
+          <w:p>
+            <w:pPr>
               <w:cnfStyle w:val="000000000000" w:firstRow="0" w:lastRow="0" w:firstColumn="0" w:lastColumn="0" w:oddVBand="0" w:evenVBand="0" w:oddHBand="0" w:evenHBand="0" w:firstRowFirstColumn="0" w:firstRowLastColumn="0" w:lastRowFirstColumn="0" w:lastRowLastColumn="0"/>
-            </w:pPr>
-            <w:r>
+              <w:rPr>
+                <w:rFonts w:ascii="Times New Roman" w:hAnsi="Times New Roman" w:cs="Times New Roman"/>
+              </w:rPr>
+            </w:pPr>
+            <w:r>
+              <w:rPr>
+                <w:rFonts w:ascii="Times New Roman" w:hAnsi="Times New Roman" w:cs="Times New Roman"/>
+              </w:rPr>
               <w:t>N/A</w:t>
             </w:r>
           </w:p>
         </w:tc>
         <w:tc>
           <w:tcPr>
-            <w:tcW w:w="909" w:type="dxa"/>
-            <w:textDirection w:val="btLr"/>
-          </w:tcPr>
-          <w:p>
-            <w:pPr>
-              <w:ind w:left="113" w:right="113"/>
+            <w:tcW w:w="809" w:type="dxa"/>
+          </w:tcPr>
+          <w:p>
+            <w:pPr>
               <w:cnfStyle w:val="000000000000" w:firstRow="0" w:lastRow="0" w:firstColumn="0" w:lastColumn="0" w:oddVBand="0" w:evenVBand="0" w:oddHBand="0" w:evenHBand="0" w:firstRowFirstColumn="0" w:firstRowLastColumn="0" w:lastRowFirstColumn="0" w:lastRowLastColumn="0"/>
-            </w:pPr>
-            <w:r>
+              <w:rPr>
+                <w:rFonts w:ascii="Times New Roman" w:hAnsi="Times New Roman" w:cs="Times New Roman"/>
+              </w:rPr>
+            </w:pPr>
+            <w:r>
+              <w:rPr>
+                <w:rFonts w:ascii="Times New Roman" w:hAnsi="Times New Roman" w:cs="Times New Roman"/>
+              </w:rPr>
               <w:t>N/A</w:t>
             </w:r>
           </w:p>
         </w:tc>
         <w:tc>
           <w:tcPr>
-            <w:tcW w:w="909" w:type="dxa"/>
-            <w:textDirection w:val="btLr"/>
-          </w:tcPr>
-          <w:p>
-            <w:pPr>
-              <w:ind w:left="113" w:right="113"/>
+            <w:tcW w:w="1169" w:type="dxa"/>
+          </w:tcPr>
+          <w:p>
+            <w:pPr>
               <w:cnfStyle w:val="000000000000" w:firstRow="0" w:lastRow="0" w:firstColumn="0" w:lastColumn="0" w:oddVBand="0" w:evenVBand="0" w:oddHBand="0" w:evenHBand="0" w:firstRowFirstColumn="0" w:firstRowLastColumn="0" w:lastRowFirstColumn="0" w:lastRowLastColumn="0"/>
-            </w:pPr>
-            <w:r>
+              <w:rPr>
+                <w:rFonts w:ascii="Times New Roman" w:hAnsi="Times New Roman" w:cs="Times New Roman"/>
+              </w:rPr>
+            </w:pPr>
+            <w:r>
+              <w:rPr>
+                <w:rFonts w:ascii="Times New Roman" w:hAnsi="Times New Roman" w:cs="Times New Roman"/>
+              </w:rPr>
               <w:t>High</w:t>
             </w:r>
           </w:p>
         </w:tc>
         <w:tc>
           <w:tcPr>
-            <w:tcW w:w="909" w:type="dxa"/>
-            <w:textDirection w:val="btLr"/>
-          </w:tcPr>
-          <w:p>
-            <w:pPr>
-              <w:ind w:left="113" w:right="113"/>
+            <w:tcW w:w="1390" w:type="dxa"/>
+          </w:tcPr>
+          <w:p>
+            <w:pPr>
               <w:cnfStyle w:val="000000000000" w:firstRow="0" w:lastRow="0" w:firstColumn="0" w:lastColumn="0" w:oddVBand="0" w:evenVBand="0" w:oddHBand="0" w:evenHBand="0" w:firstRowFirstColumn="0" w:firstRowLastColumn="0" w:lastRowFirstColumn="0" w:lastRowLastColumn="0"/>
-            </w:pPr>
-            <w:r>
+              <w:rPr>
+                <w:rFonts w:ascii="Times New Roman" w:hAnsi="Times New Roman" w:cs="Times New Roman"/>
+              </w:rPr>
+            </w:pPr>
+            <w:r>
+              <w:rPr>
+                <w:rFonts w:ascii="Times New Roman" w:hAnsi="Times New Roman" w:cs="Times New Roman"/>
+              </w:rPr>
               <w:t>Moderate</w:t>
             </w:r>
           </w:p>
         </w:tc>
         <w:tc>
           <w:tcPr>
-            <w:tcW w:w="909" w:type="dxa"/>
-            <w:textDirection w:val="btLr"/>
-          </w:tcPr>
-          <w:p>
-            <w:pPr>
-              <w:ind w:left="113" w:right="113"/>
+            <w:tcW w:w="1102" w:type="dxa"/>
+          </w:tcPr>
+          <w:p>
+            <w:pPr>
               <w:cnfStyle w:val="000000000000" w:firstRow="0" w:lastRow="0" w:firstColumn="0" w:lastColumn="0" w:oddVBand="0" w:evenVBand="0" w:oddHBand="0" w:evenHBand="0" w:firstRowFirstColumn="0" w:firstRowLastColumn="0" w:lastRowFirstColumn="0" w:lastRowLastColumn="0"/>
-            </w:pPr>
-            <w:r>
+              <w:rPr>
+                <w:rFonts w:ascii="Times New Roman" w:hAnsi="Times New Roman" w:cs="Times New Roman"/>
+              </w:rPr>
+            </w:pPr>
+            <w:r>
+              <w:rPr>
+                <w:rFonts w:ascii="Times New Roman" w:hAnsi="Times New Roman" w:cs="Times New Roman"/>
+              </w:rPr>
               <w:t>Moderate</w:t>
             </w:r>
           </w:p>
         </w:tc>
         <w:tc>
           <w:tcPr>
-            <w:tcW w:w="909" w:type="dxa"/>
-            <w:textDirection w:val="btLr"/>
-          </w:tcPr>
-          <w:p>
-            <w:pPr>
-              <w:ind w:left="113" w:right="113"/>
+            <w:tcW w:w="1444" w:type="dxa"/>
+          </w:tcPr>
+          <w:p>
+            <w:pPr>
               <w:cnfStyle w:val="000000000000" w:firstRow="0" w:lastRow="0" w:firstColumn="0" w:lastColumn="0" w:oddVBand="0" w:evenVBand="0" w:oddHBand="0" w:evenHBand="0" w:firstRowFirstColumn="0" w:firstRowLastColumn="0" w:lastRowFirstColumn="0" w:lastRowLastColumn="0"/>
-            </w:pPr>
-            <w:r>
+              <w:rPr>
+                <w:rFonts w:ascii="Times New Roman" w:hAnsi="Times New Roman" w:cs="Times New Roman"/>
+              </w:rPr>
+            </w:pPr>
+            <w:r>
+              <w:rPr>
+                <w:rFonts w:ascii="Times New Roman" w:hAnsi="Times New Roman" w:cs="Times New Roman"/>
+              </w:rPr>
               <w:t>Moderate</w:t>
             </w:r>
           </w:p>
         </w:tc>
         <w:tc>
           <w:tcPr>
-            <w:tcW w:w="909" w:type="dxa"/>
-            <w:textDirection w:val="btLr"/>
-          </w:tcPr>
-          <w:p>
-            <w:pPr>
-              <w:ind w:left="113" w:right="113"/>
+            <w:tcW w:w="1073" w:type="dxa"/>
+          </w:tcPr>
+          <w:p>
+            <w:pPr>
               <w:cnfStyle w:val="000000000000" w:firstRow="0" w:lastRow="0" w:firstColumn="0" w:lastColumn="0" w:oddVBand="0" w:evenVBand="0" w:oddHBand="0" w:evenHBand="0" w:firstRowFirstColumn="0" w:firstRowLastColumn="0" w:lastRowFirstColumn="0" w:lastRowLastColumn="0"/>
-            </w:pPr>
-            <w:r>
+              <w:rPr>
+                <w:rFonts w:ascii="Times New Roman" w:hAnsi="Times New Roman" w:cs="Times New Roman"/>
+              </w:rPr>
+            </w:pPr>
+            <w:r>
+              <w:rPr>
+                <w:rFonts w:ascii="Times New Roman" w:hAnsi="Times New Roman" w:cs="Times New Roman"/>
+              </w:rPr>
               <w:t>Small Subgroup Attack</w:t>
             </w:r>
           </w:p>
         </w:tc>
         <w:tc>
           <w:tcPr>
-            <w:tcW w:w="909" w:type="dxa"/>
-            <w:textDirection w:val="btLr"/>
-          </w:tcPr>
-          <w:p>
-            <w:pPr>
-              <w:ind w:left="113" w:right="113"/>
+            <w:tcW w:w="1179" w:type="dxa"/>
+          </w:tcPr>
+          <w:p>
+            <w:pPr>
               <w:cnfStyle w:val="000000000000" w:firstRow="0" w:lastRow="0" w:firstColumn="0" w:lastColumn="0" w:oddVBand="0" w:evenVBand="0" w:oddHBand="0" w:evenHBand="0" w:firstRowFirstColumn="0" w:firstRowLastColumn="0" w:lastRowFirstColumn="0" w:lastRowLastColumn="0"/>
-            </w:pPr>
-            <w:r>
+              <w:rPr>
+                <w:rFonts w:ascii="Times New Roman" w:hAnsi="Times New Roman" w:cs="Times New Roman"/>
+              </w:rPr>
+            </w:pPr>
+            <w:r>
+              <w:rPr>
+                <w:rFonts w:ascii="Times New Roman" w:hAnsi="Times New Roman" w:cs="Times New Roman"/>
+              </w:rPr>
               <w:t>High</w:t>
             </w:r>
           </w:p>
@@ -5313,164 +5732,210 @@
         <w:tc>
           <w:tcPr>
             <w:cnfStyle w:val="001000000000" w:firstRow="0" w:lastRow="0" w:firstColumn="1" w:lastColumn="0" w:oddVBand="0" w:evenVBand="0" w:oddHBand="0" w:evenHBand="0" w:firstRowFirstColumn="0" w:firstRowLastColumn="0" w:lastRowFirstColumn="0" w:lastRowLastColumn="0"/>
-            <w:tcW w:w="909" w:type="dxa"/>
-            <w:textDirection w:val="btLr"/>
-          </w:tcPr>
-          <w:p>
-            <w:pPr>
-              <w:ind w:left="113" w:right="113"/>
-            </w:pPr>
-            <w:r>
+            <w:tcW w:w="1130" w:type="dxa"/>
+          </w:tcPr>
+          <w:p>
+            <w:pPr>
+              <w:rPr>
+                <w:rFonts w:ascii="Times New Roman" w:hAnsi="Times New Roman" w:cs="Times New Roman"/>
+              </w:rPr>
+            </w:pPr>
+            <w:proofErr w:type="spellStart"/>
+            <w:r>
+              <w:rPr>
+                <w:rFonts w:ascii="Times New Roman" w:hAnsi="Times New Roman" w:cs="Times New Roman"/>
+              </w:rPr>
               <w:t>Twofish</w:t>
             </w:r>
-          </w:p>
-        </w:tc>
-        <w:tc>
-          <w:tcPr>
-            <w:tcW w:w="909" w:type="dxa"/>
-            <w:textDirection w:val="btLr"/>
-          </w:tcPr>
-          <w:p>
-            <w:pPr>
-              <w:ind w:left="113" w:right="113"/>
+            <w:proofErr w:type="spellEnd"/>
+          </w:p>
+        </w:tc>
+        <w:tc>
+          <w:tcPr>
+            <w:tcW w:w="1279" w:type="dxa"/>
+          </w:tcPr>
+          <w:p>
+            <w:pPr>
               <w:cnfStyle w:val="000000000000" w:firstRow="0" w:lastRow="0" w:firstColumn="0" w:lastColumn="0" w:oddVBand="0" w:evenVBand="0" w:oddHBand="0" w:evenHBand="0" w:firstRowFirstColumn="0" w:firstRowLastColumn="0" w:lastRowFirstColumn="0" w:lastRowLastColumn="0"/>
-            </w:pPr>
-            <w:r>
+              <w:rPr>
+                <w:rFonts w:ascii="Times New Roman" w:hAnsi="Times New Roman" w:cs="Times New Roman"/>
+              </w:rPr>
+            </w:pPr>
+            <w:r>
+              <w:rPr>
+                <w:rFonts w:ascii="Times New Roman" w:hAnsi="Times New Roman" w:cs="Times New Roman"/>
+              </w:rPr>
               <w:t>Symmetric</w:t>
             </w:r>
           </w:p>
         </w:tc>
         <w:tc>
           <w:tcPr>
-            <w:tcW w:w="909" w:type="dxa"/>
-            <w:textDirection w:val="btLr"/>
-          </w:tcPr>
-          <w:p>
-            <w:pPr>
-              <w:ind w:left="113" w:right="113"/>
+            <w:tcW w:w="774" w:type="dxa"/>
+          </w:tcPr>
+          <w:p>
+            <w:pPr>
               <w:cnfStyle w:val="000000000000" w:firstRow="0" w:lastRow="0" w:firstColumn="0" w:lastColumn="0" w:oddVBand="0" w:evenVBand="0" w:oddHBand="0" w:evenHBand="0" w:firstRowFirstColumn="0" w:firstRowLastColumn="0" w:lastRowFirstColumn="0" w:lastRowLastColumn="0"/>
-            </w:pPr>
-            <w:r>
+              <w:rPr>
+                <w:rFonts w:ascii="Times New Roman" w:hAnsi="Times New Roman" w:cs="Times New Roman"/>
+              </w:rPr>
+            </w:pPr>
+            <w:r>
+              <w:rPr>
+                <w:rFonts w:ascii="Times New Roman" w:hAnsi="Times New Roman" w:cs="Times New Roman"/>
+              </w:rPr>
               <w:t>128, 192, 256</w:t>
             </w:r>
           </w:p>
         </w:tc>
         <w:tc>
           <w:tcPr>
-            <w:tcW w:w="909" w:type="dxa"/>
-            <w:textDirection w:val="btLr"/>
-          </w:tcPr>
-          <w:p>
-            <w:pPr>
-              <w:ind w:left="113" w:right="113"/>
+            <w:tcW w:w="714" w:type="dxa"/>
+          </w:tcPr>
+          <w:p>
+            <w:pPr>
               <w:cnfStyle w:val="000000000000" w:firstRow="0" w:lastRow="0" w:firstColumn="0" w:lastColumn="0" w:oddVBand="0" w:evenVBand="0" w:oddHBand="0" w:evenHBand="0" w:firstRowFirstColumn="0" w:firstRowLastColumn="0" w:lastRowFirstColumn="0" w:lastRowLastColumn="0"/>
-            </w:pPr>
-            <w:r>
+              <w:rPr>
+                <w:rFonts w:ascii="Times New Roman" w:hAnsi="Times New Roman" w:cs="Times New Roman"/>
+              </w:rPr>
+            </w:pPr>
+            <w:r>
+              <w:rPr>
+                <w:rFonts w:ascii="Times New Roman" w:hAnsi="Times New Roman" w:cs="Times New Roman"/>
+              </w:rPr>
               <w:t>128</w:t>
             </w:r>
           </w:p>
         </w:tc>
         <w:tc>
           <w:tcPr>
-            <w:tcW w:w="909" w:type="dxa"/>
-            <w:textDirection w:val="btLr"/>
-          </w:tcPr>
-          <w:p>
-            <w:pPr>
-              <w:ind w:left="113" w:right="113"/>
+            <w:tcW w:w="809" w:type="dxa"/>
+          </w:tcPr>
+          <w:p>
+            <w:pPr>
               <w:cnfStyle w:val="000000000000" w:firstRow="0" w:lastRow="0" w:firstColumn="0" w:lastColumn="0" w:oddVBand="0" w:evenVBand="0" w:oddHBand="0" w:evenHBand="0" w:firstRowFirstColumn="0" w:firstRowLastColumn="0" w:lastRowFirstColumn="0" w:lastRowLastColumn="0"/>
-            </w:pPr>
-            <w:r>
+              <w:rPr>
+                <w:rFonts w:ascii="Times New Roman" w:hAnsi="Times New Roman" w:cs="Times New Roman"/>
+              </w:rPr>
+            </w:pPr>
+            <w:r>
+              <w:rPr>
+                <w:rFonts w:ascii="Times New Roman" w:hAnsi="Times New Roman" w:cs="Times New Roman"/>
+              </w:rPr>
               <w:t>16</w:t>
             </w:r>
           </w:p>
         </w:tc>
         <w:tc>
           <w:tcPr>
-            <w:tcW w:w="909" w:type="dxa"/>
-            <w:textDirection w:val="btLr"/>
-          </w:tcPr>
-          <w:p>
-            <w:pPr>
-              <w:ind w:left="113" w:right="113"/>
+            <w:tcW w:w="1169" w:type="dxa"/>
+          </w:tcPr>
+          <w:p>
+            <w:pPr>
               <w:cnfStyle w:val="000000000000" w:firstRow="0" w:lastRow="0" w:firstColumn="0" w:lastColumn="0" w:oddVBand="0" w:evenVBand="0" w:oddHBand="0" w:evenHBand="0" w:firstRowFirstColumn="0" w:firstRowLastColumn="0" w:lastRowFirstColumn="0" w:lastRowLastColumn="0"/>
-            </w:pPr>
-            <w:r>
+              <w:rPr>
+                <w:rFonts w:ascii="Times New Roman" w:hAnsi="Times New Roman" w:cs="Times New Roman"/>
+              </w:rPr>
+            </w:pPr>
+            <w:r>
+              <w:rPr>
+                <w:rFonts w:ascii="Times New Roman" w:hAnsi="Times New Roman" w:cs="Times New Roman"/>
+              </w:rPr>
               <w:t>High</w:t>
             </w:r>
           </w:p>
         </w:tc>
         <w:tc>
           <w:tcPr>
-            <w:tcW w:w="909" w:type="dxa"/>
-            <w:textDirection w:val="btLr"/>
-          </w:tcPr>
-          <w:p>
-            <w:pPr>
-              <w:ind w:left="113" w:right="113"/>
+            <w:tcW w:w="1390" w:type="dxa"/>
+          </w:tcPr>
+          <w:p>
+            <w:pPr>
               <w:cnfStyle w:val="000000000000" w:firstRow="0" w:lastRow="0" w:firstColumn="0" w:lastColumn="0" w:oddVBand="0" w:evenVBand="0" w:oddHBand="0" w:evenHBand="0" w:firstRowFirstColumn="0" w:firstRowLastColumn="0" w:lastRowFirstColumn="0" w:lastRowLastColumn="0"/>
-            </w:pPr>
-            <w:r>
+              <w:rPr>
+                <w:rFonts w:ascii="Times New Roman" w:hAnsi="Times New Roman" w:cs="Times New Roman"/>
+              </w:rPr>
+            </w:pPr>
+            <w:r>
+              <w:rPr>
+                <w:rFonts w:ascii="Times New Roman" w:hAnsi="Times New Roman" w:cs="Times New Roman"/>
+              </w:rPr>
               <w:t>Varies</w:t>
             </w:r>
           </w:p>
         </w:tc>
         <w:tc>
           <w:tcPr>
-            <w:tcW w:w="909" w:type="dxa"/>
-            <w:textDirection w:val="btLr"/>
-          </w:tcPr>
-          <w:p>
-            <w:pPr>
-              <w:ind w:left="113" w:right="113"/>
+            <w:tcW w:w="1102" w:type="dxa"/>
+          </w:tcPr>
+          <w:p>
+            <w:pPr>
               <w:cnfStyle w:val="000000000000" w:firstRow="0" w:lastRow="0" w:firstColumn="0" w:lastColumn="0" w:oddVBand="0" w:evenVBand="0" w:oddHBand="0" w:evenHBand="0" w:firstRowFirstColumn="0" w:firstRowLastColumn="0" w:lastRowFirstColumn="0" w:lastRowLastColumn="0"/>
-            </w:pPr>
-            <w:r>
+              <w:rPr>
+                <w:rFonts w:ascii="Times New Roman" w:hAnsi="Times New Roman" w:cs="Times New Roman"/>
+              </w:rPr>
+            </w:pPr>
+            <w:r>
+              <w:rPr>
+                <w:rFonts w:ascii="Times New Roman" w:hAnsi="Times New Roman" w:cs="Times New Roman"/>
+              </w:rPr>
               <w:t>High</w:t>
             </w:r>
           </w:p>
         </w:tc>
         <w:tc>
           <w:tcPr>
-            <w:tcW w:w="909" w:type="dxa"/>
-            <w:textDirection w:val="btLr"/>
-          </w:tcPr>
-          <w:p>
-            <w:pPr>
-              <w:ind w:left="113" w:right="113"/>
+            <w:tcW w:w="1444" w:type="dxa"/>
+          </w:tcPr>
+          <w:p>
+            <w:pPr>
               <w:cnfStyle w:val="000000000000" w:firstRow="0" w:lastRow="0" w:firstColumn="0" w:lastColumn="0" w:oddVBand="0" w:evenVBand="0" w:oddHBand="0" w:evenHBand="0" w:firstRowFirstColumn="0" w:firstRowLastColumn="0" w:lastRowFirstColumn="0" w:lastRowLastColumn="0"/>
-            </w:pPr>
-            <w:r>
+              <w:rPr>
+                <w:rFonts w:ascii="Times New Roman" w:hAnsi="Times New Roman" w:cs="Times New Roman"/>
+              </w:rPr>
+            </w:pPr>
+            <w:r>
+              <w:rPr>
+                <w:rFonts w:ascii="Times New Roman" w:hAnsi="Times New Roman" w:cs="Times New Roman"/>
+              </w:rPr>
               <w:t>Moderate</w:t>
             </w:r>
           </w:p>
         </w:tc>
         <w:tc>
           <w:tcPr>
-            <w:tcW w:w="909" w:type="dxa"/>
-            <w:textDirection w:val="btLr"/>
-          </w:tcPr>
-          <w:p>
-            <w:pPr>
-              <w:ind w:left="113" w:right="113"/>
+            <w:tcW w:w="1073" w:type="dxa"/>
+          </w:tcPr>
+          <w:p>
+            <w:pPr>
               <w:cnfStyle w:val="000000000000" w:firstRow="0" w:lastRow="0" w:firstColumn="0" w:lastColumn="0" w:oddVBand="0" w:evenVBand="0" w:oddHBand="0" w:evenHBand="0" w:firstRowFirstColumn="0" w:firstRowLastColumn="0" w:lastRowFirstColumn="0" w:lastRowLastColumn="0"/>
-            </w:pPr>
-            <w:r>
+              <w:rPr>
+                <w:rFonts w:ascii="Times New Roman" w:hAnsi="Times New Roman" w:cs="Times New Roman"/>
+              </w:rPr>
+            </w:pPr>
+            <w:r>
+              <w:rPr>
+                <w:rFonts w:ascii="Times New Roman" w:hAnsi="Times New Roman" w:cs="Times New Roman"/>
+              </w:rPr>
               <w:t>N/A</w:t>
             </w:r>
           </w:p>
         </w:tc>
         <w:tc>
           <w:tcPr>
-            <w:tcW w:w="909" w:type="dxa"/>
-            <w:textDirection w:val="btLr"/>
-          </w:tcPr>
-          <w:p>
-            <w:pPr>
-              <w:ind w:left="113" w:right="113"/>
+            <w:tcW w:w="1179" w:type="dxa"/>
+          </w:tcPr>
+          <w:p>
+            <w:pPr>
               <w:cnfStyle w:val="000000000000" w:firstRow="0" w:lastRow="0" w:firstColumn="0" w:lastColumn="0" w:oddVBand="0" w:evenVBand="0" w:oddHBand="0" w:evenHBand="0" w:firstRowFirstColumn="0" w:firstRowLastColumn="0" w:lastRowFirstColumn="0" w:lastRowLastColumn="0"/>
-            </w:pPr>
-            <w:r>
+              <w:rPr>
+                <w:rFonts w:ascii="Times New Roman" w:hAnsi="Times New Roman" w:cs="Times New Roman"/>
+              </w:rPr>
+            </w:pPr>
+            <w:r>
+              <w:rPr>
+                <w:rFonts w:ascii="Times New Roman" w:hAnsi="Times New Roman" w:cs="Times New Roman"/>
+              </w:rPr>
               <w:t>High</w:t>
             </w:r>
           </w:p>
@@ -5483,164 +5948,208 @@
         <w:tc>
           <w:tcPr>
             <w:cnfStyle w:val="001000000000" w:firstRow="0" w:lastRow="0" w:firstColumn="1" w:lastColumn="0" w:oddVBand="0" w:evenVBand="0" w:oddHBand="0" w:evenHBand="0" w:firstRowFirstColumn="0" w:firstRowLastColumn="0" w:lastRowFirstColumn="0" w:lastRowLastColumn="0"/>
-            <w:tcW w:w="909" w:type="dxa"/>
-            <w:textDirection w:val="btLr"/>
-          </w:tcPr>
-          <w:p>
-            <w:pPr>
-              <w:ind w:left="113" w:right="113"/>
-            </w:pPr>
-            <w:r>
+            <w:tcW w:w="1130" w:type="dxa"/>
+          </w:tcPr>
+          <w:p>
+            <w:pPr>
+              <w:rPr>
+                <w:rFonts w:ascii="Times New Roman" w:hAnsi="Times New Roman" w:cs="Times New Roman"/>
+              </w:rPr>
+            </w:pPr>
+            <w:r>
+              <w:rPr>
+                <w:rFonts w:ascii="Times New Roman" w:hAnsi="Times New Roman" w:cs="Times New Roman"/>
+              </w:rPr>
               <w:t>MD5</w:t>
             </w:r>
           </w:p>
         </w:tc>
         <w:tc>
           <w:tcPr>
-            <w:tcW w:w="909" w:type="dxa"/>
-            <w:textDirection w:val="btLr"/>
-          </w:tcPr>
-          <w:p>
-            <w:pPr>
-              <w:ind w:left="113" w:right="113"/>
+            <w:tcW w:w="1279" w:type="dxa"/>
+          </w:tcPr>
+          <w:p>
+            <w:pPr>
               <w:cnfStyle w:val="000000000000" w:firstRow="0" w:lastRow="0" w:firstColumn="0" w:lastColumn="0" w:oddVBand="0" w:evenVBand="0" w:oddHBand="0" w:evenHBand="0" w:firstRowFirstColumn="0" w:firstRowLastColumn="0" w:lastRowFirstColumn="0" w:lastRowLastColumn="0"/>
-            </w:pPr>
-            <w:r>
+              <w:rPr>
+                <w:rFonts w:ascii="Times New Roman" w:hAnsi="Times New Roman" w:cs="Times New Roman"/>
+              </w:rPr>
+            </w:pPr>
+            <w:r>
+              <w:rPr>
+                <w:rFonts w:ascii="Times New Roman" w:hAnsi="Times New Roman" w:cs="Times New Roman"/>
+              </w:rPr>
               <w:t>Hash Function</w:t>
             </w:r>
           </w:p>
         </w:tc>
         <w:tc>
           <w:tcPr>
-            <w:tcW w:w="909" w:type="dxa"/>
-            <w:textDirection w:val="btLr"/>
-          </w:tcPr>
-          <w:p>
-            <w:pPr>
-              <w:ind w:left="113" w:right="113"/>
+            <w:tcW w:w="774" w:type="dxa"/>
+          </w:tcPr>
+          <w:p>
+            <w:pPr>
               <w:cnfStyle w:val="000000000000" w:firstRow="0" w:lastRow="0" w:firstColumn="0" w:lastColumn="0" w:oddVBand="0" w:evenVBand="0" w:oddHBand="0" w:evenHBand="0" w:firstRowFirstColumn="0" w:firstRowLastColumn="0" w:lastRowFirstColumn="0" w:lastRowLastColumn="0"/>
-            </w:pPr>
-            <w:r>
+              <w:rPr>
+                <w:rFonts w:ascii="Times New Roman" w:hAnsi="Times New Roman" w:cs="Times New Roman"/>
+              </w:rPr>
+            </w:pPr>
+            <w:r>
+              <w:rPr>
+                <w:rFonts w:ascii="Times New Roman" w:hAnsi="Times New Roman" w:cs="Times New Roman"/>
+              </w:rPr>
               <w:t>N/A</w:t>
             </w:r>
           </w:p>
         </w:tc>
         <w:tc>
           <w:tcPr>
-            <w:tcW w:w="909" w:type="dxa"/>
-            <w:textDirection w:val="btLr"/>
-          </w:tcPr>
-          <w:p>
-            <w:pPr>
-              <w:ind w:left="113" w:right="113"/>
+            <w:tcW w:w="714" w:type="dxa"/>
+          </w:tcPr>
+          <w:p>
+            <w:pPr>
               <w:cnfStyle w:val="000000000000" w:firstRow="0" w:lastRow="0" w:firstColumn="0" w:lastColumn="0" w:oddVBand="0" w:evenVBand="0" w:oddHBand="0" w:evenHBand="0" w:firstRowFirstColumn="0" w:firstRowLastColumn="0" w:lastRowFirstColumn="0" w:lastRowLastColumn="0"/>
-            </w:pPr>
-            <w:r>
+              <w:rPr>
+                <w:rFonts w:ascii="Times New Roman" w:hAnsi="Times New Roman" w:cs="Times New Roman"/>
+              </w:rPr>
+            </w:pPr>
+            <w:r>
+              <w:rPr>
+                <w:rFonts w:ascii="Times New Roman" w:hAnsi="Times New Roman" w:cs="Times New Roman"/>
+              </w:rPr>
               <w:t>512</w:t>
             </w:r>
           </w:p>
         </w:tc>
         <w:tc>
           <w:tcPr>
-            <w:tcW w:w="909" w:type="dxa"/>
-            <w:textDirection w:val="btLr"/>
-          </w:tcPr>
-          <w:p>
-            <w:pPr>
-              <w:ind w:left="113" w:right="113"/>
+            <w:tcW w:w="809" w:type="dxa"/>
+          </w:tcPr>
+          <w:p>
+            <w:pPr>
               <w:cnfStyle w:val="000000000000" w:firstRow="0" w:lastRow="0" w:firstColumn="0" w:lastColumn="0" w:oddVBand="0" w:evenVBand="0" w:oddHBand="0" w:evenHBand="0" w:firstRowFirstColumn="0" w:firstRowLastColumn="0" w:lastRowFirstColumn="0" w:lastRowLastColumn="0"/>
-            </w:pPr>
-            <w:r>
+              <w:rPr>
+                <w:rFonts w:ascii="Times New Roman" w:hAnsi="Times New Roman" w:cs="Times New Roman"/>
+              </w:rPr>
+            </w:pPr>
+            <w:r>
+              <w:rPr>
+                <w:rFonts w:ascii="Times New Roman" w:hAnsi="Times New Roman" w:cs="Times New Roman"/>
+              </w:rPr>
               <w:t>N/A</w:t>
             </w:r>
           </w:p>
         </w:tc>
         <w:tc>
           <w:tcPr>
-            <w:tcW w:w="909" w:type="dxa"/>
-            <w:textDirection w:val="btLr"/>
-          </w:tcPr>
-          <w:p>
-            <w:pPr>
-              <w:ind w:left="113" w:right="113"/>
+            <w:tcW w:w="1169" w:type="dxa"/>
+          </w:tcPr>
+          <w:p>
+            <w:pPr>
               <w:cnfStyle w:val="000000000000" w:firstRow="0" w:lastRow="0" w:firstColumn="0" w:lastColumn="0" w:oddVBand="0" w:evenVBand="0" w:oddHBand="0" w:evenHBand="0" w:firstRowFirstColumn="0" w:firstRowLastColumn="0" w:lastRowFirstColumn="0" w:lastRowLastColumn="0"/>
-            </w:pPr>
-            <w:r>
+              <w:rPr>
+                <w:rFonts w:ascii="Times New Roman" w:hAnsi="Times New Roman" w:cs="Times New Roman"/>
+              </w:rPr>
+            </w:pPr>
+            <w:r>
+              <w:rPr>
+                <w:rFonts w:ascii="Times New Roman" w:hAnsi="Times New Roman" w:cs="Times New Roman"/>
+              </w:rPr>
               <w:t>Low</w:t>
             </w:r>
           </w:p>
         </w:tc>
         <w:tc>
           <w:tcPr>
-            <w:tcW w:w="909" w:type="dxa"/>
-            <w:textDirection w:val="btLr"/>
-          </w:tcPr>
-          <w:p>
-            <w:pPr>
-              <w:ind w:left="113" w:right="113"/>
+            <w:tcW w:w="1390" w:type="dxa"/>
+          </w:tcPr>
+          <w:p>
+            <w:pPr>
               <w:cnfStyle w:val="000000000000" w:firstRow="0" w:lastRow="0" w:firstColumn="0" w:lastColumn="0" w:oddVBand="0" w:evenVBand="0" w:oddHBand="0" w:evenHBand="0" w:firstRowFirstColumn="0" w:firstRowLastColumn="0" w:lastRowFirstColumn="0" w:lastRowLastColumn="0"/>
-            </w:pPr>
-            <w:r>
+              <w:rPr>
+                <w:rFonts w:ascii="Times New Roman" w:hAnsi="Times New Roman" w:cs="Times New Roman"/>
+              </w:rPr>
+            </w:pPr>
+            <w:r>
+              <w:rPr>
+                <w:rFonts w:ascii="Times New Roman" w:hAnsi="Times New Roman" w:cs="Times New Roman"/>
+              </w:rPr>
               <w:t>High</w:t>
             </w:r>
           </w:p>
         </w:tc>
         <w:tc>
           <w:tcPr>
-            <w:tcW w:w="909" w:type="dxa"/>
-            <w:textDirection w:val="btLr"/>
-          </w:tcPr>
-          <w:p>
-            <w:pPr>
-              <w:ind w:left="113" w:right="113"/>
+            <w:tcW w:w="1102" w:type="dxa"/>
+          </w:tcPr>
+          <w:p>
+            <w:pPr>
               <w:cnfStyle w:val="000000000000" w:firstRow="0" w:lastRow="0" w:firstColumn="0" w:lastColumn="0" w:oddVBand="0" w:evenVBand="0" w:oddHBand="0" w:evenHBand="0" w:firstRowFirstColumn="0" w:firstRowLastColumn="0" w:lastRowFirstColumn="0" w:lastRowLastColumn="0"/>
-            </w:pPr>
-            <w:r>
+              <w:rPr>
+                <w:rFonts w:ascii="Times New Roman" w:hAnsi="Times New Roman" w:cs="Times New Roman"/>
+              </w:rPr>
+            </w:pPr>
+            <w:r>
+              <w:rPr>
+                <w:rFonts w:ascii="Times New Roman" w:hAnsi="Times New Roman" w:cs="Times New Roman"/>
+              </w:rPr>
               <w:t>High</w:t>
             </w:r>
           </w:p>
         </w:tc>
         <w:tc>
           <w:tcPr>
-            <w:tcW w:w="909" w:type="dxa"/>
-            <w:textDirection w:val="btLr"/>
-          </w:tcPr>
-          <w:p>
-            <w:pPr>
-              <w:ind w:left="113" w:right="113"/>
+            <w:tcW w:w="1444" w:type="dxa"/>
+          </w:tcPr>
+          <w:p>
+            <w:pPr>
               <w:cnfStyle w:val="000000000000" w:firstRow="0" w:lastRow="0" w:firstColumn="0" w:lastColumn="0" w:oddVBand="0" w:evenVBand="0" w:oddHBand="0" w:evenHBand="0" w:firstRowFirstColumn="0" w:firstRowLastColumn="0" w:lastRowFirstColumn="0" w:lastRowLastColumn="0"/>
-            </w:pPr>
-            <w:r>
+              <w:rPr>
+                <w:rFonts w:ascii="Times New Roman" w:hAnsi="Times New Roman" w:cs="Times New Roman"/>
+              </w:rPr>
+            </w:pPr>
+            <w:r>
+              <w:rPr>
+                <w:rFonts w:ascii="Times New Roman" w:hAnsi="Times New Roman" w:cs="Times New Roman"/>
+              </w:rPr>
               <w:t>High</w:t>
             </w:r>
           </w:p>
         </w:tc>
         <w:tc>
           <w:tcPr>
-            <w:tcW w:w="909" w:type="dxa"/>
-            <w:textDirection w:val="btLr"/>
-          </w:tcPr>
-          <w:p>
-            <w:pPr>
-              <w:ind w:left="113" w:right="113"/>
+            <w:tcW w:w="1073" w:type="dxa"/>
+          </w:tcPr>
+          <w:p>
+            <w:pPr>
               <w:cnfStyle w:val="000000000000" w:firstRow="0" w:lastRow="0" w:firstColumn="0" w:lastColumn="0" w:oddVBand="0" w:evenVBand="0" w:oddHBand="0" w:evenHBand="0" w:firstRowFirstColumn="0" w:firstRowLastColumn="0" w:lastRowFirstColumn="0" w:lastRowLastColumn="0"/>
-            </w:pPr>
-            <w:r>
+              <w:rPr>
+                <w:rFonts w:ascii="Times New Roman" w:hAnsi="Times New Roman" w:cs="Times New Roman"/>
+              </w:rPr>
+            </w:pPr>
+            <w:r>
+              <w:rPr>
+                <w:rFonts w:ascii="Times New Roman" w:hAnsi="Times New Roman" w:cs="Times New Roman"/>
+              </w:rPr>
               <w:t>Collision</w:t>
             </w:r>
           </w:p>
         </w:tc>
         <w:tc>
           <w:tcPr>
-            <w:tcW w:w="909" w:type="dxa"/>
-            <w:textDirection w:val="btLr"/>
-          </w:tcPr>
-          <w:p>
-            <w:pPr>
-              <w:ind w:left="113" w:right="113"/>
+            <w:tcW w:w="1179" w:type="dxa"/>
+          </w:tcPr>
+          <w:p>
+            <w:pPr>
               <w:cnfStyle w:val="000000000000" w:firstRow="0" w:lastRow="0" w:firstColumn="0" w:lastColumn="0" w:oddVBand="0" w:evenVBand="0" w:oddHBand="0" w:evenHBand="0" w:firstRowFirstColumn="0" w:firstRowLastColumn="0" w:lastRowFirstColumn="0" w:lastRowLastColumn="0"/>
-            </w:pPr>
-            <w:r>
+              <w:rPr>
+                <w:rFonts w:ascii="Times New Roman" w:hAnsi="Times New Roman" w:cs="Times New Roman"/>
+              </w:rPr>
+            </w:pPr>
+            <w:r>
+              <w:rPr>
+                <w:rFonts w:ascii="Times New Roman" w:hAnsi="Times New Roman" w:cs="Times New Roman"/>
+              </w:rPr>
               <w:t>Low</w:t>
             </w:r>
           </w:p>
@@ -5653,164 +6162,208 @@
         <w:tc>
           <w:tcPr>
             <w:cnfStyle w:val="001000000000" w:firstRow="0" w:lastRow="0" w:firstColumn="1" w:lastColumn="0" w:oddVBand="0" w:evenVBand="0" w:oddHBand="0" w:evenHBand="0" w:firstRowFirstColumn="0" w:firstRowLastColumn="0" w:lastRowFirstColumn="0" w:lastRowLastColumn="0"/>
-            <w:tcW w:w="909" w:type="dxa"/>
-            <w:textDirection w:val="btLr"/>
-          </w:tcPr>
-          <w:p>
-            <w:pPr>
-              <w:ind w:left="113" w:right="113"/>
-            </w:pPr>
-            <w:r>
+            <w:tcW w:w="1130" w:type="dxa"/>
+          </w:tcPr>
+          <w:p>
+            <w:pPr>
+              <w:rPr>
+                <w:rFonts w:ascii="Times New Roman" w:hAnsi="Times New Roman" w:cs="Times New Roman"/>
+              </w:rPr>
+            </w:pPr>
+            <w:r>
+              <w:rPr>
+                <w:rFonts w:ascii="Times New Roman" w:hAnsi="Times New Roman" w:cs="Times New Roman"/>
+              </w:rPr>
               <w:t>Diffie-Hellman</w:t>
             </w:r>
           </w:p>
         </w:tc>
         <w:tc>
           <w:tcPr>
-            <w:tcW w:w="909" w:type="dxa"/>
-            <w:textDirection w:val="btLr"/>
-          </w:tcPr>
-          <w:p>
-            <w:pPr>
-              <w:ind w:left="113" w:right="113"/>
+            <w:tcW w:w="1279" w:type="dxa"/>
+          </w:tcPr>
+          <w:p>
+            <w:pPr>
               <w:cnfStyle w:val="000000000000" w:firstRow="0" w:lastRow="0" w:firstColumn="0" w:lastColumn="0" w:oddVBand="0" w:evenVBand="0" w:oddHBand="0" w:evenHBand="0" w:firstRowFirstColumn="0" w:firstRowLastColumn="0" w:lastRowFirstColumn="0" w:lastRowLastColumn="0"/>
-            </w:pPr>
-            <w:r>
+              <w:rPr>
+                <w:rFonts w:ascii="Times New Roman" w:hAnsi="Times New Roman" w:cs="Times New Roman"/>
+              </w:rPr>
+            </w:pPr>
+            <w:r>
+              <w:rPr>
+                <w:rFonts w:ascii="Times New Roman" w:hAnsi="Times New Roman" w:cs="Times New Roman"/>
+              </w:rPr>
               <w:t>Key Exchange Protocol</w:t>
             </w:r>
           </w:p>
         </w:tc>
         <w:tc>
           <w:tcPr>
-            <w:tcW w:w="909" w:type="dxa"/>
-            <w:textDirection w:val="btLr"/>
-          </w:tcPr>
-          <w:p>
-            <w:pPr>
-              <w:ind w:left="113" w:right="113"/>
+            <w:tcW w:w="774" w:type="dxa"/>
+          </w:tcPr>
+          <w:p>
+            <w:pPr>
               <w:cnfStyle w:val="000000000000" w:firstRow="0" w:lastRow="0" w:firstColumn="0" w:lastColumn="0" w:oddVBand="0" w:evenVBand="0" w:oddHBand="0" w:evenHBand="0" w:firstRowFirstColumn="0" w:firstRowLastColumn="0" w:lastRowFirstColumn="0" w:lastRowLastColumn="0"/>
-            </w:pPr>
-            <w:r>
+              <w:rPr>
+                <w:rFonts w:ascii="Times New Roman" w:hAnsi="Times New Roman" w:cs="Times New Roman"/>
+              </w:rPr>
+            </w:pPr>
+            <w:r>
+              <w:rPr>
+                <w:rFonts w:ascii="Times New Roman" w:hAnsi="Times New Roman" w:cs="Times New Roman"/>
+              </w:rPr>
               <w:t>1024-8192</w:t>
             </w:r>
           </w:p>
         </w:tc>
         <w:tc>
           <w:tcPr>
-            <w:tcW w:w="909" w:type="dxa"/>
-            <w:textDirection w:val="btLr"/>
-          </w:tcPr>
-          <w:p>
-            <w:pPr>
-              <w:ind w:left="113" w:right="113"/>
+            <w:tcW w:w="714" w:type="dxa"/>
+          </w:tcPr>
+          <w:p>
+            <w:pPr>
               <w:cnfStyle w:val="000000000000" w:firstRow="0" w:lastRow="0" w:firstColumn="0" w:lastColumn="0" w:oddVBand="0" w:evenVBand="0" w:oddHBand="0" w:evenHBand="0" w:firstRowFirstColumn="0" w:firstRowLastColumn="0" w:lastRowFirstColumn="0" w:lastRowLastColumn="0"/>
-            </w:pPr>
-            <w:r>
+              <w:rPr>
+                <w:rFonts w:ascii="Times New Roman" w:hAnsi="Times New Roman" w:cs="Times New Roman"/>
+              </w:rPr>
+            </w:pPr>
+            <w:r>
+              <w:rPr>
+                <w:rFonts w:ascii="Times New Roman" w:hAnsi="Times New Roman" w:cs="Times New Roman"/>
+              </w:rPr>
               <w:t>N/A</w:t>
             </w:r>
           </w:p>
         </w:tc>
         <w:tc>
           <w:tcPr>
-            <w:tcW w:w="909" w:type="dxa"/>
-            <w:textDirection w:val="btLr"/>
-          </w:tcPr>
-          <w:p>
-            <w:pPr>
-              <w:ind w:left="113" w:right="113"/>
+            <w:tcW w:w="809" w:type="dxa"/>
+          </w:tcPr>
+          <w:p>
+            <w:pPr>
               <w:cnfStyle w:val="000000000000" w:firstRow="0" w:lastRow="0" w:firstColumn="0" w:lastColumn="0" w:oddVBand="0" w:evenVBand="0" w:oddHBand="0" w:evenHBand="0" w:firstRowFirstColumn="0" w:firstRowLastColumn="0" w:lastRowFirstColumn="0" w:lastRowLastColumn="0"/>
-            </w:pPr>
-            <w:r>
+              <w:rPr>
+                <w:rFonts w:ascii="Times New Roman" w:hAnsi="Times New Roman" w:cs="Times New Roman"/>
+              </w:rPr>
+            </w:pPr>
+            <w:r>
+              <w:rPr>
+                <w:rFonts w:ascii="Times New Roman" w:hAnsi="Times New Roman" w:cs="Times New Roman"/>
+              </w:rPr>
               <w:t>N/A</w:t>
             </w:r>
           </w:p>
         </w:tc>
         <w:tc>
           <w:tcPr>
-            <w:tcW w:w="909" w:type="dxa"/>
-            <w:textDirection w:val="btLr"/>
-          </w:tcPr>
-          <w:p>
-            <w:pPr>
-              <w:ind w:left="113" w:right="113"/>
+            <w:tcW w:w="1169" w:type="dxa"/>
+          </w:tcPr>
+          <w:p>
+            <w:pPr>
               <w:cnfStyle w:val="000000000000" w:firstRow="0" w:lastRow="0" w:firstColumn="0" w:lastColumn="0" w:oddVBand="0" w:evenVBand="0" w:oddHBand="0" w:evenHBand="0" w:firstRowFirstColumn="0" w:firstRowLastColumn="0" w:lastRowFirstColumn="0" w:lastRowLastColumn="0"/>
-            </w:pPr>
-            <w:r>
+              <w:rPr>
+                <w:rFonts w:ascii="Times New Roman" w:hAnsi="Times New Roman" w:cs="Times New Roman"/>
+              </w:rPr>
+            </w:pPr>
+            <w:r>
+              <w:rPr>
+                <w:rFonts w:ascii="Times New Roman" w:hAnsi="Times New Roman" w:cs="Times New Roman"/>
+              </w:rPr>
               <w:t>Moderate-High</w:t>
             </w:r>
           </w:p>
         </w:tc>
         <w:tc>
           <w:tcPr>
-            <w:tcW w:w="909" w:type="dxa"/>
-            <w:textDirection w:val="btLr"/>
-          </w:tcPr>
-          <w:p>
-            <w:pPr>
-              <w:ind w:left="113" w:right="113"/>
+            <w:tcW w:w="1390" w:type="dxa"/>
+          </w:tcPr>
+          <w:p>
+            <w:pPr>
               <w:cnfStyle w:val="000000000000" w:firstRow="0" w:lastRow="0" w:firstColumn="0" w:lastColumn="0" w:oddVBand="0" w:evenVBand="0" w:oddHBand="0" w:evenHBand="0" w:firstRowFirstColumn="0" w:firstRowLastColumn="0" w:lastRowFirstColumn="0" w:lastRowLastColumn="0"/>
-            </w:pPr>
-            <w:r>
+              <w:rPr>
+                <w:rFonts w:ascii="Times New Roman" w:hAnsi="Times New Roman" w:cs="Times New Roman"/>
+              </w:rPr>
+            </w:pPr>
+            <w:r>
+              <w:rPr>
+                <w:rFonts w:ascii="Times New Roman" w:hAnsi="Times New Roman" w:cs="Times New Roman"/>
+              </w:rPr>
               <w:t>Moderate</w:t>
             </w:r>
           </w:p>
         </w:tc>
         <w:tc>
           <w:tcPr>
-            <w:tcW w:w="909" w:type="dxa"/>
-            <w:textDirection w:val="btLr"/>
-          </w:tcPr>
-          <w:p>
-            <w:pPr>
-              <w:ind w:left="113" w:right="113"/>
+            <w:tcW w:w="1102" w:type="dxa"/>
+          </w:tcPr>
+          <w:p>
+            <w:pPr>
               <w:cnfStyle w:val="000000000000" w:firstRow="0" w:lastRow="0" w:firstColumn="0" w:lastColumn="0" w:oddVBand="0" w:evenVBand="0" w:oddHBand="0" w:evenHBand="0" w:firstRowFirstColumn="0" w:firstRowLastColumn="0" w:lastRowFirstColumn="0" w:lastRowLastColumn="0"/>
-            </w:pPr>
-            <w:r>
+              <w:rPr>
+                <w:rFonts w:ascii="Times New Roman" w:hAnsi="Times New Roman" w:cs="Times New Roman"/>
+              </w:rPr>
+            </w:pPr>
+            <w:r>
+              <w:rPr>
+                <w:rFonts w:ascii="Times New Roman" w:hAnsi="Times New Roman" w:cs="Times New Roman"/>
+              </w:rPr>
               <w:t>Moderate</w:t>
             </w:r>
           </w:p>
         </w:tc>
         <w:tc>
           <w:tcPr>
-            <w:tcW w:w="909" w:type="dxa"/>
-            <w:textDirection w:val="btLr"/>
-          </w:tcPr>
-          <w:p>
-            <w:pPr>
-              <w:ind w:left="113" w:right="113"/>
+            <w:tcW w:w="1444" w:type="dxa"/>
+          </w:tcPr>
+          <w:p>
+            <w:pPr>
               <w:cnfStyle w:val="000000000000" w:firstRow="0" w:lastRow="0" w:firstColumn="0" w:lastColumn="0" w:oddVBand="0" w:evenVBand="0" w:oddHBand="0" w:evenHBand="0" w:firstRowFirstColumn="0" w:firstRowLastColumn="0" w:lastRowFirstColumn="0" w:lastRowLastColumn="0"/>
-            </w:pPr>
-            <w:r>
+              <w:rPr>
+                <w:rFonts w:ascii="Times New Roman" w:hAnsi="Times New Roman" w:cs="Times New Roman"/>
+              </w:rPr>
+            </w:pPr>
+            <w:r>
+              <w:rPr>
+                <w:rFonts w:ascii="Times New Roman" w:hAnsi="Times New Roman" w:cs="Times New Roman"/>
+              </w:rPr>
               <w:t>High</w:t>
             </w:r>
           </w:p>
         </w:tc>
         <w:tc>
           <w:tcPr>
-            <w:tcW w:w="909" w:type="dxa"/>
-            <w:textDirection w:val="btLr"/>
-          </w:tcPr>
-          <w:p>
-            <w:pPr>
-              <w:ind w:left="113" w:right="113"/>
+            <w:tcW w:w="1073" w:type="dxa"/>
+          </w:tcPr>
+          <w:p>
+            <w:pPr>
               <w:cnfStyle w:val="000000000000" w:firstRow="0" w:lastRow="0" w:firstColumn="0" w:lastColumn="0" w:oddVBand="0" w:evenVBand="0" w:oddHBand="0" w:evenHBand="0" w:firstRowFirstColumn="0" w:firstRowLastColumn="0" w:lastRowFirstColumn="0" w:lastRowLastColumn="0"/>
-            </w:pPr>
-            <w:r>
+              <w:rPr>
+                <w:rFonts w:ascii="Times New Roman" w:hAnsi="Times New Roman" w:cs="Times New Roman"/>
+              </w:rPr>
+            </w:pPr>
+            <w:r>
+              <w:rPr>
+                <w:rFonts w:ascii="Times New Roman" w:hAnsi="Times New Roman" w:cs="Times New Roman"/>
+              </w:rPr>
               <w:t>Man-in-the-Middle</w:t>
             </w:r>
           </w:p>
         </w:tc>
         <w:tc>
           <w:tcPr>
-            <w:tcW w:w="909" w:type="dxa"/>
-            <w:textDirection w:val="btLr"/>
-          </w:tcPr>
-          <w:p>
-            <w:pPr>
-              <w:ind w:left="113" w:right="113"/>
+            <w:tcW w:w="1179" w:type="dxa"/>
+          </w:tcPr>
+          <w:p>
+            <w:pPr>
               <w:cnfStyle w:val="000000000000" w:firstRow="0" w:lastRow="0" w:firstColumn="0" w:lastColumn="0" w:oddVBand="0" w:evenVBand="0" w:oddHBand="0" w:evenHBand="0" w:firstRowFirstColumn="0" w:firstRowLastColumn="0" w:lastRowFirstColumn="0" w:lastRowLastColumn="0"/>
-            </w:pPr>
-            <w:r>
+              <w:rPr>
+                <w:rFonts w:ascii="Times New Roman" w:hAnsi="Times New Roman" w:cs="Times New Roman"/>
+              </w:rPr>
+            </w:pPr>
+            <w:r>
+              <w:rPr>
+                <w:rFonts w:ascii="Times New Roman" w:hAnsi="Times New Roman" w:cs="Times New Roman"/>
+              </w:rPr>
               <w:t>Moderate</w:t>
             </w:r>
           </w:p>

</xml_diff>